<commit_message>
version 0.5.1 <<mobile view + overlay menu + fixed contacts page>>
</commit_message>
<xml_diff>
--- a/Documentation/Веб-разработка.docx
+++ b/Documentation/Веб-разработка.docx
@@ -9,13 +9,7 @@
         <w:jc w:val="center"/>
       </w:pPr>
       <w:r>
-        <w:t xml:space="preserve">Министерство образования и науки Российской Федерации Федеральное государственное </w:t>
-      </w:r>
-      <w:r>
-        <w:t>автономное</w:t>
-      </w:r>
-      <w:r>
-        <w:t xml:space="preserve"> образовательное учреждение высшего образования</w:t>
+        <w:t>Министерство образования и науки Российской Федерации Федеральное государственное автономное образовательное учреждение высшего образования</w:t>
       </w:r>
     </w:p>
     <w:p>
@@ -44,10 +38,7 @@
       </w:r>
       <w:proofErr w:type="gramStart"/>
       <w:r>
-        <w:t>СДЕЛАЛ</w:t>
-      </w:r>
-      <w:r>
-        <w:t xml:space="preserve">  </w:t>
+        <w:t xml:space="preserve">СДЕЛАЛ  </w:t>
       </w:r>
       <w:r>
         <w:tab/>
@@ -68,8 +59,6 @@
       </w:r>
       <w:r>
         <w:tab/>
-      </w:r>
-      <w:r>
         <w:t xml:space="preserve">Группы </w:t>
       </w:r>
       <w:r>
@@ -80,45 +69,18 @@
       </w:r>
       <w:proofErr w:type="gramStart"/>
       <w:r>
-        <w:t>3221</w:t>
-      </w:r>
-      <w:r>
-        <w:t xml:space="preserve">  </w:t>
+        <w:t xml:space="preserve">3221  </w:t>
       </w:r>
       <w:r>
         <w:tab/>
       </w:r>
       <w:proofErr w:type="gramEnd"/>
       <w:r>
-        <w:t xml:space="preserve">___________ </w:t>
-      </w:r>
-      <w:r>
-        <w:t>К.М. Щеглов.</w:t>
-      </w:r>
-      <w:r>
-        <w:t xml:space="preserve">  </w:t>
+        <w:t xml:space="preserve">___________ К.М. Щеглов.  </w:t>
       </w:r>
       <w:r>
         <w:tab/>
-        <w:t>«</w:t>
-      </w:r>
-      <w:r>
-        <w:t>25</w:t>
-      </w:r>
-      <w:r>
-        <w:t xml:space="preserve">» </w:t>
-      </w:r>
-      <w:r>
-        <w:t>октября</w:t>
-      </w:r>
-      <w:r>
-        <w:t xml:space="preserve"> 20</w:t>
-      </w:r>
-      <w:r>
-        <w:t>21</w:t>
-      </w:r>
-      <w:r>
-        <w:t xml:space="preserve"> г.</w:t>
+        <w:t>«25» октября 2021 г.</w:t>
       </w:r>
     </w:p>
     <w:p>
@@ -138,10 +100,7 @@
         <w:jc w:val="center"/>
       </w:pPr>
       <w:r>
-        <w:t>О РАБОТЕ</w:t>
-      </w:r>
-      <w:r>
-        <w:t xml:space="preserve"> ПО РАЗРАБОТКЕ ВЕБ-ПРИЛОЖЕНИЯ</w:t>
+        <w:t>О РАБОТЕ ПО РАЗРАБОТКЕ ВЕБ-ПРИЛОЖЕНИЯ</w:t>
       </w:r>
     </w:p>
     <w:p>
@@ -192,6 +151,11 @@
     </w:p>
     <w:sdt>
       <w:sdtPr>
+        <w:rPr>
+          <w:rFonts w:ascii="Arial" w:eastAsia="Arial" w:hAnsi="Arial" w:cs="Arial"/>
+          <w:color w:val="000000"/>
+          <w:sz w:val="20"/>
+        </w:rPr>
         <w:id w:val="1651870193"/>
         <w:docPartObj>
           <w:docPartGallery w:val="Table of Contents"/>
@@ -200,11 +164,8 @@
       </w:sdtPr>
       <w:sdtEndPr>
         <w:rPr>
-          <w:rFonts w:ascii="Arial" w:eastAsia="Arial" w:hAnsi="Arial" w:cs="Arial"/>
           <w:b/>
           <w:bCs/>
-          <w:color w:val="000000"/>
-          <w:sz w:val="20"/>
         </w:rPr>
       </w:sdtEndPr>
       <w:sdtContent>
@@ -259,7 +220,7 @@
             </w:rPr>
             <w:fldChar w:fldCharType="separate"/>
           </w:r>
-          <w:hyperlink w:anchor="_Toc86026518" w:history="1">
+          <w:hyperlink w:anchor="_Toc87410216" w:history="1">
             <w:r>
               <w:rPr>
                 <w:rStyle w:val="ad"/>
@@ -300,7 +261,7 @@
                 <w:noProof/>
                 <w:webHidden/>
               </w:rPr>
-              <w:instrText xml:space="preserve"> PAGEREF _Toc86026518 \h </w:instrText>
+              <w:instrText xml:space="preserve"> PAGEREF _Toc87410216 \h </w:instrText>
             </w:r>
             <w:r>
               <w:rPr>
@@ -343,7 +304,7 @@
               <w:noProof/>
             </w:rPr>
           </w:pPr>
-          <w:hyperlink w:anchor="_Toc86026519" w:history="1">
+          <w:hyperlink w:anchor="_Toc87410217" w:history="1">
             <w:r>
               <w:rPr>
                 <w:rStyle w:val="ad"/>
@@ -384,7 +345,7 @@
                 <w:noProof/>
                 <w:webHidden/>
               </w:rPr>
-              <w:instrText xml:space="preserve"> PAGEREF _Toc86026519 \h </w:instrText>
+              <w:instrText xml:space="preserve"> PAGEREF _Toc87410217 \h </w:instrText>
             </w:r>
             <w:r>
               <w:rPr>
@@ -420,76 +381,71 @@
             <w:pStyle w:val="21"/>
             <w:rPr>
               <w:rFonts w:cstheme="minorBidi"/>
-              <w:color w:val="A6A6A6" w:themeColor="background1" w:themeShade="A6"/>
+              <w:b w:val="0"/>
+              <w:bCs w:val="0"/>
+              <w:color w:val="auto"/>
             </w:rPr>
           </w:pPr>
-          <w:hyperlink w:anchor="_Toc86026520" w:history="1">
+          <w:hyperlink w:anchor="_Toc87410218" w:history="1">
             <w:r>
               <w:rPr>
                 <w:rStyle w:val="ad"/>
-                <w:color w:val="A6A6A6" w:themeColor="background1" w:themeShade="A6"/>
               </w:rPr>
               <w:t>2.1</w:t>
             </w:r>
             <w:r>
               <w:rPr>
                 <w:rFonts w:cstheme="minorBidi"/>
-                <w:color w:val="A6A6A6" w:themeColor="background1" w:themeShade="A6"/>
+                <w:b w:val="0"/>
+                <w:bCs w:val="0"/>
+                <w:color w:val="auto"/>
               </w:rPr>
               <w:tab/>
             </w:r>
             <w:r>
               <w:rPr>
                 <w:rStyle w:val="ad"/>
-                <w:color w:val="A6A6A6" w:themeColor="background1" w:themeShade="A6"/>
               </w:rPr>
               <w:t>Высокоуровневое описание (High-level Overview)</w:t>
             </w:r>
             <w:r>
               <w:rPr>
                 <w:webHidden/>
-                <w:color w:val="A6A6A6" w:themeColor="background1" w:themeShade="A6"/>
               </w:rPr>
               <w:tab/>
             </w:r>
             <w:r>
               <w:rPr>
                 <w:webHidden/>
-                <w:color w:val="A6A6A6" w:themeColor="background1" w:themeShade="A6"/>
               </w:rPr>
               <w:fldChar w:fldCharType="begin"/>
             </w:r>
             <w:r>
               <w:rPr>
                 <w:webHidden/>
-                <w:color w:val="A6A6A6" w:themeColor="background1" w:themeShade="A6"/>
-              </w:rPr>
-              <w:instrText xml:space="preserve"> PAGEREF _Toc86026520 \h </w:instrText>
-            </w:r>
-            <w:r>
-              <w:rPr>
-                <w:webHidden/>
-                <w:color w:val="A6A6A6" w:themeColor="background1" w:themeShade="A6"/>
-              </w:rPr>
-            </w:r>
-            <w:r>
-              <w:rPr>
-                <w:webHidden/>
-                <w:color w:val="A6A6A6" w:themeColor="background1" w:themeShade="A6"/>
+              </w:rPr>
+              <w:instrText xml:space="preserve"> PAGEREF _Toc87410218 \h </w:instrText>
+            </w:r>
+            <w:r>
+              <w:rPr>
+                <w:webHidden/>
+              </w:rPr>
+            </w:r>
+            <w:r>
+              <w:rPr>
+                <w:webHidden/>
               </w:rPr>
               <w:fldChar w:fldCharType="separate"/>
             </w:r>
             <w:r>
               <w:rPr>
                 <w:webHidden/>
-                <w:color w:val="A6A6A6" w:themeColor="background1" w:themeShade="A6"/>
               </w:rPr>
               <w:t>3</w:t>
             </w:r>
             <w:r>
               <w:rPr>
                 <w:webHidden/>
-                <w:color w:val="A6A6A6" w:themeColor="background1" w:themeShade="A6"/>
               </w:rPr>
               <w:fldChar w:fldCharType="end"/>
             </w:r>
@@ -500,76 +456,71 @@
             <w:pStyle w:val="21"/>
             <w:rPr>
               <w:rFonts w:cstheme="minorBidi"/>
-              <w:color w:val="A6A6A6" w:themeColor="background1" w:themeShade="A6"/>
+              <w:b w:val="0"/>
+              <w:bCs w:val="0"/>
+              <w:color w:val="auto"/>
             </w:rPr>
           </w:pPr>
-          <w:hyperlink w:anchor="_Toc86026521" w:history="1">
+          <w:hyperlink w:anchor="_Toc87410219" w:history="1">
             <w:r>
               <w:rPr>
                 <w:rStyle w:val="ad"/>
-                <w:color w:val="03407D" w:themeColor="hyperlink" w:themeShade="A6"/>
               </w:rPr>
               <w:t>2.2</w:t>
             </w:r>
             <w:r>
               <w:rPr>
                 <w:rFonts w:cstheme="minorBidi"/>
-                <w:color w:val="A6A6A6" w:themeColor="background1" w:themeShade="A6"/>
+                <w:b w:val="0"/>
+                <w:bCs w:val="0"/>
+                <w:color w:val="auto"/>
               </w:rPr>
               <w:tab/>
             </w:r>
             <w:r>
               <w:rPr>
                 <w:rStyle w:val="ad"/>
-                <w:color w:val="03407D" w:themeColor="hyperlink" w:themeShade="A6"/>
               </w:rPr>
               <w:t>Высокоуровневое описание деталей</w:t>
             </w:r>
             <w:r>
               <w:rPr>
                 <w:webHidden/>
-                <w:color w:val="A6A6A6" w:themeColor="background1" w:themeShade="A6"/>
               </w:rPr>
               <w:tab/>
             </w:r>
             <w:r>
               <w:rPr>
                 <w:webHidden/>
-                <w:color w:val="A6A6A6" w:themeColor="background1" w:themeShade="A6"/>
               </w:rPr>
               <w:fldChar w:fldCharType="begin"/>
             </w:r>
             <w:r>
               <w:rPr>
                 <w:webHidden/>
-                <w:color w:val="A6A6A6" w:themeColor="background1" w:themeShade="A6"/>
-              </w:rPr>
-              <w:instrText xml:space="preserve"> PAGEREF _Toc86026521 \h </w:instrText>
-            </w:r>
-            <w:r>
-              <w:rPr>
-                <w:webHidden/>
-                <w:color w:val="A6A6A6" w:themeColor="background1" w:themeShade="A6"/>
-              </w:rPr>
-            </w:r>
-            <w:r>
-              <w:rPr>
-                <w:webHidden/>
-                <w:color w:val="A6A6A6" w:themeColor="background1" w:themeShade="A6"/>
+              </w:rPr>
+              <w:instrText xml:space="preserve"> PAGEREF _Toc87410219 \h </w:instrText>
+            </w:r>
+            <w:r>
+              <w:rPr>
+                <w:webHidden/>
+              </w:rPr>
+            </w:r>
+            <w:r>
+              <w:rPr>
+                <w:webHidden/>
               </w:rPr>
               <w:fldChar w:fldCharType="separate"/>
             </w:r>
             <w:r>
               <w:rPr>
                 <w:webHidden/>
-                <w:color w:val="A6A6A6" w:themeColor="background1" w:themeShade="A6"/>
               </w:rPr>
               <w:t>3</w:t>
             </w:r>
             <w:r>
               <w:rPr>
                 <w:webHidden/>
-                <w:color w:val="A6A6A6" w:themeColor="background1" w:themeShade="A6"/>
               </w:rPr>
               <w:fldChar w:fldCharType="end"/>
             </w:r>
@@ -580,76 +531,71 @@
             <w:pStyle w:val="21"/>
             <w:rPr>
               <w:rFonts w:cstheme="minorBidi"/>
-              <w:color w:val="A6A6A6" w:themeColor="background1" w:themeShade="A6"/>
+              <w:b w:val="0"/>
+              <w:bCs w:val="0"/>
+              <w:color w:val="auto"/>
             </w:rPr>
           </w:pPr>
-          <w:hyperlink w:anchor="_Toc86026522" w:history="1">
+          <w:hyperlink w:anchor="_Toc87410220" w:history="1">
             <w:r>
               <w:rPr>
                 <w:rStyle w:val="ad"/>
-                <w:color w:val="03407D" w:themeColor="hyperlink" w:themeShade="A6"/>
               </w:rPr>
               <w:t>2.3</w:t>
             </w:r>
             <w:r>
               <w:rPr>
                 <w:rFonts w:cstheme="minorBidi"/>
-                <w:color w:val="A6A6A6" w:themeColor="background1" w:themeShade="A6"/>
+                <w:b w:val="0"/>
+                <w:bCs w:val="0"/>
+                <w:color w:val="auto"/>
               </w:rPr>
               <w:tab/>
             </w:r>
             <w:r>
               <w:rPr>
                 <w:rStyle w:val="ad"/>
-                <w:color w:val="03407D" w:themeColor="hyperlink" w:themeShade="A6"/>
               </w:rPr>
               <w:t>Описание аналогов</w:t>
             </w:r>
             <w:r>
               <w:rPr>
                 <w:webHidden/>
-                <w:color w:val="A6A6A6" w:themeColor="background1" w:themeShade="A6"/>
               </w:rPr>
               <w:tab/>
             </w:r>
             <w:r>
               <w:rPr>
                 <w:webHidden/>
-                <w:color w:val="A6A6A6" w:themeColor="background1" w:themeShade="A6"/>
               </w:rPr>
               <w:fldChar w:fldCharType="begin"/>
             </w:r>
             <w:r>
               <w:rPr>
                 <w:webHidden/>
-                <w:color w:val="A6A6A6" w:themeColor="background1" w:themeShade="A6"/>
-              </w:rPr>
-              <w:instrText xml:space="preserve"> PAGEREF _Toc86026522 \h </w:instrText>
-            </w:r>
-            <w:r>
-              <w:rPr>
-                <w:webHidden/>
-                <w:color w:val="A6A6A6" w:themeColor="background1" w:themeShade="A6"/>
-              </w:rPr>
-            </w:r>
-            <w:r>
-              <w:rPr>
-                <w:webHidden/>
-                <w:color w:val="A6A6A6" w:themeColor="background1" w:themeShade="A6"/>
+              </w:rPr>
+              <w:instrText xml:space="preserve"> PAGEREF _Toc87410220 \h </w:instrText>
+            </w:r>
+            <w:r>
+              <w:rPr>
+                <w:webHidden/>
+              </w:rPr>
+            </w:r>
+            <w:r>
+              <w:rPr>
+                <w:webHidden/>
               </w:rPr>
               <w:fldChar w:fldCharType="separate"/>
             </w:r>
             <w:r>
               <w:rPr>
                 <w:webHidden/>
-                <w:color w:val="A6A6A6" w:themeColor="background1" w:themeShade="A6"/>
               </w:rPr>
               <w:t>3</w:t>
             </w:r>
             <w:r>
               <w:rPr>
                 <w:webHidden/>
-                <w:color w:val="A6A6A6" w:themeColor="background1" w:themeShade="A6"/>
               </w:rPr>
               <w:fldChar w:fldCharType="end"/>
             </w:r>
@@ -660,76 +606,455 @@
             <w:pStyle w:val="21"/>
             <w:rPr>
               <w:rFonts w:cstheme="minorBidi"/>
-              <w:color w:val="A6A6A6" w:themeColor="background1" w:themeShade="A6"/>
+              <w:b w:val="0"/>
+              <w:bCs w:val="0"/>
+              <w:color w:val="auto"/>
             </w:rPr>
           </w:pPr>
-          <w:hyperlink w:anchor="_Toc86026523" w:history="1">
+          <w:hyperlink w:anchor="_Toc87410221" w:history="1">
             <w:r>
               <w:rPr>
                 <w:rStyle w:val="ad"/>
-                <w:color w:val="03407D" w:themeColor="hyperlink" w:themeShade="A6"/>
               </w:rPr>
               <w:t>2.4</w:t>
             </w:r>
             <w:r>
               <w:rPr>
                 <w:rFonts w:cstheme="minorBidi"/>
-                <w:color w:val="A6A6A6" w:themeColor="background1" w:themeShade="A6"/>
+                <w:b w:val="0"/>
+                <w:bCs w:val="0"/>
+                <w:color w:val="auto"/>
               </w:rPr>
               <w:tab/>
             </w:r>
             <w:r>
               <w:rPr>
                 <w:rStyle w:val="ad"/>
-                <w:color w:val="03407D" w:themeColor="hyperlink" w:themeShade="A6"/>
               </w:rPr>
               <w:t>Вывод</w:t>
             </w:r>
             <w:r>
               <w:rPr>
                 <w:webHidden/>
-                <w:color w:val="A6A6A6" w:themeColor="background1" w:themeShade="A6"/>
               </w:rPr>
               <w:tab/>
             </w:r>
             <w:r>
               <w:rPr>
                 <w:webHidden/>
-                <w:color w:val="A6A6A6" w:themeColor="background1" w:themeShade="A6"/>
               </w:rPr>
               <w:fldChar w:fldCharType="begin"/>
             </w:r>
             <w:r>
               <w:rPr>
                 <w:webHidden/>
-                <w:color w:val="A6A6A6" w:themeColor="background1" w:themeShade="A6"/>
-              </w:rPr>
-              <w:instrText xml:space="preserve"> PAGEREF _Toc86026523 \h </w:instrText>
-            </w:r>
-            <w:r>
-              <w:rPr>
-                <w:webHidden/>
-                <w:color w:val="A6A6A6" w:themeColor="background1" w:themeShade="A6"/>
-              </w:rPr>
-            </w:r>
-            <w:r>
-              <w:rPr>
-                <w:webHidden/>
-                <w:color w:val="A6A6A6" w:themeColor="background1" w:themeShade="A6"/>
+              </w:rPr>
+              <w:instrText xml:space="preserve"> PAGEREF _Toc87410221 \h </w:instrText>
+            </w:r>
+            <w:r>
+              <w:rPr>
+                <w:webHidden/>
+              </w:rPr>
+            </w:r>
+            <w:r>
+              <w:rPr>
+                <w:webHidden/>
               </w:rPr>
               <w:fldChar w:fldCharType="separate"/>
             </w:r>
             <w:r>
               <w:rPr>
                 <w:webHidden/>
-                <w:color w:val="A6A6A6" w:themeColor="background1" w:themeShade="A6"/>
               </w:rPr>
               <w:t>3</w:t>
             </w:r>
             <w:r>
               <w:rPr>
                 <w:webHidden/>
-                <w:color w:val="A6A6A6" w:themeColor="background1" w:themeShade="A6"/>
+              </w:rPr>
+              <w:fldChar w:fldCharType="end"/>
+            </w:r>
+          </w:hyperlink>
+        </w:p>
+        <w:p>
+          <w:pPr>
+            <w:pStyle w:val="11"/>
+            <w:tabs>
+              <w:tab w:val="left" w:pos="440"/>
+              <w:tab w:val="right" w:leader="dot" w:pos="9345"/>
+            </w:tabs>
+            <w:rPr>
+              <w:rFonts w:cstheme="minorBidi"/>
+              <w:noProof/>
+            </w:rPr>
+          </w:pPr>
+          <w:hyperlink w:anchor="_Toc87410222" w:history="1">
+            <w:r>
+              <w:rPr>
+                <w:rStyle w:val="ad"/>
+                <w:noProof/>
+              </w:rPr>
+              <w:t>3.</w:t>
+            </w:r>
+            <w:r>
+              <w:rPr>
+                <w:rFonts w:cstheme="minorBidi"/>
+                <w:noProof/>
+              </w:rPr>
+              <w:tab/>
+            </w:r>
+            <w:r>
+              <w:rPr>
+                <w:rStyle w:val="ad"/>
+                <w:noProof/>
+              </w:rPr>
+              <w:t>Анализ задания и обзор аналогов.</w:t>
+            </w:r>
+            <w:r>
+              <w:rPr>
+                <w:noProof/>
+                <w:webHidden/>
+              </w:rPr>
+              <w:tab/>
+            </w:r>
+            <w:r>
+              <w:rPr>
+                <w:noProof/>
+                <w:webHidden/>
+              </w:rPr>
+              <w:fldChar w:fldCharType="begin"/>
+            </w:r>
+            <w:r>
+              <w:rPr>
+                <w:noProof/>
+                <w:webHidden/>
+              </w:rPr>
+              <w:instrText xml:space="preserve"> PAGEREF _Toc87410222 \h </w:instrText>
+            </w:r>
+            <w:r>
+              <w:rPr>
+                <w:noProof/>
+                <w:webHidden/>
+              </w:rPr>
+            </w:r>
+            <w:r>
+              <w:rPr>
+                <w:noProof/>
+                <w:webHidden/>
+              </w:rPr>
+              <w:fldChar w:fldCharType="separate"/>
+            </w:r>
+            <w:r>
+              <w:rPr>
+                <w:noProof/>
+                <w:webHidden/>
+              </w:rPr>
+              <w:t>3</w:t>
+            </w:r>
+            <w:r>
+              <w:rPr>
+                <w:noProof/>
+                <w:webHidden/>
+              </w:rPr>
+              <w:fldChar w:fldCharType="end"/>
+            </w:r>
+          </w:hyperlink>
+        </w:p>
+        <w:p>
+          <w:pPr>
+            <w:pStyle w:val="21"/>
+            <w:rPr>
+              <w:rFonts w:cstheme="minorBidi"/>
+              <w:b w:val="0"/>
+              <w:bCs w:val="0"/>
+              <w:color w:val="auto"/>
+            </w:rPr>
+          </w:pPr>
+          <w:hyperlink w:anchor="_Toc87410223" w:history="1">
+            <w:r>
+              <w:rPr>
+                <w:rStyle w:val="ad"/>
+              </w:rPr>
+              <w:t>3.1</w:t>
+            </w:r>
+            <w:r>
+              <w:rPr>
+                <w:rFonts w:cstheme="minorBidi"/>
+                <w:b w:val="0"/>
+                <w:bCs w:val="0"/>
+                <w:color w:val="auto"/>
+              </w:rPr>
+              <w:tab/>
+            </w:r>
+            <w:r>
+              <w:rPr>
+                <w:rStyle w:val="ad"/>
+              </w:rPr>
+              <w:t>Высокоуровневое описание (High-level Overview)</w:t>
+            </w:r>
+            <w:r>
+              <w:rPr>
+                <w:webHidden/>
+              </w:rPr>
+              <w:tab/>
+            </w:r>
+            <w:r>
+              <w:rPr>
+                <w:webHidden/>
+              </w:rPr>
+              <w:fldChar w:fldCharType="begin"/>
+            </w:r>
+            <w:r>
+              <w:rPr>
+                <w:webHidden/>
+              </w:rPr>
+              <w:instrText xml:space="preserve"> PAGEREF _Toc87410223 \h </w:instrText>
+            </w:r>
+            <w:r>
+              <w:rPr>
+                <w:webHidden/>
+              </w:rPr>
+            </w:r>
+            <w:r>
+              <w:rPr>
+                <w:webHidden/>
+              </w:rPr>
+              <w:fldChar w:fldCharType="separate"/>
+            </w:r>
+            <w:r>
+              <w:rPr>
+                <w:webHidden/>
+              </w:rPr>
+              <w:t>3</w:t>
+            </w:r>
+            <w:r>
+              <w:rPr>
+                <w:webHidden/>
+              </w:rPr>
+              <w:fldChar w:fldCharType="end"/>
+            </w:r>
+          </w:hyperlink>
+        </w:p>
+        <w:p>
+          <w:pPr>
+            <w:pStyle w:val="21"/>
+            <w:rPr>
+              <w:rFonts w:cstheme="minorBidi"/>
+              <w:b w:val="0"/>
+              <w:bCs w:val="0"/>
+              <w:color w:val="auto"/>
+            </w:rPr>
+          </w:pPr>
+          <w:hyperlink w:anchor="_Toc87410224" w:history="1">
+            <w:r>
+              <w:rPr>
+                <w:rStyle w:val="ad"/>
+              </w:rPr>
+              <w:t>3.2</w:t>
+            </w:r>
+            <w:r>
+              <w:rPr>
+                <w:rFonts w:cstheme="minorBidi"/>
+                <w:b w:val="0"/>
+                <w:bCs w:val="0"/>
+                <w:color w:val="auto"/>
+              </w:rPr>
+              <w:tab/>
+            </w:r>
+            <w:r>
+              <w:rPr>
+                <w:rStyle w:val="ad"/>
+              </w:rPr>
+              <w:t>Высокоуровневое описание деталей</w:t>
+            </w:r>
+            <w:r>
+              <w:rPr>
+                <w:webHidden/>
+              </w:rPr>
+              <w:tab/>
+            </w:r>
+            <w:r>
+              <w:rPr>
+                <w:webHidden/>
+              </w:rPr>
+              <w:fldChar w:fldCharType="begin"/>
+            </w:r>
+            <w:r>
+              <w:rPr>
+                <w:webHidden/>
+              </w:rPr>
+              <w:instrText xml:space="preserve"> PAGEREF _Toc87410224 \h </w:instrText>
+            </w:r>
+            <w:r>
+              <w:rPr>
+                <w:webHidden/>
+              </w:rPr>
+            </w:r>
+            <w:r>
+              <w:rPr>
+                <w:webHidden/>
+              </w:rPr>
+              <w:fldChar w:fldCharType="separate"/>
+            </w:r>
+            <w:r>
+              <w:rPr>
+                <w:webHidden/>
+              </w:rPr>
+              <w:t>4</w:t>
+            </w:r>
+            <w:r>
+              <w:rPr>
+                <w:webHidden/>
+              </w:rPr>
+              <w:fldChar w:fldCharType="end"/>
+            </w:r>
+          </w:hyperlink>
+        </w:p>
+        <w:p>
+          <w:pPr>
+            <w:pStyle w:val="21"/>
+            <w:rPr>
+              <w:rFonts w:cstheme="minorBidi"/>
+              <w:b w:val="0"/>
+              <w:bCs w:val="0"/>
+              <w:color w:val="auto"/>
+            </w:rPr>
+          </w:pPr>
+          <w:hyperlink w:anchor="_Toc87410225" w:history="1">
+            <w:r>
+              <w:rPr>
+                <w:rStyle w:val="ad"/>
+              </w:rPr>
+              <w:t>3.3</w:t>
+            </w:r>
+            <w:r>
+              <w:rPr>
+                <w:rFonts w:cstheme="minorBidi"/>
+                <w:b w:val="0"/>
+                <w:bCs w:val="0"/>
+                <w:color w:val="auto"/>
+              </w:rPr>
+              <w:tab/>
+            </w:r>
+            <w:r>
+              <w:rPr>
+                <w:rStyle w:val="ad"/>
+              </w:rPr>
+              <w:t>Описание аналогов</w:t>
+            </w:r>
+            <w:r>
+              <w:rPr>
+                <w:webHidden/>
+              </w:rPr>
+              <w:tab/>
+            </w:r>
+            <w:r>
+              <w:rPr>
+                <w:webHidden/>
+              </w:rPr>
+              <w:fldChar w:fldCharType="begin"/>
+            </w:r>
+            <w:r>
+              <w:rPr>
+                <w:webHidden/>
+              </w:rPr>
+              <w:instrText xml:space="preserve"> PAGEREF _Toc87410225 \h </w:instrText>
+            </w:r>
+            <w:r>
+              <w:rPr>
+                <w:webHidden/>
+              </w:rPr>
+            </w:r>
+            <w:r>
+              <w:rPr>
+                <w:webHidden/>
+              </w:rPr>
+              <w:fldChar w:fldCharType="separate"/>
+            </w:r>
+            <w:r>
+              <w:rPr>
+                <w:webHidden/>
+              </w:rPr>
+              <w:t>4</w:t>
+            </w:r>
+            <w:r>
+              <w:rPr>
+                <w:webHidden/>
+              </w:rPr>
+              <w:fldChar w:fldCharType="end"/>
+            </w:r>
+          </w:hyperlink>
+        </w:p>
+        <w:p>
+          <w:pPr>
+            <w:pStyle w:val="21"/>
+            <w:rPr>
+              <w:rFonts w:cstheme="minorBidi"/>
+              <w:b w:val="0"/>
+              <w:bCs w:val="0"/>
+              <w:color w:val="auto"/>
+            </w:rPr>
+          </w:pPr>
+          <w:hyperlink w:anchor="_Toc87410226" w:history="1">
+            <w:r>
+              <w:rPr>
+                <w:rStyle w:val="ad"/>
+              </w:rPr>
+              <w:t>3.4</w:t>
+            </w:r>
+            <w:r>
+              <w:rPr>
+                <w:rFonts w:cstheme="minorBidi"/>
+                <w:b w:val="0"/>
+                <w:bCs w:val="0"/>
+                <w:color w:val="auto"/>
+              </w:rPr>
+              <w:tab/>
+            </w:r>
+            <w:r>
+              <w:rPr>
+                <w:rStyle w:val="ad"/>
+              </w:rPr>
+              <w:t>Вывод</w:t>
+            </w:r>
+            <w:r>
+              <w:rPr>
+                <w:webHidden/>
+              </w:rPr>
+              <w:tab/>
+            </w:r>
+            <w:r>
+              <w:rPr>
+                <w:webHidden/>
+              </w:rPr>
+              <w:fldChar w:fldCharType="begin"/>
+            </w:r>
+            <w:r>
+              <w:rPr>
+                <w:webHidden/>
+              </w:rPr>
+              <w:instrText xml:space="preserve"> PAGEREF _Toc87410226 \h </w:instrText>
+            </w:r>
+            <w:r>
+              <w:rPr>
+                <w:webHidden/>
+              </w:rPr>
+            </w:r>
+            <w:r>
+              <w:rPr>
+                <w:webHidden/>
+              </w:rPr>
+              <w:fldChar w:fldCharType="separate"/>
+            </w:r>
+            <w:r>
+              <w:rPr>
+                <w:webHidden/>
+              </w:rPr>
+              <w:t>4</w:t>
+            </w:r>
+            <w:r>
+              <w:rPr>
+                <w:webHidden/>
               </w:rPr>
               <w:fldChar w:fldCharType="end"/>
             </w:r>
@@ -782,14 +1107,13 @@
           <w:ilvl w:val="0"/>
           <w:numId w:val="8"/>
         </w:numPr>
-        <w:ind w:left="709"/>
         <w:rPr>
           <w:color w:val="000000" w:themeColor="text1"/>
           <w:sz w:val="36"/>
           <w:szCs w:val="36"/>
         </w:rPr>
       </w:pPr>
-      <w:bookmarkStart w:id="0" w:name="_Toc86026518"/>
+      <w:bookmarkStart w:id="0" w:name="_Toc87410216"/>
       <w:r>
         <w:rPr>
           <w:color w:val="000000" w:themeColor="text1"/>
@@ -803,7 +1127,7 @@
     </w:p>
     <w:p>
       <w:pPr>
-        <w:spacing w:after="120" w:line="360" w:lineRule="auto"/>
+        <w:spacing w:after="360" w:line="360" w:lineRule="auto"/>
         <w:ind w:left="0" w:right="0" w:firstLine="709"/>
       </w:pPr>
       <w:r>
@@ -817,14 +1141,15 @@
           <w:ilvl w:val="0"/>
           <w:numId w:val="8"/>
         </w:numPr>
-        <w:ind w:left="709"/>
+        <w:spacing w:after="360"/>
+        <w:ind w:left="709" w:right="0"/>
         <w:rPr>
           <w:color w:val="000000" w:themeColor="text1"/>
           <w:sz w:val="36"/>
           <w:szCs w:val="36"/>
         </w:rPr>
       </w:pPr>
-      <w:bookmarkStart w:id="1" w:name="_Toc86026519"/>
+      <w:bookmarkStart w:id="1" w:name="_Toc87410217"/>
       <w:r>
         <w:rPr>
           <w:color w:val="000000" w:themeColor="text1"/>
@@ -848,7 +1173,7 @@
           <w:color w:val="A6A6A6" w:themeColor="background1" w:themeShade="A6"/>
         </w:rPr>
       </w:pPr>
-      <w:bookmarkStart w:id="2" w:name="_Toc86026520"/>
+      <w:bookmarkStart w:id="2" w:name="_Toc87410218"/>
       <w:r>
         <w:rPr>
           <w:rStyle w:val="a7"/>
@@ -856,9 +1181,7 @@
         </w:rPr>
         <w:t>Высокоуровневое описание (High-level Overview)</w:t>
       </w:r>
-      <w:bookmarkStart w:id="3" w:name="_GoBack"/>
       <w:bookmarkEnd w:id="2"/>
-      <w:bookmarkEnd w:id="3"/>
     </w:p>
     <w:p>
       <w:pPr>
@@ -883,7 +1206,7 @@
           <w:color w:val="A6A6A6" w:themeColor="background1" w:themeShade="A6"/>
         </w:rPr>
       </w:pPr>
-      <w:bookmarkStart w:id="4" w:name="_Toc86026521"/>
+      <w:bookmarkStart w:id="3" w:name="_Toc87410219"/>
       <w:r>
         <w:rPr>
           <w:rStyle w:val="a7"/>
@@ -891,7 +1214,7 @@
         </w:rPr>
         <w:t>Высокоуровневое описание деталей</w:t>
       </w:r>
-      <w:bookmarkEnd w:id="4"/>
+      <w:bookmarkEnd w:id="3"/>
     </w:p>
     <w:p>
       <w:pPr>
@@ -919,7 +1242,7 @@
           <w:color w:val="A6A6A6" w:themeColor="background1" w:themeShade="A6"/>
         </w:rPr>
       </w:pPr>
-      <w:bookmarkStart w:id="5" w:name="_Toc86026522"/>
+      <w:bookmarkStart w:id="4" w:name="_Toc87410220"/>
       <w:r>
         <w:rPr>
           <w:rStyle w:val="a7"/>
@@ -927,7 +1250,7 @@
         </w:rPr>
         <w:t>Описание аналогов</w:t>
       </w:r>
-      <w:bookmarkEnd w:id="5"/>
+      <w:bookmarkEnd w:id="4"/>
     </w:p>
     <w:p>
       <w:pPr>
@@ -1001,69 +1324,450 @@
           <w:color w:val="A6A6A6" w:themeColor="background1" w:themeShade="A6"/>
         </w:rPr>
       </w:pPr>
-      <w:bookmarkStart w:id="6" w:name="_Toc86026523"/>
+      <w:bookmarkStart w:id="5" w:name="_Toc87410221"/>
       <w:r>
         <w:rPr>
           <w:rStyle w:val="a7"/>
           <w:color w:val="A6A6A6" w:themeColor="background1" w:themeShade="A6"/>
         </w:rPr>
         <w:t>Вывод</w:t>
+      </w:r>
+      <w:bookmarkEnd w:id="5"/>
+    </w:p>
+    <w:p>
+      <w:pPr>
+        <w:pStyle w:val="a5"/>
+        <w:spacing w:line="360" w:lineRule="auto"/>
+        <w:ind w:left="709" w:right="0" w:firstLine="707"/>
+      </w:pPr>
+      <w:r>
+        <w:t>Исходя из анализа вышеперечисленных аналогов, н</w:t>
+      </w:r>
+      <w:r>
+        <w:t>ео</w:t>
+      </w:r>
+      <w:r>
+        <w:t xml:space="preserve">бходимо создать таблицу БД с информацией о товарах, для автоматического создания карточек, а также интерфейс корзины для добавления и дальнейшей оплаты товаров. Добавление авторизации будет являться второстепенным апдейтом. </w:t>
+      </w:r>
+    </w:p>
+    <w:p/>
+    <w:p>
+      <w:pPr>
+        <w:spacing w:line="360" w:lineRule="auto"/>
+        <w:ind w:left="0" w:right="0" w:firstLine="0"/>
+      </w:pPr>
+    </w:p>
+    <w:p>
+      <w:pPr>
+        <w:pStyle w:val="1"/>
+        <w:numPr>
+          <w:ilvl w:val="0"/>
+          <w:numId w:val="8"/>
+        </w:numPr>
+        <w:spacing w:after="360"/>
+        <w:ind w:left="709" w:right="0"/>
+        <w:rPr>
+          <w:color w:val="000000" w:themeColor="text1"/>
+          <w:sz w:val="36"/>
+          <w:szCs w:val="36"/>
+        </w:rPr>
+      </w:pPr>
+      <w:bookmarkStart w:id="6" w:name="_Toc87410222"/>
+      <w:r>
+        <w:rPr>
+          <w:color w:val="000000" w:themeColor="text1"/>
+          <w:sz w:val="36"/>
+          <w:szCs w:val="36"/>
+        </w:rPr>
+        <w:t>Проектирование БД</w:t>
+      </w:r>
+      <w:r>
+        <w:rPr>
+          <w:color w:val="000000" w:themeColor="text1"/>
+          <w:sz w:val="36"/>
+          <w:szCs w:val="36"/>
+        </w:rPr>
+        <w:t>.</w:t>
       </w:r>
       <w:bookmarkEnd w:id="6"/>
     </w:p>
     <w:p>
       <w:pPr>
+        <w:pStyle w:val="2"/>
+        <w:numPr>
+          <w:ilvl w:val="1"/>
+          <w:numId w:val="8"/>
+        </w:numPr>
+        <w:ind w:left="1134"/>
+        <w:rPr>
+          <w:rStyle w:val="a7"/>
+          <w:color w:val="A6A6A6" w:themeColor="background1" w:themeShade="A6"/>
+        </w:rPr>
+      </w:pPr>
+      <w:bookmarkStart w:id="7" w:name="_Toc87410223"/>
+      <w:r>
+        <w:rPr>
+          <w:rStyle w:val="a7"/>
+          <w:color w:val="A6A6A6" w:themeColor="background1" w:themeShade="A6"/>
+        </w:rPr>
+        <w:t>Список сущностей, свойств и связей</w:t>
+      </w:r>
+      <w:bookmarkEnd w:id="7"/>
+    </w:p>
+    <w:p>
+      <w:pPr>
         <w:pStyle w:val="a5"/>
         <w:spacing w:line="360" w:lineRule="auto"/>
         <w:ind w:left="709" w:right="0" w:firstLine="707"/>
       </w:pPr>
       <w:r>
-        <w:t>Исходя из анализа вышеперечисленных аналогов, н</w:t>
-      </w:r>
-      <w:r>
-        <w:t>ео</w:t>
-      </w:r>
-      <w:r>
-        <w:t xml:space="preserve">бходимо создать таблицу БД с информацией о товарах, для автоматического создания карточек, а также интерфейс корзины для добавления и дальнейшей оплаты товаров. Добавление авторизации будет являться второстепенным апдейтом. </w:t>
+        <w:t>Проект содержит 3 действующие базы данных: Карточки одежды, категории одежды и авторизация пользователей</w:t>
+      </w:r>
+      <w:r>
+        <w:t>.</w:t>
+      </w:r>
+      <w:r>
+        <w:t xml:space="preserve"> Реализована взаимосвязь между базами данных Категории и Карточки одежды. В</w:t>
+      </w:r>
+      <w:r>
+        <w:t xml:space="preserve"> </w:t>
+      </w:r>
+      <w:r>
+        <w:t>БД</w:t>
+      </w:r>
+      <w:r>
+        <w:t xml:space="preserve"> </w:t>
+      </w:r>
+      <w:r>
+        <w:t>Карточки</w:t>
+      </w:r>
+      <w:r>
+        <w:t xml:space="preserve"> </w:t>
+      </w:r>
+      <w:r>
+        <w:t>одежды</w:t>
+      </w:r>
+      <w:r>
+        <w:t xml:space="preserve"> </w:t>
+      </w:r>
+      <w:r>
+        <w:t>следующая</w:t>
+      </w:r>
+      <w:r>
+        <w:t xml:space="preserve"> </w:t>
+      </w:r>
+      <w:r>
+        <w:t>структура</w:t>
+      </w:r>
+      <w:r>
+        <w:t xml:space="preserve">: </w:t>
+      </w:r>
+      <w:r>
+        <w:rPr>
+          <w:lang w:val="en-US"/>
+        </w:rPr>
+        <w:t>id</w:t>
+      </w:r>
+      <w:r>
+        <w:t xml:space="preserve">, </w:t>
+      </w:r>
+      <w:r>
+        <w:rPr>
+          <w:lang w:val="en-US"/>
+        </w:rPr>
+        <w:t>title</w:t>
+      </w:r>
+      <w:r>
+        <w:t xml:space="preserve">, </w:t>
+      </w:r>
+      <w:r>
+        <w:rPr>
+          <w:lang w:val="en-US"/>
+        </w:rPr>
+        <w:t>description</w:t>
+      </w:r>
+      <w:r>
+        <w:t xml:space="preserve">, </w:t>
+      </w:r>
+      <w:r>
+        <w:rPr>
+          <w:lang w:val="en-US"/>
+        </w:rPr>
+        <w:t>photo</w:t>
+      </w:r>
+      <w:r>
+        <w:t xml:space="preserve">_1, </w:t>
+      </w:r>
+      <w:r>
+        <w:rPr>
+          <w:lang w:val="en-US"/>
+        </w:rPr>
+        <w:t>photo</w:t>
+      </w:r>
+      <w:r>
+        <w:t xml:space="preserve">_2, </w:t>
+      </w:r>
+      <w:r>
+        <w:rPr>
+          <w:lang w:val="en-US"/>
+        </w:rPr>
+        <w:t>photo</w:t>
+      </w:r>
+      <w:r>
+        <w:t xml:space="preserve">_3, </w:t>
+      </w:r>
+      <w:r>
+        <w:rPr>
+          <w:lang w:val="en-US"/>
+        </w:rPr>
+        <w:t>price</w:t>
+      </w:r>
+      <w:r>
+        <w:t xml:space="preserve">, </w:t>
+      </w:r>
+      <w:r>
+        <w:rPr>
+          <w:lang w:val="en-US"/>
+        </w:rPr>
+        <w:t>sale</w:t>
+      </w:r>
+      <w:r>
+        <w:t>,</w:t>
+      </w:r>
+      <w:r>
+        <w:t xml:space="preserve"> </w:t>
+      </w:r>
+      <w:r>
+        <w:rPr>
+          <w:lang w:val="en-US"/>
+        </w:rPr>
+        <w:t>slug</w:t>
+      </w:r>
+      <w:r>
+        <w:t xml:space="preserve">, </w:t>
+      </w:r>
+      <w:r>
+        <w:rPr>
+          <w:lang w:val="en-US"/>
+        </w:rPr>
+        <w:t>category</w:t>
+      </w:r>
+      <w:r>
+        <w:t xml:space="preserve"> (</w:t>
+      </w:r>
+      <w:r>
+        <w:t xml:space="preserve">ключ к БД категории). В БД категории следующая структура: </w:t>
+      </w:r>
+      <w:r>
+        <w:rPr>
+          <w:lang w:val="en-US"/>
+        </w:rPr>
+        <w:t>id</w:t>
+      </w:r>
+      <w:r>
+        <w:t xml:space="preserve">, </w:t>
+      </w:r>
+      <w:r>
+        <w:rPr>
+          <w:lang w:val="en-US"/>
+        </w:rPr>
+        <w:t>name</w:t>
+      </w:r>
+      <w:r>
+        <w:t xml:space="preserve">, </w:t>
+      </w:r>
+      <w:r>
+        <w:rPr>
+          <w:lang w:val="en-US"/>
+        </w:rPr>
+        <w:t>slug</w:t>
+      </w:r>
+      <w:r>
+        <w:t xml:space="preserve">. </w:t>
+      </w:r>
+      <w:r>
+        <w:t xml:space="preserve">В Базе данных Авторизация пользователь структура состоит из </w:t>
+      </w:r>
+      <w:r>
+        <w:rPr>
+          <w:lang w:val="en-US"/>
+        </w:rPr>
+        <w:t>id</w:t>
+      </w:r>
+      <w:r>
+        <w:t xml:space="preserve">, </w:t>
+      </w:r>
+      <w:r>
+        <w:rPr>
+          <w:lang w:val="en-US"/>
+        </w:rPr>
+        <w:lastRenderedPageBreak/>
+        <w:t>username</w:t>
+      </w:r>
+      <w:r>
+        <w:t xml:space="preserve">, </w:t>
+      </w:r>
+      <w:r>
+        <w:rPr>
+          <w:lang w:val="en-US"/>
+        </w:rPr>
+        <w:t>mail</w:t>
+      </w:r>
+      <w:r>
+        <w:t xml:space="preserve"> </w:t>
+      </w:r>
+      <w:r>
+        <w:t xml:space="preserve">и </w:t>
+      </w:r>
+      <w:r>
+        <w:rPr>
+          <w:lang w:val="en-US"/>
+        </w:rPr>
+        <w:t>password</w:t>
+      </w:r>
+      <w:r>
+        <w:t xml:space="preserve">. Вид связи между базами данных Карточки товара и Категории представлен в виде </w:t>
+      </w:r>
+      <w:r>
+        <w:t>“</w:t>
+      </w:r>
+      <w:r>
+        <w:rPr>
+          <w:lang w:val="en-US"/>
+        </w:rPr>
+        <w:t>Many</w:t>
+      </w:r>
+      <w:r>
+        <w:t xml:space="preserve"> </w:t>
+      </w:r>
+      <w:r>
+        <w:rPr>
+          <w:lang w:val="en-US"/>
+        </w:rPr>
+        <w:t>to</w:t>
+      </w:r>
+      <w:r>
+        <w:t xml:space="preserve"> </w:t>
+      </w:r>
+      <w:r>
+        <w:rPr>
+          <w:lang w:val="en-US"/>
+        </w:rPr>
+        <w:t>one</w:t>
+      </w:r>
+      <w:r>
+        <w:t>”</w:t>
+      </w:r>
+      <w:r>
+        <w:t xml:space="preserve"> </w:t>
+      </w:r>
+      <w:r>
+        <w:t xml:space="preserve"> </w:t>
       </w:r>
     </w:p>
-    <w:p/>
+    <w:p>
+      <w:pPr>
+        <w:pStyle w:val="2"/>
+        <w:numPr>
+          <w:ilvl w:val="1"/>
+          <w:numId w:val="8"/>
+        </w:numPr>
+        <w:ind w:left="1134"/>
+        <w:rPr>
+          <w:rStyle w:val="a7"/>
+          <w:color w:val="A6A6A6" w:themeColor="background1" w:themeShade="A6"/>
+        </w:rPr>
+      </w:pPr>
+      <w:r>
+        <w:rPr>
+          <w:rStyle w:val="a7"/>
+          <w:color w:val="A6A6A6" w:themeColor="background1" w:themeShade="A6"/>
+          <w:lang w:val="en-US"/>
+        </w:rPr>
+        <w:t>ER</w:t>
+      </w:r>
+      <w:r>
+        <w:rPr>
+          <w:rStyle w:val="a7"/>
+          <w:color w:val="A6A6A6" w:themeColor="background1" w:themeShade="A6"/>
+        </w:rPr>
+        <w:t xml:space="preserve"> - диаграмма</w:t>
+      </w:r>
+    </w:p>
     <w:p>
       <w:pPr>
         <w:pStyle w:val="a5"/>
         <w:spacing w:line="360" w:lineRule="auto"/>
-        <w:ind w:left="709" w:right="0" w:firstLine="707"/>
+        <w:ind w:left="-567" w:right="0" w:firstLine="707"/>
+        <w:rPr>
+          <w:noProof/>
+        </w:rPr>
       </w:pPr>
     </w:p>
     <w:p>
       <w:pPr>
         <w:pStyle w:val="a5"/>
         <w:spacing w:line="360" w:lineRule="auto"/>
-        <w:ind w:left="709" w:right="0" w:firstLine="0"/>
-        <w:rPr>
-          <w:b/>
-        </w:rPr>
-      </w:pPr>
-    </w:p>
-    <w:p>
-      <w:pPr>
-        <w:spacing w:line="360" w:lineRule="auto"/>
-        <w:ind w:right="0"/>
-      </w:pPr>
-    </w:p>
-    <w:p>
-      <w:pPr>
-        <w:spacing w:line="360" w:lineRule="auto"/>
-        <w:ind w:left="0" w:right="0" w:firstLine="0"/>
-      </w:pPr>
-    </w:p>
-    <w:p/>
-    <w:p>
-      <w:pPr>
-        <w:pStyle w:val="a5"/>
-        <w:spacing w:before="6240" w:after="3" w:line="259" w:lineRule="auto"/>
-        <w:ind w:right="193" w:firstLine="0"/>
-      </w:pPr>
+        <w:ind w:left="567" w:right="0" w:firstLine="707"/>
+      </w:pPr>
+      <w:r>
+        <w:rPr>
+          <w:noProof/>
+        </w:rPr>
+        <w:drawing>
+          <wp:inline distT="0" distB="0" distL="0" distR="0">
+            <wp:extent cx="3366655" cy="2529176"/>
+            <wp:effectExtent l="0" t="0" r="0" b="0"/>
+            <wp:docPr id="1" name="Рисунок 1" descr="C:\Users\User\Downloads\ER-диаграмма с цветовым кодированием (в нотации UML).png"/>
+            <wp:cNvGraphicFramePr>
+              <a:graphicFrameLocks xmlns:a="http://schemas.openxmlformats.org/drawingml/2006/main" noChangeAspect="1"/>
+            </wp:cNvGraphicFramePr>
+            <a:graphic xmlns:a="http://schemas.openxmlformats.org/drawingml/2006/main">
+              <a:graphicData uri="http://schemas.openxmlformats.org/drawingml/2006/picture">
+                <pic:pic xmlns:pic="http://schemas.openxmlformats.org/drawingml/2006/picture">
+                  <pic:nvPicPr>
+                    <pic:cNvPr id="0" name="Picture 1" descr="C:\Users\User\Downloads\ER-диаграмма с цветовым кодированием (в нотации UML).png"/>
+                    <pic:cNvPicPr>
+                      <a:picLocks noChangeAspect="1" noChangeArrowheads="1"/>
+                    </pic:cNvPicPr>
+                  </pic:nvPicPr>
+                  <pic:blipFill rotWithShape="1">
+                    <a:blip r:embed="rId6" cstate="print">
+                      <a:extLst>
+                        <a:ext uri="{28A0092B-C50C-407E-A947-70E740481C1C}">
+                          <a14:useLocalDpi xmlns:a14="http://schemas.microsoft.com/office/drawing/2010/main" val="0"/>
+                        </a:ext>
+                      </a:extLst>
+                    </a:blip>
+                    <a:srcRect l="21023" t="778" r="22213" b="44043"/>
+                    <a:stretch/>
+                  </pic:blipFill>
+                  <pic:spPr bwMode="auto">
+                    <a:xfrm>
+                      <a:off x="0" y="0"/>
+                      <a:ext cx="3367012" cy="2529444"/>
+                    </a:xfrm>
+                    <a:prstGeom prst="rect">
+                      <a:avLst/>
+                    </a:prstGeom>
+                    <a:noFill/>
+                    <a:ln>
+                      <a:noFill/>
+                    </a:ln>
+                    <a:extLst>
+                      <a:ext uri="{53640926-AAD7-44D8-BBD7-CCE9431645EC}">
+                        <a14:shadowObscured xmlns:a14="http://schemas.microsoft.com/office/drawing/2010/main"/>
+                      </a:ext>
+                    </a:extLst>
+                  </pic:spPr>
+                </pic:pic>
+              </a:graphicData>
+            </a:graphic>
+          </wp:inline>
+        </w:drawing>
+      </w:r>
+      <w:bookmarkStart w:id="8" w:name="_GoBack"/>
+      <w:bookmarkEnd w:id="8"/>
     </w:p>
     <w:p/>
     <w:sectPr>
@@ -1291,14 +1995,13 @@
   <w:abstractNum w:abstractNumId="2" w15:restartNumberingAfterBreak="0">
     <w:nsid w:val="2C241CC5"/>
     <w:multiLevelType w:val="multilevel"/>
-    <w:tmpl w:val="830C0774"/>
+    <w:tmpl w:val="F0A0CFEC"/>
     <w:lvl w:ilvl="0">
-      <w:start w:val="1"/>
       <w:numFmt w:val="decimal"/>
       <w:lvlText w:val="%1."/>
       <w:lvlJc w:val="left"/>
       <w:pPr>
-        <w:ind w:left="1787" w:hanging="720"/>
+        <w:ind w:left="720" w:hanging="720"/>
       </w:pPr>
       <w:rPr>
         <w:rFonts w:hint="default"/>
@@ -2371,7 +3074,7 @@
   <w:style w:type="paragraph" w:default="1" w:styleId="a">
     <w:name w:val="Normal"/>
     <w:qFormat/>
-    <w:rsid w:val="00B9460A"/>
+    <w:rsid w:val="00AB582C"/>
     <w:pPr>
       <w:spacing w:after="4" w:line="254" w:lineRule="auto"/>
       <w:ind w:left="567" w:right="1" w:firstLine="500"/>
@@ -2452,6 +3155,7 @@
   <w:style w:type="character" w:default="1" w:styleId="a0">
     <w:name w:val="Default Paragraph Font"/>
     <w:uiPriority w:val="1"/>
+    <w:semiHidden/>
     <w:unhideWhenUsed/>
   </w:style>
   <w:style w:type="table" w:default="1" w:styleId="a1">
@@ -3111,7 +3815,7 @@
 </file>
 
 <file path=customXml/itemProps1.xml><?xml version="1.0" encoding="utf-8"?>
-<ds:datastoreItem xmlns:ds="http://schemas.openxmlformats.org/officeDocument/2006/customXml" ds:itemID="{264A90A6-148B-4ED2-816D-01A80A669B91}">
+<ds:datastoreItem xmlns:ds="http://schemas.openxmlformats.org/officeDocument/2006/customXml" ds:itemID="{997F9EE7-873A-4DEB-B3D5-2C0A1DB33CE0}">
   <ds:schemaRefs>
     <ds:schemaRef ds:uri="http://schemas.openxmlformats.org/officeDocument/2006/bibliography"/>
   </ds:schemaRefs>

</xml_diff>

<commit_message>
version 0.5.2 <<complited documentation>>
</commit_message>
<xml_diff>
--- a/Documentation/Веб-разработка.docx
+++ b/Documentation/Веб-разработка.docx
@@ -31,34 +31,24 @@
     </w:p>
     <w:p>
       <w:pPr>
-        <w:ind w:left="4253" w:right="2628" w:firstLine="0"/>
+        <w:ind w:left="4820" w:right="1275" w:firstLine="0"/>
       </w:pPr>
       <w:r>
         <w:tab/>
-      </w:r>
-      <w:proofErr w:type="gramStart"/>
-      <w:r>
         <w:t xml:space="preserve">СДЕЛАЛ  </w:t>
       </w:r>
-      <w:r>
-        <w:tab/>
-      </w:r>
-      <w:proofErr w:type="gramEnd"/>
+    </w:p>
+    <w:p>
+      <w:pPr>
+        <w:ind w:left="4820" w:right="1842" w:firstLine="0"/>
+      </w:pPr>
       <w:r>
         <w:t>Студент</w:t>
       </w:r>
-    </w:p>
-    <w:p>
-      <w:pPr>
-        <w:spacing w:after="1320" w:line="247" w:lineRule="auto"/>
-        <w:ind w:left="4252" w:right="1559" w:hanging="11"/>
-        <w:jc w:val="left"/>
-      </w:pPr>
       <w:r>
         <w:t xml:space="preserve"> </w:t>
       </w:r>
       <w:r>
-        <w:tab/>
         <w:t xml:space="preserve">Группы </w:t>
       </w:r>
       <w:r>
@@ -82,6 +72,16 @@
         <w:tab/>
         <w:t>«25» октября 2021 г.</w:t>
       </w:r>
+    </w:p>
+    <w:p>
+      <w:pPr>
+        <w:ind w:left="4820" w:right="1842" w:firstLine="0"/>
+      </w:pPr>
+    </w:p>
+    <w:p>
+      <w:pPr>
+        <w:ind w:left="4820" w:right="1842" w:firstLine="0"/>
+      </w:pPr>
     </w:p>
     <w:p>
       <w:pPr>
@@ -204,6 +204,7 @@
               <w:b/>
               <w:bCs/>
             </w:rPr>
+            <w:lastRenderedPageBreak/>
             <w:fldChar w:fldCharType="begin"/>
           </w:r>
           <w:r>
@@ -1353,10 +1354,810 @@
     <w:p/>
     <w:p>
       <w:pPr>
-        <w:spacing w:line="360" w:lineRule="auto"/>
-        <w:ind w:left="0" w:right="0" w:firstLine="0"/>
-      </w:pPr>
-    </w:p>
+        <w:pStyle w:val="1"/>
+        <w:numPr>
+          <w:ilvl w:val="0"/>
+          <w:numId w:val="8"/>
+        </w:numPr>
+        <w:rPr>
+          <w:color w:val="000000" w:themeColor="text1"/>
+          <w:sz w:val="36"/>
+          <w:szCs w:val="36"/>
+        </w:rPr>
+      </w:pPr>
+      <w:r>
+        <w:rPr>
+          <w:color w:val="000000" w:themeColor="text1"/>
+          <w:sz w:val="36"/>
+          <w:szCs w:val="36"/>
+        </w:rPr>
+        <w:t>Проектирование прецедентов использования.</w:t>
+      </w:r>
+    </w:p>
+    <w:p>
+      <w:pPr>
+        <w:pStyle w:val="2"/>
+        <w:numPr>
+          <w:ilvl w:val="1"/>
+          <w:numId w:val="8"/>
+        </w:numPr>
+        <w:ind w:left="1134"/>
+        <w:rPr>
+          <w:rStyle w:val="a7"/>
+          <w:color w:val="A6A6A6" w:themeColor="background1" w:themeShade="A6"/>
+        </w:rPr>
+      </w:pPr>
+      <w:r>
+        <w:rPr>
+          <w:rStyle w:val="a7"/>
+          <w:color w:val="A6A6A6" w:themeColor="background1" w:themeShade="A6"/>
+        </w:rPr>
+        <w:t>Список акторов</w:t>
+      </w:r>
+    </w:p>
+    <w:p>
+      <w:pPr>
+        <w:ind w:left="709" w:firstLine="567"/>
+      </w:pPr>
+      <w:r>
+        <w:t>Гость. Доступные действия для гостя: перейти на страницу регистрации и авторизации</w:t>
+      </w:r>
+      <w:r>
+        <w:t>, открыть описание товара, добавить товар в корзину, оформить заказ.</w:t>
+      </w:r>
+    </w:p>
+    <w:p>
+      <w:pPr>
+        <w:ind w:left="0" w:firstLine="708"/>
+      </w:pPr>
+      <w:r>
+        <w:t>Пользователь. Доступные действия для пользователя: все действия гостя, страница профиля, страница редактирования профиля, применение скидок и личных промокодов к товарам.</w:t>
+      </w:r>
+    </w:p>
+    <w:p>
+      <w:pPr>
+        <w:pStyle w:val="2"/>
+        <w:numPr>
+          <w:ilvl w:val="1"/>
+          <w:numId w:val="8"/>
+        </w:numPr>
+        <w:ind w:left="1134"/>
+        <w:rPr>
+          <w:rStyle w:val="a7"/>
+          <w:color w:val="A6A6A6" w:themeColor="background1" w:themeShade="A6"/>
+        </w:rPr>
+      </w:pPr>
+      <w:r>
+        <w:rPr>
+          <w:rStyle w:val="a7"/>
+          <w:color w:val="A6A6A6" w:themeColor="background1" w:themeShade="A6"/>
+        </w:rPr>
+        <w:lastRenderedPageBreak/>
+        <w:t>Диаграмма прецедентов использования</w:t>
+      </w:r>
+    </w:p>
+    <w:p>
+      <w:r>
+        <w:drawing>
+          <wp:inline distT="0" distB="0" distL="0" distR="0" wp14:anchorId="20770FCC" wp14:editId="2E166308">
+            <wp:extent cx="3897869" cy="2395804"/>
+            <wp:effectExtent l="0" t="0" r="7620" b="5080"/>
+            <wp:docPr id="2" name="Рисунок 2"/>
+            <wp:cNvGraphicFramePr>
+              <a:graphicFrameLocks xmlns:a="http://schemas.openxmlformats.org/drawingml/2006/main" noChangeAspect="1"/>
+            </wp:cNvGraphicFramePr>
+            <a:graphic xmlns:a="http://schemas.openxmlformats.org/drawingml/2006/main">
+              <a:graphicData uri="http://schemas.openxmlformats.org/drawingml/2006/picture">
+                <pic:pic xmlns:pic="http://schemas.openxmlformats.org/drawingml/2006/picture">
+                  <pic:nvPicPr>
+                    <pic:cNvPr id="1" name=""/>
+                    <pic:cNvPicPr/>
+                  </pic:nvPicPr>
+                  <pic:blipFill>
+                    <a:blip r:embed="rId6"/>
+                    <a:stretch>
+                      <a:fillRect/>
+                    </a:stretch>
+                  </pic:blipFill>
+                  <pic:spPr>
+                    <a:xfrm>
+                      <a:off x="0" y="0"/>
+                      <a:ext cx="3927663" cy="2414116"/>
+                    </a:xfrm>
+                    <a:prstGeom prst="rect">
+                      <a:avLst/>
+                    </a:prstGeom>
+                  </pic:spPr>
+                </pic:pic>
+              </a:graphicData>
+            </a:graphic>
+          </wp:inline>
+        </w:drawing>
+      </w:r>
+    </w:p>
+    <w:p>
+      <w:pPr>
+        <w:pStyle w:val="2"/>
+        <w:numPr>
+          <w:ilvl w:val="1"/>
+          <w:numId w:val="8"/>
+        </w:numPr>
+        <w:ind w:left="1134"/>
+        <w:rPr>
+          <w:rStyle w:val="a7"/>
+          <w:color w:val="A6A6A6" w:themeColor="background1" w:themeShade="A6"/>
+        </w:rPr>
+      </w:pPr>
+      <w:r>
+        <w:rPr>
+          <w:rStyle w:val="a7"/>
+          <w:color w:val="A6A6A6" w:themeColor="background1" w:themeShade="A6"/>
+        </w:rPr>
+        <w:t>Спецификация прецедентов использования</w:t>
+      </w:r>
+    </w:p>
+    <w:tbl>
+      <w:tblPr>
+        <w:tblStyle w:val="af"/>
+        <w:tblW w:w="0" w:type="auto"/>
+        <w:tblInd w:w="567" w:type="dxa"/>
+        <w:tblLook w:val="04A0" w:firstRow="1" w:lastRow="0" w:firstColumn="1" w:lastColumn="0" w:noHBand="0" w:noVBand="1"/>
+      </w:tblPr>
+      <w:tblGrid>
+        <w:gridCol w:w="2689"/>
+        <w:gridCol w:w="3118"/>
+      </w:tblGrid>
+      <w:tr>
+        <w:tc>
+          <w:tcPr>
+            <w:tcW w:w="2689" w:type="dxa"/>
+          </w:tcPr>
+          <w:p>
+            <w:pPr>
+              <w:ind w:left="0" w:firstLine="0"/>
+            </w:pPr>
+            <w:r>
+              <w:t>Прецедент использования</w:t>
+            </w:r>
+          </w:p>
+        </w:tc>
+        <w:tc>
+          <w:tcPr>
+            <w:tcW w:w="3118" w:type="dxa"/>
+          </w:tcPr>
+          <w:p>
+            <w:pPr>
+              <w:ind w:left="0" w:firstLine="0"/>
+            </w:pPr>
+            <w:r>
+              <w:t>Регистрация</w:t>
+            </w:r>
+          </w:p>
+        </w:tc>
+      </w:tr>
+      <w:tr>
+        <w:tc>
+          <w:tcPr>
+            <w:tcW w:w="2689" w:type="dxa"/>
+          </w:tcPr>
+          <w:p>
+            <w:pPr>
+              <w:ind w:left="0" w:firstLine="0"/>
+            </w:pPr>
+            <w:r>
+              <w:t>Краткое описание</w:t>
+            </w:r>
+          </w:p>
+        </w:tc>
+        <w:tc>
+          <w:tcPr>
+            <w:tcW w:w="3118" w:type="dxa"/>
+          </w:tcPr>
+          <w:p>
+            <w:pPr>
+              <w:ind w:left="0" w:firstLine="0"/>
+            </w:pPr>
+            <w:r>
+              <w:t>Этот прецедент использования позволяет гостю зарегистрировать учетную запись</w:t>
+            </w:r>
+          </w:p>
+        </w:tc>
+      </w:tr>
+      <w:tr>
+        <w:tc>
+          <w:tcPr>
+            <w:tcW w:w="2689" w:type="dxa"/>
+          </w:tcPr>
+          <w:p>
+            <w:pPr>
+              <w:ind w:left="0" w:firstLine="0"/>
+            </w:pPr>
+            <w:r>
+              <w:t>Действующие лица</w:t>
+            </w:r>
+          </w:p>
+        </w:tc>
+        <w:tc>
+          <w:tcPr>
+            <w:tcW w:w="3118" w:type="dxa"/>
+          </w:tcPr>
+          <w:p>
+            <w:pPr>
+              <w:ind w:left="0" w:firstLine="0"/>
+            </w:pPr>
+            <w:r>
+              <w:t>Гость</w:t>
+            </w:r>
+          </w:p>
+        </w:tc>
+      </w:tr>
+      <w:tr>
+        <w:tc>
+          <w:tcPr>
+            <w:tcW w:w="2689" w:type="dxa"/>
+          </w:tcPr>
+          <w:p>
+            <w:pPr>
+              <w:ind w:left="0" w:firstLine="0"/>
+            </w:pPr>
+            <w:r>
+              <w:t>Предусловия</w:t>
+            </w:r>
+          </w:p>
+        </w:tc>
+        <w:tc>
+          <w:tcPr>
+            <w:tcW w:w="3118" w:type="dxa"/>
+          </w:tcPr>
+          <w:p>
+            <w:pPr>
+              <w:ind w:left="0" w:firstLine="0"/>
+            </w:pPr>
+            <w:r>
+              <w:t>Гость заполняет регистрационную форму</w:t>
+            </w:r>
+          </w:p>
+        </w:tc>
+      </w:tr>
+      <w:tr>
+        <w:tc>
+          <w:tcPr>
+            <w:tcW w:w="2689" w:type="dxa"/>
+          </w:tcPr>
+          <w:p>
+            <w:pPr>
+              <w:ind w:left="0" w:firstLine="0"/>
+            </w:pPr>
+            <w:r>
+              <w:t>Основной поток</w:t>
+            </w:r>
+          </w:p>
+        </w:tc>
+        <w:tc>
+          <w:tcPr>
+            <w:tcW w:w="3118" w:type="dxa"/>
+          </w:tcPr>
+          <w:p>
+            <w:pPr>
+              <w:ind w:left="0" w:firstLine="0"/>
+            </w:pPr>
+            <w:r>
+              <w:t>После заполнения полей создается новый пользователь и гость переходит на обновленную главную страницу.</w:t>
+            </w:r>
+          </w:p>
+        </w:tc>
+      </w:tr>
+      <w:tr>
+        <w:tc>
+          <w:tcPr>
+            <w:tcW w:w="2689" w:type="dxa"/>
+          </w:tcPr>
+          <w:p>
+            <w:pPr>
+              <w:ind w:left="0" w:firstLine="0"/>
+            </w:pPr>
+            <w:r>
+              <w:t>Альтернативный поток</w:t>
+            </w:r>
+          </w:p>
+        </w:tc>
+        <w:tc>
+          <w:tcPr>
+            <w:tcW w:w="3118" w:type="dxa"/>
+          </w:tcPr>
+          <w:p>
+            <w:pPr>
+              <w:ind w:left="0" w:firstLine="0"/>
+            </w:pPr>
+            <w:r>
+              <w:t>Гость неверно заполняет форму и получает соответствующее оповещение об ошибке.</w:t>
+            </w:r>
+          </w:p>
+        </w:tc>
+      </w:tr>
+      <w:tr>
+        <w:trPr>
+          <w:trHeight w:val="1321"/>
+        </w:trPr>
+        <w:tc>
+          <w:tcPr>
+            <w:tcW w:w="2689" w:type="dxa"/>
+          </w:tcPr>
+          <w:p>
+            <w:pPr>
+              <w:ind w:left="0" w:firstLine="0"/>
+            </w:pPr>
+            <w:r>
+              <w:t>Последствия предусловия</w:t>
+            </w:r>
+          </w:p>
+        </w:tc>
+        <w:tc>
+          <w:tcPr>
+            <w:tcW w:w="3118" w:type="dxa"/>
+          </w:tcPr>
+          <w:p>
+            <w:pPr>
+              <w:ind w:left="0" w:firstLine="0"/>
+            </w:pPr>
+            <w:r>
+              <w:t>Создание пользователя в БД и обновление главной страницы с условием вошедшего пользователя</w:t>
+            </w:r>
+          </w:p>
+        </w:tc>
+      </w:tr>
+    </w:tbl>
+    <w:p/>
+    <w:p/>
+    <w:tbl>
+      <w:tblPr>
+        <w:tblStyle w:val="af"/>
+        <w:tblW w:w="0" w:type="auto"/>
+        <w:tblInd w:w="567" w:type="dxa"/>
+        <w:tblLook w:val="04A0" w:firstRow="1" w:lastRow="0" w:firstColumn="1" w:lastColumn="0" w:noHBand="0" w:noVBand="1"/>
+      </w:tblPr>
+      <w:tblGrid>
+        <w:gridCol w:w="2689"/>
+        <w:gridCol w:w="3118"/>
+      </w:tblGrid>
+      <w:tr>
+        <w:tc>
+          <w:tcPr>
+            <w:tcW w:w="2689" w:type="dxa"/>
+          </w:tcPr>
+          <w:p>
+            <w:pPr>
+              <w:ind w:left="0" w:firstLine="0"/>
+            </w:pPr>
+            <w:r>
+              <w:t>Прецедент использования</w:t>
+            </w:r>
+          </w:p>
+        </w:tc>
+        <w:tc>
+          <w:tcPr>
+            <w:tcW w:w="3118" w:type="dxa"/>
+          </w:tcPr>
+          <w:p>
+            <w:pPr>
+              <w:ind w:left="0" w:firstLine="0"/>
+            </w:pPr>
+            <w:r>
+              <w:t>Авторизация</w:t>
+            </w:r>
+          </w:p>
+        </w:tc>
+      </w:tr>
+      <w:tr>
+        <w:tc>
+          <w:tcPr>
+            <w:tcW w:w="2689" w:type="dxa"/>
+          </w:tcPr>
+          <w:p>
+            <w:pPr>
+              <w:ind w:left="0" w:firstLine="0"/>
+            </w:pPr>
+            <w:r>
+              <w:t>Краткое описание</w:t>
+            </w:r>
+          </w:p>
+        </w:tc>
+        <w:tc>
+          <w:tcPr>
+            <w:tcW w:w="3118" w:type="dxa"/>
+          </w:tcPr>
+          <w:p>
+            <w:pPr>
+              <w:ind w:left="0" w:firstLine="0"/>
+            </w:pPr>
+            <w:r>
+              <w:t xml:space="preserve">Этот прецедент использования позволяет гостю </w:t>
+            </w:r>
+            <w:r>
+              <w:t>авторизовать</w:t>
+            </w:r>
+            <w:r>
+              <w:t xml:space="preserve"> учетную запись</w:t>
+            </w:r>
+          </w:p>
+        </w:tc>
+      </w:tr>
+      <w:tr>
+        <w:tc>
+          <w:tcPr>
+            <w:tcW w:w="2689" w:type="dxa"/>
+          </w:tcPr>
+          <w:p>
+            <w:pPr>
+              <w:ind w:left="0" w:firstLine="0"/>
+            </w:pPr>
+            <w:r>
+              <w:t>Действующие лица</w:t>
+            </w:r>
+          </w:p>
+        </w:tc>
+        <w:tc>
+          <w:tcPr>
+            <w:tcW w:w="3118" w:type="dxa"/>
+          </w:tcPr>
+          <w:p>
+            <w:pPr>
+              <w:ind w:left="0" w:firstLine="0"/>
+            </w:pPr>
+            <w:r>
+              <w:t>Гость</w:t>
+            </w:r>
+          </w:p>
+        </w:tc>
+      </w:tr>
+      <w:tr>
+        <w:tc>
+          <w:tcPr>
+            <w:tcW w:w="2689" w:type="dxa"/>
+          </w:tcPr>
+          <w:p>
+            <w:pPr>
+              <w:ind w:left="0" w:firstLine="0"/>
+            </w:pPr>
+            <w:r>
+              <w:t>Предусловия</w:t>
+            </w:r>
+          </w:p>
+        </w:tc>
+        <w:tc>
+          <w:tcPr>
+            <w:tcW w:w="3118" w:type="dxa"/>
+          </w:tcPr>
+          <w:p>
+            <w:pPr>
+              <w:ind w:left="0" w:firstLine="0"/>
+            </w:pPr>
+            <w:r>
+              <w:t>Гость заполняет форму</w:t>
+            </w:r>
+            <w:r>
+              <w:t xml:space="preserve"> авторизации</w:t>
+            </w:r>
+          </w:p>
+        </w:tc>
+      </w:tr>
+      <w:tr>
+        <w:tc>
+          <w:tcPr>
+            <w:tcW w:w="2689" w:type="dxa"/>
+          </w:tcPr>
+          <w:p>
+            <w:pPr>
+              <w:ind w:left="0" w:firstLine="0"/>
+            </w:pPr>
+            <w:r>
+              <w:t>Основной поток</w:t>
+            </w:r>
+          </w:p>
+        </w:tc>
+        <w:tc>
+          <w:tcPr>
+            <w:tcW w:w="3118" w:type="dxa"/>
+          </w:tcPr>
+          <w:p>
+            <w:pPr>
+              <w:ind w:left="0" w:firstLine="0"/>
+            </w:pPr>
+            <w:r>
+              <w:t xml:space="preserve">После заполнения полей </w:t>
+            </w:r>
+            <w:r>
+              <w:t>гость переходит на обновленную главную страницу.</w:t>
+            </w:r>
+          </w:p>
+        </w:tc>
+      </w:tr>
+      <w:tr>
+        <w:tc>
+          <w:tcPr>
+            <w:tcW w:w="2689" w:type="dxa"/>
+          </w:tcPr>
+          <w:p>
+            <w:pPr>
+              <w:ind w:left="0" w:firstLine="0"/>
+            </w:pPr>
+            <w:r>
+              <w:t>Альтернативный поток</w:t>
+            </w:r>
+          </w:p>
+        </w:tc>
+        <w:tc>
+          <w:tcPr>
+            <w:tcW w:w="3118" w:type="dxa"/>
+          </w:tcPr>
+          <w:p>
+            <w:pPr>
+              <w:ind w:left="0" w:firstLine="0"/>
+            </w:pPr>
+            <w:r>
+              <w:t>Гость неверно заполняет форму и получает соответствующее оповещение об ошибке.</w:t>
+            </w:r>
+          </w:p>
+        </w:tc>
+      </w:tr>
+      <w:tr>
+        <w:trPr>
+          <w:trHeight w:val="1321"/>
+        </w:trPr>
+        <w:tc>
+          <w:tcPr>
+            <w:tcW w:w="2689" w:type="dxa"/>
+          </w:tcPr>
+          <w:p>
+            <w:pPr>
+              <w:ind w:left="0" w:firstLine="0"/>
+            </w:pPr>
+            <w:r>
+              <w:lastRenderedPageBreak/>
+              <w:t>Последствия предусловия</w:t>
+            </w:r>
+          </w:p>
+        </w:tc>
+        <w:tc>
+          <w:tcPr>
+            <w:tcW w:w="3118" w:type="dxa"/>
+          </w:tcPr>
+          <w:p>
+            <w:pPr>
+              <w:ind w:left="0" w:firstLine="0"/>
+            </w:pPr>
+            <w:r>
+              <w:t>Обновление главной страницы и добавление страницы профиля.</w:t>
+            </w:r>
+          </w:p>
+        </w:tc>
+      </w:tr>
+    </w:tbl>
+    <w:p>
+      <w:bookmarkStart w:id="6" w:name="_Toc87410222"/>
+    </w:p>
+    <w:p/>
+    <w:tbl>
+      <w:tblPr>
+        <w:tblStyle w:val="af"/>
+        <w:tblW w:w="0" w:type="auto"/>
+        <w:tblInd w:w="567" w:type="dxa"/>
+        <w:tblLook w:val="04A0" w:firstRow="1" w:lastRow="0" w:firstColumn="1" w:lastColumn="0" w:noHBand="0" w:noVBand="1"/>
+      </w:tblPr>
+      <w:tblGrid>
+        <w:gridCol w:w="2689"/>
+        <w:gridCol w:w="3118"/>
+      </w:tblGrid>
+      <w:tr>
+        <w:tc>
+          <w:tcPr>
+            <w:tcW w:w="2689" w:type="dxa"/>
+          </w:tcPr>
+          <w:p>
+            <w:pPr>
+              <w:ind w:left="0" w:firstLine="0"/>
+            </w:pPr>
+            <w:r>
+              <w:t>Прецедент использования</w:t>
+            </w:r>
+          </w:p>
+        </w:tc>
+        <w:tc>
+          <w:tcPr>
+            <w:tcW w:w="3118" w:type="dxa"/>
+          </w:tcPr>
+          <w:p>
+            <w:pPr>
+              <w:ind w:left="0" w:firstLine="0"/>
+            </w:pPr>
+            <w:r>
+              <w:t>Оформление товара</w:t>
+            </w:r>
+          </w:p>
+        </w:tc>
+      </w:tr>
+      <w:tr>
+        <w:tc>
+          <w:tcPr>
+            <w:tcW w:w="2689" w:type="dxa"/>
+          </w:tcPr>
+          <w:p>
+            <w:pPr>
+              <w:ind w:left="0" w:firstLine="0"/>
+            </w:pPr>
+            <w:r>
+              <w:t>Краткое описание</w:t>
+            </w:r>
+          </w:p>
+        </w:tc>
+        <w:tc>
+          <w:tcPr>
+            <w:tcW w:w="3118" w:type="dxa"/>
+          </w:tcPr>
+          <w:p>
+            <w:pPr>
+              <w:ind w:left="0" w:firstLine="0"/>
+            </w:pPr>
+            <w:r>
+              <w:t xml:space="preserve">Этот прецедент использования позволяет гостю </w:t>
+            </w:r>
+            <w:r>
+              <w:t>оформить товар</w:t>
+            </w:r>
+          </w:p>
+        </w:tc>
+      </w:tr>
+      <w:tr>
+        <w:tc>
+          <w:tcPr>
+            <w:tcW w:w="2689" w:type="dxa"/>
+          </w:tcPr>
+          <w:p>
+            <w:pPr>
+              <w:ind w:left="0" w:firstLine="0"/>
+            </w:pPr>
+            <w:r>
+              <w:t>Действующие лица</w:t>
+            </w:r>
+          </w:p>
+        </w:tc>
+        <w:tc>
+          <w:tcPr>
+            <w:tcW w:w="3118" w:type="dxa"/>
+          </w:tcPr>
+          <w:p>
+            <w:pPr>
+              <w:ind w:left="0" w:firstLine="0"/>
+            </w:pPr>
+            <w:r>
+              <w:t>Гость</w:t>
+            </w:r>
+          </w:p>
+        </w:tc>
+      </w:tr>
+      <w:tr>
+        <w:tc>
+          <w:tcPr>
+            <w:tcW w:w="2689" w:type="dxa"/>
+          </w:tcPr>
+          <w:p>
+            <w:pPr>
+              <w:ind w:left="0" w:firstLine="0"/>
+            </w:pPr>
+            <w:r>
+              <w:t>Предусловия</w:t>
+            </w:r>
+          </w:p>
+        </w:tc>
+        <w:tc>
+          <w:tcPr>
+            <w:tcW w:w="3118" w:type="dxa"/>
+          </w:tcPr>
+          <w:p>
+            <w:pPr>
+              <w:ind w:left="0" w:firstLine="0"/>
+            </w:pPr>
+            <w:r>
+              <w:t xml:space="preserve">Гость </w:t>
+            </w:r>
+            <w:r>
+              <w:t>переходит в корзину и подтверждает выбор товаров</w:t>
+            </w:r>
+          </w:p>
+        </w:tc>
+      </w:tr>
+      <w:tr>
+        <w:tc>
+          <w:tcPr>
+            <w:tcW w:w="2689" w:type="dxa"/>
+          </w:tcPr>
+          <w:p>
+            <w:pPr>
+              <w:ind w:left="0" w:firstLine="0"/>
+            </w:pPr>
+            <w:r>
+              <w:t>Основной поток</w:t>
+            </w:r>
+          </w:p>
+        </w:tc>
+        <w:tc>
+          <w:tcPr>
+            <w:tcW w:w="3118" w:type="dxa"/>
+          </w:tcPr>
+          <w:p>
+            <w:pPr>
+              <w:ind w:left="0" w:firstLine="0"/>
+            </w:pPr>
+            <w:r>
+              <w:t>После выбранного адреса доставки и способа оплаты пользователь переходит на страницу оплаты.</w:t>
+            </w:r>
+          </w:p>
+        </w:tc>
+      </w:tr>
+      <w:tr>
+        <w:tc>
+          <w:tcPr>
+            <w:tcW w:w="2689" w:type="dxa"/>
+          </w:tcPr>
+          <w:p>
+            <w:pPr>
+              <w:ind w:left="0" w:firstLine="0"/>
+            </w:pPr>
+            <w:r>
+              <w:t>Альтернативный поток</w:t>
+            </w:r>
+          </w:p>
+        </w:tc>
+        <w:tc>
+          <w:tcPr>
+            <w:tcW w:w="3118" w:type="dxa"/>
+          </w:tcPr>
+          <w:p>
+            <w:pPr>
+              <w:ind w:left="0" w:firstLine="0"/>
+            </w:pPr>
+            <w:r>
+              <w:t xml:space="preserve">Гость </w:t>
+            </w:r>
+            <w:r>
+              <w:t>неверно указал адрес доставки и получил оповещение об этом.</w:t>
+            </w:r>
+          </w:p>
+        </w:tc>
+      </w:tr>
+      <w:tr>
+        <w:trPr>
+          <w:trHeight w:val="1321"/>
+        </w:trPr>
+        <w:tc>
+          <w:tcPr>
+            <w:tcW w:w="2689" w:type="dxa"/>
+          </w:tcPr>
+          <w:p>
+            <w:pPr>
+              <w:ind w:left="0" w:firstLine="0"/>
+            </w:pPr>
+            <w:r>
+              <w:t>Последствия предусловия</w:t>
+            </w:r>
+          </w:p>
+        </w:tc>
+        <w:tc>
+          <w:tcPr>
+            <w:tcW w:w="3118" w:type="dxa"/>
+          </w:tcPr>
+          <w:p>
+            <w:pPr>
+              <w:ind w:left="0" w:firstLine="0"/>
+            </w:pPr>
+            <w:r>
+              <w:t>Переход на страницу оплаты заказа. Создание шаблона письма о новом заказе на эл. Почту.</w:t>
+            </w:r>
+          </w:p>
+        </w:tc>
+      </w:tr>
+    </w:tbl>
+    <w:p/>
     <w:p>
       <w:pPr>
         <w:pStyle w:val="1"/>
@@ -1372,7 +2173,6 @@
           <w:szCs w:val="36"/>
         </w:rPr>
       </w:pPr>
-      <w:bookmarkStart w:id="6" w:name="_Toc87410222"/>
       <w:r>
         <w:rPr>
           <w:color w:val="000000" w:themeColor="text1"/>
@@ -1421,13 +2221,7 @@
         <w:ind w:left="709" w:right="0" w:firstLine="707"/>
       </w:pPr>
       <w:r>
-        <w:t>Проект содержит 3 действующие базы данных: Карточки одежды, категории одежды и авторизация пользователей</w:t>
-      </w:r>
-      <w:r>
-        <w:t>.</w:t>
-      </w:r>
-      <w:r>
-        <w:t xml:space="preserve"> Реализована взаимосвязь между базами данных Категории и Карточки одежды. В</w:t>
+        <w:t>Проект содержит 3 действующие базы данных: Карточки одежды, категории одежды и авторизация пользователей. Реализована взаимосвязь между базами данных Категории и Карточки одежды. В</w:t>
       </w:r>
       <w:r>
         <w:t xml:space="preserve"> </w:t>
@@ -1601,7 +2395,6 @@
         <w:rPr>
           <w:lang w:val="en-US"/>
         </w:rPr>
-        <w:lastRenderedPageBreak/>
         <w:t>username</w:t>
       </w:r>
       <w:r>
@@ -1716,7 +2509,7 @@
         </w:rPr>
         <w:drawing>
           <wp:inline distT="0" distB="0" distL="0" distR="0">
-            <wp:extent cx="3366655" cy="2529176"/>
+            <wp:extent cx="2606633" cy="1958215"/>
             <wp:effectExtent l="0" t="0" r="0" b="0"/>
             <wp:docPr id="1" name="Рисунок 1" descr="C:\Users\User\Downloads\ER-диаграмма с цветовым кодированием (в нотации UML).png"/>
             <wp:cNvGraphicFramePr>
@@ -1732,7 +2525,7 @@
                     </pic:cNvPicPr>
                   </pic:nvPicPr>
                   <pic:blipFill rotWithShape="1">
-                    <a:blip r:embed="rId6" cstate="print">
+                    <a:blip r:embed="rId7" cstate="print">
                       <a:extLst>
                         <a:ext uri="{28A0092B-C50C-407E-A947-70E740481C1C}">
                           <a14:useLocalDpi xmlns:a14="http://schemas.microsoft.com/office/drawing/2010/main" val="0"/>
@@ -1745,7 +2538,7 @@
                   <pic:spPr bwMode="auto">
                     <a:xfrm>
                       <a:off x="0" y="0"/>
-                      <a:ext cx="3367012" cy="2529444"/>
+                      <a:ext cx="2696040" cy="2025381"/>
                     </a:xfrm>
                     <a:prstGeom prst="rect">
                       <a:avLst/>
@@ -1766,10 +2559,655 @@
           </wp:inline>
         </w:drawing>
       </w:r>
+    </w:p>
+    <w:p>
+      <w:pPr>
+        <w:pStyle w:val="1"/>
+        <w:numPr>
+          <w:ilvl w:val="0"/>
+          <w:numId w:val="8"/>
+        </w:numPr>
+        <w:spacing w:after="360"/>
+        <w:ind w:left="709" w:right="0"/>
+        <w:rPr>
+          <w:color w:val="000000" w:themeColor="text1"/>
+          <w:sz w:val="36"/>
+          <w:szCs w:val="36"/>
+        </w:rPr>
+      </w:pPr>
+      <w:r>
+        <w:rPr>
+          <w:color w:val="000000" w:themeColor="text1"/>
+          <w:sz w:val="36"/>
+          <w:szCs w:val="36"/>
+        </w:rPr>
+        <w:lastRenderedPageBreak/>
+        <w:t>Проектирование интерфейсов.</w:t>
+      </w:r>
+    </w:p>
+    <w:p>
+      <w:pPr>
+        <w:pStyle w:val="2"/>
+        <w:numPr>
+          <w:ilvl w:val="1"/>
+          <w:numId w:val="8"/>
+        </w:numPr>
+        <w:ind w:left="1134"/>
+        <w:rPr>
+          <w:rStyle w:val="a7"/>
+          <w:color w:val="A6A6A6" w:themeColor="background1" w:themeShade="A6"/>
+        </w:rPr>
+      </w:pPr>
+      <w:r>
+        <w:rPr>
+          <w:rStyle w:val="a7"/>
+          <w:color w:val="A6A6A6" w:themeColor="background1" w:themeShade="A6"/>
+        </w:rPr>
+        <w:t>Список интерфейсов</w:t>
+      </w:r>
+    </w:p>
+    <w:tbl>
+      <w:tblPr>
+        <w:tblStyle w:val="af"/>
+        <w:tblW w:w="0" w:type="auto"/>
+        <w:tblInd w:w="1080" w:type="dxa"/>
+        <w:tblLook w:val="04A0" w:firstRow="1" w:lastRow="0" w:firstColumn="1" w:lastColumn="0" w:noHBand="0" w:noVBand="1"/>
+      </w:tblPr>
+      <w:tblGrid>
+        <w:gridCol w:w="2405"/>
+      </w:tblGrid>
+      <w:tr>
+        <w:tc>
+          <w:tcPr>
+            <w:tcW w:w="2405" w:type="dxa"/>
+          </w:tcPr>
+          <w:p>
+            <w:pPr>
+              <w:ind w:left="27" w:firstLine="0"/>
+            </w:pPr>
+            <w:r>
+              <w:t>Главная страница</w:t>
+            </w:r>
+          </w:p>
+        </w:tc>
+      </w:tr>
+      <w:tr>
+        <w:tc>
+          <w:tcPr>
+            <w:tcW w:w="2405" w:type="dxa"/>
+          </w:tcPr>
+          <w:p>
+            <w:pPr>
+              <w:ind w:left="27" w:firstLine="0"/>
+            </w:pPr>
+            <w:r>
+              <w:t>Корзина</w:t>
+            </w:r>
+          </w:p>
+        </w:tc>
+      </w:tr>
+      <w:tr>
+        <w:tc>
+          <w:tcPr>
+            <w:tcW w:w="2405" w:type="dxa"/>
+          </w:tcPr>
+          <w:p>
+            <w:pPr>
+              <w:ind w:left="27" w:firstLine="0"/>
+            </w:pPr>
+            <w:r>
+              <w:t>Страница о компании</w:t>
+            </w:r>
+          </w:p>
+        </w:tc>
+      </w:tr>
+      <w:tr>
+        <w:tc>
+          <w:tcPr>
+            <w:tcW w:w="2405" w:type="dxa"/>
+          </w:tcPr>
+          <w:p>
+            <w:pPr>
+              <w:ind w:left="27" w:firstLine="0"/>
+            </w:pPr>
+            <w:r>
+              <w:t>Страница контактов</w:t>
+            </w:r>
+          </w:p>
+        </w:tc>
+      </w:tr>
+      <w:tr>
+        <w:tc>
+          <w:tcPr>
+            <w:tcW w:w="2405" w:type="dxa"/>
+          </w:tcPr>
+          <w:p>
+            <w:pPr>
+              <w:ind w:left="27" w:firstLine="0"/>
+            </w:pPr>
+            <w:r>
+              <w:t>Навигация сайта</w:t>
+            </w:r>
+          </w:p>
+        </w:tc>
+      </w:tr>
+      <w:tr>
+        <w:tc>
+          <w:tcPr>
+            <w:tcW w:w="2405" w:type="dxa"/>
+          </w:tcPr>
+          <w:p>
+            <w:pPr>
+              <w:ind w:left="27" w:firstLine="0"/>
+            </w:pPr>
+            <w:r>
+              <w:t>Страница авторизации</w:t>
+            </w:r>
+          </w:p>
+        </w:tc>
+      </w:tr>
+      <w:tr>
+        <w:tc>
+          <w:tcPr>
+            <w:tcW w:w="2405" w:type="dxa"/>
+          </w:tcPr>
+          <w:p>
+            <w:pPr>
+              <w:ind w:left="27" w:firstLine="0"/>
+            </w:pPr>
+            <w:r>
+              <w:t>Страница регистрации</w:t>
+            </w:r>
+          </w:p>
+        </w:tc>
+      </w:tr>
+    </w:tbl>
+    <w:p/>
+    <w:p>
+      <w:pPr>
+        <w:pStyle w:val="2"/>
+        <w:numPr>
+          <w:ilvl w:val="1"/>
+          <w:numId w:val="8"/>
+        </w:numPr>
+        <w:ind w:left="1134"/>
+        <w:rPr>
+          <w:rStyle w:val="a7"/>
+          <w:color w:val="A6A6A6" w:themeColor="background1" w:themeShade="A6"/>
+        </w:rPr>
+      </w:pPr>
+      <w:r>
+        <w:rPr>
+          <w:rStyle w:val="a7"/>
+          <w:color w:val="A6A6A6" w:themeColor="background1" w:themeShade="A6"/>
+        </w:rPr>
+        <w:t>Эскизы интерфейсов</w:t>
+      </w:r>
+    </w:p>
+    <w:p>
+      <w:r>
+        <w:t>Главная страница сайта</w:t>
+      </w:r>
+    </w:p>
+    <w:p>
+      <w:pPr>
+        <w:spacing w:after="480"/>
+        <w:ind w:right="0" w:firstLine="499"/>
+      </w:pPr>
+      <w:r>
+        <w:drawing>
+          <wp:inline distT="0" distB="0" distL="0" distR="0" wp14:anchorId="6E545F86" wp14:editId="2748231A">
+            <wp:extent cx="3923841" cy="2437773"/>
+            <wp:effectExtent l="0" t="0" r="635" b="635"/>
+            <wp:docPr id="3" name="Рисунок 3"/>
+            <wp:cNvGraphicFramePr>
+              <a:graphicFrameLocks xmlns:a="http://schemas.openxmlformats.org/drawingml/2006/main" noChangeAspect="1"/>
+            </wp:cNvGraphicFramePr>
+            <a:graphic xmlns:a="http://schemas.openxmlformats.org/drawingml/2006/main">
+              <a:graphicData uri="http://schemas.openxmlformats.org/drawingml/2006/picture">
+                <pic:pic xmlns:pic="http://schemas.openxmlformats.org/drawingml/2006/picture">
+                  <pic:nvPicPr>
+                    <pic:cNvPr id="1" name=""/>
+                    <pic:cNvPicPr/>
+                  </pic:nvPicPr>
+                  <pic:blipFill>
+                    <a:blip r:embed="rId8"/>
+                    <a:stretch>
+                      <a:fillRect/>
+                    </a:stretch>
+                  </pic:blipFill>
+                  <pic:spPr>
+                    <a:xfrm>
+                      <a:off x="0" y="0"/>
+                      <a:ext cx="3948409" cy="2453036"/>
+                    </a:xfrm>
+                    <a:prstGeom prst="rect">
+                      <a:avLst/>
+                    </a:prstGeom>
+                  </pic:spPr>
+                </pic:pic>
+              </a:graphicData>
+            </a:graphic>
+          </wp:inline>
+        </w:drawing>
+      </w:r>
+    </w:p>
+    <w:p/>
+    <w:p>
+      <w:r>
+        <w:t>Корзина</w:t>
+      </w:r>
+    </w:p>
+    <w:p>
+      <w:pPr>
+        <w:spacing w:after="2880"/>
+        <w:ind w:right="0" w:firstLine="499"/>
+      </w:pPr>
+      <w:r>
+        <w:drawing>
+          <wp:inline distT="0" distB="0" distL="0" distR="0" wp14:anchorId="35F70137" wp14:editId="4EB8EB26">
+            <wp:extent cx="4314304" cy="2079444"/>
+            <wp:effectExtent l="0" t="0" r="0" b="0"/>
+            <wp:docPr id="6" name="Рисунок 6"/>
+            <wp:cNvGraphicFramePr>
+              <a:graphicFrameLocks xmlns:a="http://schemas.openxmlformats.org/drawingml/2006/main" noChangeAspect="1"/>
+            </wp:cNvGraphicFramePr>
+            <a:graphic xmlns:a="http://schemas.openxmlformats.org/drawingml/2006/main">
+              <a:graphicData uri="http://schemas.openxmlformats.org/drawingml/2006/picture">
+                <pic:pic xmlns:pic="http://schemas.openxmlformats.org/drawingml/2006/picture">
+                  <pic:nvPicPr>
+                    <pic:cNvPr id="1" name=""/>
+                    <pic:cNvPicPr/>
+                  </pic:nvPicPr>
+                  <pic:blipFill>
+                    <a:blip r:embed="rId9"/>
+                    <a:stretch>
+                      <a:fillRect/>
+                    </a:stretch>
+                  </pic:blipFill>
+                  <pic:spPr>
+                    <a:xfrm>
+                      <a:off x="0" y="0"/>
+                      <a:ext cx="4360709" cy="2101811"/>
+                    </a:xfrm>
+                    <a:prstGeom prst="rect">
+                      <a:avLst/>
+                    </a:prstGeom>
+                  </pic:spPr>
+                </pic:pic>
+              </a:graphicData>
+            </a:graphic>
+          </wp:inline>
+        </w:drawing>
+      </w:r>
+    </w:p>
+    <w:p>
+      <w:r>
+        <w:lastRenderedPageBreak/>
+        <w:t>Страница о компании</w:t>
+      </w:r>
+    </w:p>
+    <w:p>
+      <w:pPr>
+        <w:spacing w:after="480"/>
+        <w:ind w:right="0" w:firstLine="499"/>
+      </w:pPr>
+      <w:r>
+        <w:drawing>
+          <wp:inline distT="0" distB="0" distL="0" distR="0" wp14:anchorId="1A62A440" wp14:editId="7E6566ED">
+            <wp:extent cx="4233553" cy="2332867"/>
+            <wp:effectExtent l="0" t="0" r="0" b="0"/>
+            <wp:docPr id="7" name="Рисунок 7"/>
+            <wp:cNvGraphicFramePr>
+              <a:graphicFrameLocks xmlns:a="http://schemas.openxmlformats.org/drawingml/2006/main" noChangeAspect="1"/>
+            </wp:cNvGraphicFramePr>
+            <a:graphic xmlns:a="http://schemas.openxmlformats.org/drawingml/2006/main">
+              <a:graphicData uri="http://schemas.openxmlformats.org/drawingml/2006/picture">
+                <pic:pic xmlns:pic="http://schemas.openxmlformats.org/drawingml/2006/picture">
+                  <pic:nvPicPr>
+                    <pic:cNvPr id="1" name=""/>
+                    <pic:cNvPicPr/>
+                  </pic:nvPicPr>
+                  <pic:blipFill>
+                    <a:blip r:embed="rId10"/>
+                    <a:stretch>
+                      <a:fillRect/>
+                    </a:stretch>
+                  </pic:blipFill>
+                  <pic:spPr>
+                    <a:xfrm>
+                      <a:off x="0" y="0"/>
+                      <a:ext cx="4293698" cy="2366009"/>
+                    </a:xfrm>
+                    <a:prstGeom prst="rect">
+                      <a:avLst/>
+                    </a:prstGeom>
+                  </pic:spPr>
+                </pic:pic>
+              </a:graphicData>
+            </a:graphic>
+          </wp:inline>
+        </w:drawing>
+      </w:r>
+    </w:p>
+    <w:p>
+      <w:pPr>
+        <w:spacing w:after="0"/>
+        <w:ind w:right="0" w:firstLine="499"/>
+      </w:pPr>
+      <w:r>
+        <w:t>Страница контактов</w:t>
+      </w:r>
+    </w:p>
+    <w:p>
+      <w:pPr>
+        <w:spacing w:after="480"/>
+        <w:ind w:right="0" w:firstLine="499"/>
+      </w:pPr>
+      <w:r>
+        <w:drawing>
+          <wp:inline distT="0" distB="0" distL="0" distR="0" wp14:anchorId="3745FB55" wp14:editId="3780BD7C">
+            <wp:extent cx="4370861" cy="2348726"/>
+            <wp:effectExtent l="0" t="0" r="0" b="0"/>
+            <wp:docPr id="10" name="Рисунок 10"/>
+            <wp:cNvGraphicFramePr>
+              <a:graphicFrameLocks xmlns:a="http://schemas.openxmlformats.org/drawingml/2006/main" noChangeAspect="1"/>
+            </wp:cNvGraphicFramePr>
+            <a:graphic xmlns:a="http://schemas.openxmlformats.org/drawingml/2006/main">
+              <a:graphicData uri="http://schemas.openxmlformats.org/drawingml/2006/picture">
+                <pic:pic xmlns:pic="http://schemas.openxmlformats.org/drawingml/2006/picture">
+                  <pic:nvPicPr>
+                    <pic:cNvPr id="1" name=""/>
+                    <pic:cNvPicPr/>
+                  </pic:nvPicPr>
+                  <pic:blipFill>
+                    <a:blip r:embed="rId11"/>
+                    <a:stretch>
+                      <a:fillRect/>
+                    </a:stretch>
+                  </pic:blipFill>
+                  <pic:spPr>
+                    <a:xfrm>
+                      <a:off x="0" y="0"/>
+                      <a:ext cx="4422813" cy="2376643"/>
+                    </a:xfrm>
+                    <a:prstGeom prst="rect">
+                      <a:avLst/>
+                    </a:prstGeom>
+                  </pic:spPr>
+                </pic:pic>
+              </a:graphicData>
+            </a:graphic>
+          </wp:inline>
+        </w:drawing>
+      </w:r>
+    </w:p>
+    <w:p/>
+    <w:p>
+      <w:r>
+        <w:t>Навигация сайта</w:t>
+      </w:r>
+    </w:p>
+    <w:p>
+      <w:r>
+        <w:drawing>
+          <wp:inline distT="0" distB="0" distL="0" distR="0" wp14:anchorId="24C2A7EB" wp14:editId="764792F5">
+            <wp:extent cx="4393870" cy="280031"/>
+            <wp:effectExtent l="0" t="0" r="0" b="6350"/>
+            <wp:docPr id="5" name="Рисунок 5"/>
+            <wp:cNvGraphicFramePr>
+              <a:graphicFrameLocks xmlns:a="http://schemas.openxmlformats.org/drawingml/2006/main" noChangeAspect="1"/>
+            </wp:cNvGraphicFramePr>
+            <a:graphic xmlns:a="http://schemas.openxmlformats.org/drawingml/2006/main">
+              <a:graphicData uri="http://schemas.openxmlformats.org/drawingml/2006/picture">
+                <pic:pic xmlns:pic="http://schemas.openxmlformats.org/drawingml/2006/picture">
+                  <pic:nvPicPr>
+                    <pic:cNvPr id="1" name=""/>
+                    <pic:cNvPicPr/>
+                  </pic:nvPicPr>
+                  <pic:blipFill>
+                    <a:blip r:embed="rId12"/>
+                    <a:stretch>
+                      <a:fillRect/>
+                    </a:stretch>
+                  </pic:blipFill>
+                  <pic:spPr>
+                    <a:xfrm rot="10800000" flipH="1" flipV="1">
+                      <a:off x="0" y="0"/>
+                      <a:ext cx="6887556" cy="438959"/>
+                    </a:xfrm>
+                    <a:prstGeom prst="rect">
+                      <a:avLst/>
+                    </a:prstGeom>
+                  </pic:spPr>
+                </pic:pic>
+              </a:graphicData>
+            </a:graphic>
+          </wp:inline>
+        </w:drawing>
+      </w:r>
+    </w:p>
+    <w:p>
+      <w:pPr>
+        <w:spacing w:after="2400"/>
+        <w:ind w:right="0" w:firstLine="499"/>
+      </w:pPr>
+      <w:r>
+        <w:drawing>
+          <wp:inline distT="0" distB="0" distL="0" distR="0" wp14:anchorId="4D7FE23D" wp14:editId="72FF5C27">
+            <wp:extent cx="4393565" cy="992505"/>
+            <wp:effectExtent l="0" t="0" r="6985" b="0"/>
+            <wp:docPr id="4" name="Рисунок 4"/>
+            <wp:cNvGraphicFramePr>
+              <a:graphicFrameLocks xmlns:a="http://schemas.openxmlformats.org/drawingml/2006/main" noChangeAspect="1"/>
+            </wp:cNvGraphicFramePr>
+            <a:graphic xmlns:a="http://schemas.openxmlformats.org/drawingml/2006/main">
+              <a:graphicData uri="http://schemas.openxmlformats.org/drawingml/2006/picture">
+                <pic:pic xmlns:pic="http://schemas.openxmlformats.org/drawingml/2006/picture">
+                  <pic:nvPicPr>
+                    <pic:cNvPr id="1" name=""/>
+                    <pic:cNvPicPr/>
+                  </pic:nvPicPr>
+                  <pic:blipFill>
+                    <a:blip r:embed="rId13"/>
+                    <a:stretch>
+                      <a:fillRect/>
+                    </a:stretch>
+                  </pic:blipFill>
+                  <pic:spPr>
+                    <a:xfrm>
+                      <a:off x="0" y="0"/>
+                      <a:ext cx="4949816" cy="1118162"/>
+                    </a:xfrm>
+                    <a:prstGeom prst="rect">
+                      <a:avLst/>
+                    </a:prstGeom>
+                  </pic:spPr>
+                </pic:pic>
+              </a:graphicData>
+            </a:graphic>
+          </wp:inline>
+        </w:drawing>
+      </w:r>
+    </w:p>
+    <w:p>
+      <w:pPr>
+        <w:spacing w:after="480"/>
+        <w:ind w:right="0" w:firstLine="499"/>
+      </w:pPr>
+    </w:p>
+    <w:p>
+      <w:pPr>
+        <w:spacing w:after="0"/>
+        <w:ind w:right="0" w:firstLine="499"/>
+      </w:pPr>
+      <w:r>
+        <w:lastRenderedPageBreak/>
+        <w:t>Страница авторизации</w:t>
+      </w:r>
+    </w:p>
+    <w:p>
+      <w:pPr>
+        <w:spacing w:after="480"/>
+        <w:ind w:right="0" w:firstLine="499"/>
+      </w:pPr>
+      <w:r>
+        <w:drawing>
+          <wp:inline distT="0" distB="0" distL="0" distR="0" wp14:anchorId="6030D4F1" wp14:editId="1A02B79E">
+            <wp:extent cx="3879672" cy="2005984"/>
+            <wp:effectExtent l="0" t="0" r="6985" b="0"/>
+            <wp:docPr id="8" name="Рисунок 8"/>
+            <wp:cNvGraphicFramePr>
+              <a:graphicFrameLocks xmlns:a="http://schemas.openxmlformats.org/drawingml/2006/main" noChangeAspect="1"/>
+            </wp:cNvGraphicFramePr>
+            <a:graphic xmlns:a="http://schemas.openxmlformats.org/drawingml/2006/main">
+              <a:graphicData uri="http://schemas.openxmlformats.org/drawingml/2006/picture">
+                <pic:pic xmlns:pic="http://schemas.openxmlformats.org/drawingml/2006/picture">
+                  <pic:nvPicPr>
+                    <pic:cNvPr id="1" name=""/>
+                    <pic:cNvPicPr/>
+                  </pic:nvPicPr>
+                  <pic:blipFill>
+                    <a:blip r:embed="rId14"/>
+                    <a:stretch>
+                      <a:fillRect/>
+                    </a:stretch>
+                  </pic:blipFill>
+                  <pic:spPr>
+                    <a:xfrm>
+                      <a:off x="0" y="0"/>
+                      <a:ext cx="3879672" cy="2005984"/>
+                    </a:xfrm>
+                    <a:prstGeom prst="rect">
+                      <a:avLst/>
+                    </a:prstGeom>
+                  </pic:spPr>
+                </pic:pic>
+              </a:graphicData>
+            </a:graphic>
+          </wp:inline>
+        </w:drawing>
+      </w:r>
+    </w:p>
+    <w:p>
+      <w:pPr>
+        <w:spacing w:after="0"/>
+        <w:ind w:right="0" w:firstLine="499"/>
+      </w:pPr>
+      <w:r>
+        <w:t>Страница регистрации</w:t>
+      </w:r>
+    </w:p>
+    <w:p>
+      <w:pPr>
+        <w:spacing w:after="480"/>
+        <w:ind w:right="0" w:firstLine="499"/>
+      </w:pPr>
+      <w:r>
+        <w:drawing>
+          <wp:inline distT="0" distB="0" distL="0" distR="0" wp14:anchorId="16E6AE72" wp14:editId="5F2701DA">
+            <wp:extent cx="3903807" cy="2294712"/>
+            <wp:effectExtent l="0" t="0" r="1905" b="0"/>
+            <wp:docPr id="9" name="Рисунок 9"/>
+            <wp:cNvGraphicFramePr>
+              <a:graphicFrameLocks xmlns:a="http://schemas.openxmlformats.org/drawingml/2006/main" noChangeAspect="1"/>
+            </wp:cNvGraphicFramePr>
+            <a:graphic xmlns:a="http://schemas.openxmlformats.org/drawingml/2006/main">
+              <a:graphicData uri="http://schemas.openxmlformats.org/drawingml/2006/picture">
+                <pic:pic xmlns:pic="http://schemas.openxmlformats.org/drawingml/2006/picture">
+                  <pic:nvPicPr>
+                    <pic:cNvPr id="1" name=""/>
+                    <pic:cNvPicPr/>
+                  </pic:nvPicPr>
+                  <pic:blipFill>
+                    <a:blip r:embed="rId15"/>
+                    <a:stretch>
+                      <a:fillRect/>
+                    </a:stretch>
+                  </pic:blipFill>
+                  <pic:spPr>
+                    <a:xfrm>
+                      <a:off x="0" y="0"/>
+                      <a:ext cx="3903807" cy="2294712"/>
+                    </a:xfrm>
+                    <a:prstGeom prst="rect">
+                      <a:avLst/>
+                    </a:prstGeom>
+                  </pic:spPr>
+                </pic:pic>
+              </a:graphicData>
+            </a:graphic>
+          </wp:inline>
+        </w:drawing>
+      </w:r>
+    </w:p>
+    <w:p>
+      <w:pPr>
+        <w:pStyle w:val="2"/>
+        <w:numPr>
+          <w:ilvl w:val="1"/>
+          <w:numId w:val="8"/>
+        </w:numPr>
+        <w:ind w:left="1134"/>
+        <w:rPr>
+          <w:rStyle w:val="a7"/>
+          <w:color w:val="A6A6A6" w:themeColor="background1" w:themeShade="A6"/>
+        </w:rPr>
+      </w:pPr>
+      <w:r>
+        <w:rPr>
+          <w:rStyle w:val="a7"/>
+          <w:color w:val="A6A6A6" w:themeColor="background1" w:themeShade="A6"/>
+        </w:rPr>
+        <w:t>Диаграмма интерфейсов</w:t>
+      </w:r>
+    </w:p>
+    <w:p/>
+    <w:p>
+      <w:pPr>
+        <w:pStyle w:val="a5"/>
+        <w:ind w:firstLine="0"/>
+      </w:pPr>
       <w:bookmarkStart w:id="8" w:name="_GoBack"/>
+      <w:r>
+        <w:drawing>
+          <wp:inline distT="0" distB="0" distL="0" distR="0" wp14:anchorId="66A71F3D" wp14:editId="0D9BEAD6">
+            <wp:extent cx="5400098" cy="2808859"/>
+            <wp:effectExtent l="0" t="0" r="0" b="0"/>
+            <wp:docPr id="11" name="Рисунок 11"/>
+            <wp:cNvGraphicFramePr>
+              <a:graphicFrameLocks xmlns:a="http://schemas.openxmlformats.org/drawingml/2006/main" noChangeAspect="1"/>
+            </wp:cNvGraphicFramePr>
+            <a:graphic xmlns:a="http://schemas.openxmlformats.org/drawingml/2006/main">
+              <a:graphicData uri="http://schemas.openxmlformats.org/drawingml/2006/picture">
+                <pic:pic xmlns:pic="http://schemas.openxmlformats.org/drawingml/2006/picture">
+                  <pic:nvPicPr>
+                    <pic:cNvPr id="1" name=""/>
+                    <pic:cNvPicPr/>
+                  </pic:nvPicPr>
+                  <pic:blipFill>
+                    <a:blip r:embed="rId16"/>
+                    <a:stretch>
+                      <a:fillRect/>
+                    </a:stretch>
+                  </pic:blipFill>
+                  <pic:spPr>
+                    <a:xfrm>
+                      <a:off x="0" y="0"/>
+                      <a:ext cx="5425266" cy="2821950"/>
+                    </a:xfrm>
+                    <a:prstGeom prst="rect">
+                      <a:avLst/>
+                    </a:prstGeom>
+                  </pic:spPr>
+                </pic:pic>
+              </a:graphicData>
+            </a:graphic>
+          </wp:inline>
+        </w:drawing>
+      </w:r>
       <w:bookmarkEnd w:id="8"/>
     </w:p>
-    <w:p/>
     <w:sectPr>
       <w:pgSz w:w="11906" w:h="16838"/>
       <w:pgMar w:top="1135" w:right="850" w:bottom="1134" w:left="1701" w:header="708" w:footer="708" w:gutter="0"/>
@@ -1995,7 +3433,7 @@
   <w:abstractNum w:abstractNumId="2" w15:restartNumberingAfterBreak="0">
     <w:nsid w:val="2C241CC5"/>
     <w:multiLevelType w:val="multilevel"/>
-    <w:tmpl w:val="F0A0CFEC"/>
+    <w:tmpl w:val="7BB2F1AE"/>
     <w:lvl w:ilvl="0">
       <w:numFmt w:val="decimal"/>
       <w:lvlText w:val="%1."/>
@@ -2004,7 +3442,9 @@
         <w:ind w:left="720" w:hanging="720"/>
       </w:pPr>
       <w:rPr>
-        <w:rFonts w:hint="default"/>
+        <w:rFonts w:asciiTheme="majorHAnsi" w:hAnsiTheme="majorHAnsi" w:cstheme="majorHAnsi" w:hint="default"/>
+        <w:sz w:val="36"/>
+        <w:szCs w:val="36"/>
       </w:rPr>
     </w:lvl>
     <w:lvl w:ilvl="1">
@@ -3512,6 +4952,25 @@
       <w:color w:val="404040" w:themeColor="text1" w:themeTint="BF"/>
     </w:rPr>
   </w:style>
+  <w:style w:type="table" w:styleId="af">
+    <w:name w:val="Table Grid"/>
+    <w:basedOn w:val="a1"/>
+    <w:uiPriority w:val="39"/>
+    <w:rsid w:val="00176EED"/>
+    <w:pPr>
+      <w:spacing w:after="0" w:line="240" w:lineRule="auto"/>
+    </w:pPr>
+    <w:tblPr>
+      <w:tblBorders>
+        <w:top w:val="single" w:sz="4" w:space="0" w:color="auto"/>
+        <w:left w:val="single" w:sz="4" w:space="0" w:color="auto"/>
+        <w:bottom w:val="single" w:sz="4" w:space="0" w:color="auto"/>
+        <w:right w:val="single" w:sz="4" w:space="0" w:color="auto"/>
+        <w:insideH w:val="single" w:sz="4" w:space="0" w:color="auto"/>
+        <w:insideV w:val="single" w:sz="4" w:space="0" w:color="auto"/>
+      </w:tblBorders>
+    </w:tblPr>
+  </w:style>
 </w:styles>
 </file>
 
@@ -3815,7 +5274,7 @@
 </file>
 
 <file path=customXml/itemProps1.xml><?xml version="1.0" encoding="utf-8"?>
-<ds:datastoreItem xmlns:ds="http://schemas.openxmlformats.org/officeDocument/2006/customXml" ds:itemID="{997F9EE7-873A-4DEB-B3D5-2C0A1DB33CE0}">
+<ds:datastoreItem xmlns:ds="http://schemas.openxmlformats.org/officeDocument/2006/customXml" ds:itemID="{D41E932F-A634-48EE-8880-1551A9B55D78}">
   <ds:schemaRefs>
     <ds:schemaRef ds:uri="http://schemas.openxmlformats.org/officeDocument/2006/bibliography"/>
   </ds:schemaRefs>

</xml_diff>

<commit_message>
version 0.5.3 <<updated documentation>>
</commit_message>
<xml_diff>
--- a/Documentation/Веб-разработка.docx
+++ b/Documentation/Веб-разработка.docx
@@ -221,48 +221,49 @@
             </w:rPr>
             <w:fldChar w:fldCharType="separate"/>
           </w:r>
-          <w:hyperlink w:anchor="_Toc87410216" w:history="1">
+          <w:hyperlink w:anchor="_Toc91533717" w:history="1">
+            <w:r>
+              <w:rPr>
+                <w:rStyle w:val="ad"/>
+                <w:rFonts w:cstheme="majorHAnsi"/>
+                <w:noProof/>
+              </w:rPr>
+              <w:t>0.</w:t>
+            </w:r>
+            <w:r>
+              <w:rPr>
+                <w:rFonts w:cstheme="minorBidi"/>
+                <w:noProof/>
+              </w:rPr>
+              <w:tab/>
+            </w:r>
             <w:r>
               <w:rPr>
                 <w:rStyle w:val="ad"/>
                 <w:noProof/>
               </w:rPr>
-              <w:t>1.</w:t>
-            </w:r>
-            <w:r>
-              <w:rPr>
-                <w:rFonts w:cstheme="minorBidi"/>
+              <w:t>Идея.</w:t>
+            </w:r>
+            <w:r>
+              <w:rPr>
                 <w:noProof/>
+                <w:webHidden/>
               </w:rPr>
               <w:tab/>
             </w:r>
             <w:r>
               <w:rPr>
-                <w:rStyle w:val="ad"/>
                 <w:noProof/>
-              </w:rPr>
-              <w:t>Идея.</w:t>
+                <w:webHidden/>
+              </w:rPr>
+              <w:fldChar w:fldCharType="begin"/>
             </w:r>
             <w:r>
               <w:rPr>
                 <w:noProof/>
                 <w:webHidden/>
               </w:rPr>
-              <w:tab/>
-            </w:r>
-            <w:r>
-              <w:rPr>
-                <w:noProof/>
-                <w:webHidden/>
-              </w:rPr>
-              <w:fldChar w:fldCharType="begin"/>
-            </w:r>
-            <w:r>
-              <w:rPr>
-                <w:noProof/>
-                <w:webHidden/>
-              </w:rPr>
-              <w:instrText xml:space="preserve"> PAGEREF _Toc87410216 \h </w:instrText>
+              <w:instrText xml:space="preserve"> PAGEREF _Toc91533717 \h </w:instrText>
             </w:r>
             <w:r>
               <w:rPr>
@@ -305,48 +306,49 @@
               <w:noProof/>
             </w:rPr>
           </w:pPr>
-          <w:hyperlink w:anchor="_Toc87410217" w:history="1">
+          <w:hyperlink w:anchor="_Toc91533718" w:history="1">
+            <w:r>
+              <w:rPr>
+                <w:rStyle w:val="ad"/>
+                <w:rFonts w:cstheme="majorHAnsi"/>
+                <w:noProof/>
+              </w:rPr>
+              <w:t>1.</w:t>
+            </w:r>
+            <w:r>
+              <w:rPr>
+                <w:rFonts w:cstheme="minorBidi"/>
+                <w:noProof/>
+              </w:rPr>
+              <w:tab/>
+            </w:r>
             <w:r>
               <w:rPr>
                 <w:rStyle w:val="ad"/>
                 <w:noProof/>
               </w:rPr>
-              <w:t>2.</w:t>
-            </w:r>
-            <w:r>
-              <w:rPr>
-                <w:rFonts w:cstheme="minorBidi"/>
+              <w:t>Анализ задания и обзор аналогов.</w:t>
+            </w:r>
+            <w:r>
+              <w:rPr>
                 <w:noProof/>
+                <w:webHidden/>
               </w:rPr>
               <w:tab/>
             </w:r>
             <w:r>
               <w:rPr>
-                <w:rStyle w:val="ad"/>
                 <w:noProof/>
-              </w:rPr>
-              <w:t>Анализ задания и обзор аналогов.</w:t>
+                <w:webHidden/>
+              </w:rPr>
+              <w:fldChar w:fldCharType="begin"/>
             </w:r>
             <w:r>
               <w:rPr>
                 <w:noProof/>
                 <w:webHidden/>
               </w:rPr>
-              <w:tab/>
-            </w:r>
-            <w:r>
-              <w:rPr>
-                <w:noProof/>
-                <w:webHidden/>
-              </w:rPr>
-              <w:fldChar w:fldCharType="begin"/>
-            </w:r>
-            <w:r>
-              <w:rPr>
-                <w:noProof/>
-                <w:webHidden/>
-              </w:rPr>
-              <w:instrText xml:space="preserve"> PAGEREF _Toc87410217 \h </w:instrText>
+              <w:instrText xml:space="preserve"> PAGEREF _Toc91533718 \h </w:instrText>
             </w:r>
             <w:r>
               <w:rPr>
@@ -387,12 +389,12 @@
               <w:color w:val="auto"/>
             </w:rPr>
           </w:pPr>
-          <w:hyperlink w:anchor="_Toc87410218" w:history="1">
+          <w:hyperlink w:anchor="_Toc91533719" w:history="1">
             <w:r>
               <w:rPr>
                 <w:rStyle w:val="ad"/>
               </w:rPr>
-              <w:t>2.1</w:t>
+              <w:t>1.1</w:t>
             </w:r>
             <w:r>
               <w:rPr>
@@ -425,7 +427,7 @@
               <w:rPr>
                 <w:webHidden/>
               </w:rPr>
-              <w:instrText xml:space="preserve"> PAGEREF _Toc87410218 \h </w:instrText>
+              <w:instrText xml:space="preserve"> PAGEREF _Toc91533719 \h </w:instrText>
             </w:r>
             <w:r>
               <w:rPr>
@@ -462,12 +464,12 @@
               <w:color w:val="auto"/>
             </w:rPr>
           </w:pPr>
-          <w:hyperlink w:anchor="_Toc87410219" w:history="1">
+          <w:hyperlink w:anchor="_Toc91533720" w:history="1">
             <w:r>
               <w:rPr>
                 <w:rStyle w:val="ad"/>
               </w:rPr>
-              <w:t>2.2</w:t>
+              <w:t>1.2</w:t>
             </w:r>
             <w:r>
               <w:rPr>
@@ -500,7 +502,7 @@
               <w:rPr>
                 <w:webHidden/>
               </w:rPr>
-              <w:instrText xml:space="preserve"> PAGEREF _Toc87410219 \h </w:instrText>
+              <w:instrText xml:space="preserve"> PAGEREF _Toc91533720 \h </w:instrText>
             </w:r>
             <w:r>
               <w:rPr>
@@ -537,12 +539,12 @@
               <w:color w:val="auto"/>
             </w:rPr>
           </w:pPr>
-          <w:hyperlink w:anchor="_Toc87410220" w:history="1">
+          <w:hyperlink w:anchor="_Toc91533721" w:history="1">
             <w:r>
               <w:rPr>
                 <w:rStyle w:val="ad"/>
               </w:rPr>
-              <w:t>2.3</w:t>
+              <w:t>1.3</w:t>
             </w:r>
             <w:r>
               <w:rPr>
@@ -575,7 +577,7 @@
               <w:rPr>
                 <w:webHidden/>
               </w:rPr>
-              <w:instrText xml:space="preserve"> PAGEREF _Toc87410220 \h </w:instrText>
+              <w:instrText xml:space="preserve"> PAGEREF _Toc91533721 \h </w:instrText>
             </w:r>
             <w:r>
               <w:rPr>
@@ -612,12 +614,12 @@
               <w:color w:val="auto"/>
             </w:rPr>
           </w:pPr>
-          <w:hyperlink w:anchor="_Toc87410221" w:history="1">
+          <w:hyperlink w:anchor="_Toc91533722" w:history="1">
             <w:r>
               <w:rPr>
                 <w:rStyle w:val="ad"/>
               </w:rPr>
-              <w:t>2.4</w:t>
+              <w:t>1.4</w:t>
             </w:r>
             <w:r>
               <w:rPr>
@@ -650,7 +652,7 @@
               <w:rPr>
                 <w:webHidden/>
               </w:rPr>
-              <w:instrText xml:space="preserve"> PAGEREF _Toc87410221 \h </w:instrText>
+              <w:instrText xml:space="preserve"> PAGEREF _Toc91533722 \h </w:instrText>
             </w:r>
             <w:r>
               <w:rPr>
@@ -689,48 +691,49 @@
               <w:noProof/>
             </w:rPr>
           </w:pPr>
-          <w:hyperlink w:anchor="_Toc87410222" w:history="1">
+          <w:hyperlink w:anchor="_Toc91533723" w:history="1">
+            <w:r>
+              <w:rPr>
+                <w:rStyle w:val="ad"/>
+                <w:rFonts w:cstheme="majorHAnsi"/>
+                <w:noProof/>
+              </w:rPr>
+              <w:t>2.</w:t>
+            </w:r>
+            <w:r>
+              <w:rPr>
+                <w:rFonts w:cstheme="minorBidi"/>
+                <w:noProof/>
+              </w:rPr>
+              <w:tab/>
+            </w:r>
             <w:r>
               <w:rPr>
                 <w:rStyle w:val="ad"/>
                 <w:noProof/>
               </w:rPr>
-              <w:t>3.</w:t>
-            </w:r>
-            <w:r>
-              <w:rPr>
-                <w:rFonts w:cstheme="minorBidi"/>
+              <w:t>Проектирование прецедентов использования.</w:t>
+            </w:r>
+            <w:r>
+              <w:rPr>
                 <w:noProof/>
+                <w:webHidden/>
               </w:rPr>
               <w:tab/>
             </w:r>
             <w:r>
               <w:rPr>
-                <w:rStyle w:val="ad"/>
                 <w:noProof/>
-              </w:rPr>
-              <w:t>Анализ задания и обзор аналогов.</w:t>
+                <w:webHidden/>
+              </w:rPr>
+              <w:fldChar w:fldCharType="begin"/>
             </w:r>
             <w:r>
               <w:rPr>
                 <w:noProof/>
                 <w:webHidden/>
               </w:rPr>
-              <w:tab/>
-            </w:r>
-            <w:r>
-              <w:rPr>
-                <w:noProof/>
-                <w:webHidden/>
-              </w:rPr>
-              <w:fldChar w:fldCharType="begin"/>
-            </w:r>
-            <w:r>
-              <w:rPr>
-                <w:noProof/>
-                <w:webHidden/>
-              </w:rPr>
-              <w:instrText xml:space="preserve"> PAGEREF _Toc87410222 \h </w:instrText>
+              <w:instrText xml:space="preserve"> PAGEREF _Toc91533723 \h </w:instrText>
             </w:r>
             <w:r>
               <w:rPr>
@@ -771,12 +774,12 @@
               <w:color w:val="auto"/>
             </w:rPr>
           </w:pPr>
-          <w:hyperlink w:anchor="_Toc87410223" w:history="1">
+          <w:hyperlink w:anchor="_Toc91533724" w:history="1">
             <w:r>
               <w:rPr>
                 <w:rStyle w:val="ad"/>
               </w:rPr>
-              <w:t>3.1</w:t>
+              <w:t>2.1</w:t>
             </w:r>
             <w:r>
               <w:rPr>
@@ -791,7 +794,7 @@
               <w:rPr>
                 <w:rStyle w:val="ad"/>
               </w:rPr>
-              <w:t>Высокоуровневое описание (High-level Overview)</w:t>
+              <w:t>Список акторов</w:t>
             </w:r>
             <w:r>
               <w:rPr>
@@ -809,7 +812,7 @@
               <w:rPr>
                 <w:webHidden/>
               </w:rPr>
-              <w:instrText xml:space="preserve"> PAGEREF _Toc87410223 \h </w:instrText>
+              <w:instrText xml:space="preserve"> PAGEREF _Toc91533724 \h </w:instrText>
             </w:r>
             <w:r>
               <w:rPr>
@@ -846,12 +849,12 @@
               <w:color w:val="auto"/>
             </w:rPr>
           </w:pPr>
-          <w:hyperlink w:anchor="_Toc87410224" w:history="1">
+          <w:hyperlink w:anchor="_Toc91533725" w:history="1">
             <w:r>
               <w:rPr>
                 <w:rStyle w:val="ad"/>
               </w:rPr>
-              <w:t>3.2</w:t>
+              <w:t>2.2</w:t>
             </w:r>
             <w:r>
               <w:rPr>
@@ -866,7 +869,7 @@
               <w:rPr>
                 <w:rStyle w:val="ad"/>
               </w:rPr>
-              <w:t>Высокоуровневое описание деталей</w:t>
+              <w:t>Диаграмма прецедентов использования</w:t>
             </w:r>
             <w:r>
               <w:rPr>
@@ -884,7 +887,7 @@
               <w:rPr>
                 <w:webHidden/>
               </w:rPr>
-              <w:instrText xml:space="preserve"> PAGEREF _Toc87410224 \h </w:instrText>
+              <w:instrText xml:space="preserve"> PAGEREF _Toc91533725 \h </w:instrText>
             </w:r>
             <w:r>
               <w:rPr>
@@ -921,12 +924,12 @@
               <w:color w:val="auto"/>
             </w:rPr>
           </w:pPr>
-          <w:hyperlink w:anchor="_Toc87410225" w:history="1">
+          <w:hyperlink w:anchor="_Toc91533726" w:history="1">
             <w:r>
               <w:rPr>
                 <w:rStyle w:val="ad"/>
               </w:rPr>
-              <w:t>3.3</w:t>
+              <w:t>2.3</w:t>
             </w:r>
             <w:r>
               <w:rPr>
@@ -941,7 +944,7 @@
               <w:rPr>
                 <w:rStyle w:val="ad"/>
               </w:rPr>
-              <w:t>Описание аналогов</w:t>
+              <w:t>Спецификация прецедентов использования</w:t>
             </w:r>
             <w:r>
               <w:rPr>
@@ -959,7 +962,7 @@
               <w:rPr>
                 <w:webHidden/>
               </w:rPr>
-              <w:instrText xml:space="preserve"> PAGEREF _Toc87410225 \h </w:instrText>
+              <w:instrText xml:space="preserve"> PAGEREF _Toc91533726 \h </w:instrText>
             </w:r>
             <w:r>
               <w:rPr>
@@ -980,6 +983,91 @@
             </w:r>
             <w:r>
               <w:rPr>
+                <w:webHidden/>
+              </w:rPr>
+              <w:fldChar w:fldCharType="end"/>
+            </w:r>
+          </w:hyperlink>
+        </w:p>
+        <w:p>
+          <w:pPr>
+            <w:pStyle w:val="11"/>
+            <w:tabs>
+              <w:tab w:val="left" w:pos="440"/>
+              <w:tab w:val="right" w:leader="dot" w:pos="9345"/>
+            </w:tabs>
+            <w:rPr>
+              <w:rFonts w:cstheme="minorBidi"/>
+              <w:noProof/>
+            </w:rPr>
+          </w:pPr>
+          <w:hyperlink w:anchor="_Toc91533727" w:history="1">
+            <w:r>
+              <w:rPr>
+                <w:rStyle w:val="ad"/>
+                <w:rFonts w:cstheme="majorHAnsi"/>
+                <w:noProof/>
+              </w:rPr>
+              <w:t>3.</w:t>
+            </w:r>
+            <w:r>
+              <w:rPr>
+                <w:rFonts w:cstheme="minorBidi"/>
+                <w:noProof/>
+              </w:rPr>
+              <w:tab/>
+            </w:r>
+            <w:r>
+              <w:rPr>
+                <w:rStyle w:val="ad"/>
+                <w:noProof/>
+              </w:rPr>
+              <w:t>Проектирование БД.</w:t>
+            </w:r>
+            <w:r>
+              <w:rPr>
+                <w:noProof/>
+                <w:webHidden/>
+              </w:rPr>
+              <w:tab/>
+            </w:r>
+            <w:r>
+              <w:rPr>
+                <w:noProof/>
+                <w:webHidden/>
+              </w:rPr>
+              <w:fldChar w:fldCharType="begin"/>
+            </w:r>
+            <w:r>
+              <w:rPr>
+                <w:noProof/>
+                <w:webHidden/>
+              </w:rPr>
+              <w:instrText xml:space="preserve"> PAGEREF _Toc91533727 \h </w:instrText>
+            </w:r>
+            <w:r>
+              <w:rPr>
+                <w:noProof/>
+                <w:webHidden/>
+              </w:rPr>
+            </w:r>
+            <w:r>
+              <w:rPr>
+                <w:noProof/>
+                <w:webHidden/>
+              </w:rPr>
+              <w:fldChar w:fldCharType="separate"/>
+            </w:r>
+            <w:r>
+              <w:rPr>
+                <w:noProof/>
+                <w:webHidden/>
+              </w:rPr>
+              <w:t>5</w:t>
+            </w:r>
+            <w:r>
+              <w:rPr>
+                <w:noProof/>
                 <w:webHidden/>
               </w:rPr>
               <w:fldChar w:fldCharType="end"/>
@@ -996,12 +1084,12 @@
               <w:color w:val="auto"/>
             </w:rPr>
           </w:pPr>
-          <w:hyperlink w:anchor="_Toc87410226" w:history="1">
+          <w:hyperlink w:anchor="_Toc91533728" w:history="1">
             <w:r>
               <w:rPr>
                 <w:rStyle w:val="ad"/>
               </w:rPr>
-              <w:t>3.4</w:t>
+              <w:t>3.1</w:t>
             </w:r>
             <w:r>
               <w:rPr>
@@ -1016,7 +1104,7 @@
               <w:rPr>
                 <w:rStyle w:val="ad"/>
               </w:rPr>
-              <w:t>Вывод</w:t>
+              <w:t>Список сущностей, свойств и связей</w:t>
             </w:r>
             <w:r>
               <w:rPr>
@@ -1034,7 +1122,7 @@
               <w:rPr>
                 <w:webHidden/>
               </w:rPr>
-              <w:instrText xml:space="preserve"> PAGEREF _Toc87410226 \h </w:instrText>
+              <w:instrText xml:space="preserve"> PAGEREF _Toc91533728 \h </w:instrText>
             </w:r>
             <w:r>
               <w:rPr>
@@ -1051,7 +1139,399 @@
               <w:rPr>
                 <w:webHidden/>
               </w:rPr>
-              <w:t>4</w:t>
+              <w:t>5</w:t>
+            </w:r>
+            <w:r>
+              <w:rPr>
+                <w:webHidden/>
+              </w:rPr>
+              <w:fldChar w:fldCharType="end"/>
+            </w:r>
+          </w:hyperlink>
+        </w:p>
+        <w:p>
+          <w:pPr>
+            <w:pStyle w:val="21"/>
+            <w:rPr>
+              <w:rFonts w:cstheme="minorBidi"/>
+              <w:b w:val="0"/>
+              <w:bCs w:val="0"/>
+              <w:color w:val="auto"/>
+            </w:rPr>
+          </w:pPr>
+          <w:hyperlink w:anchor="_Toc91533729" w:history="1">
+            <w:r>
+              <w:rPr>
+                <w:rStyle w:val="ad"/>
+              </w:rPr>
+              <w:t>3.2</w:t>
+            </w:r>
+            <w:r>
+              <w:rPr>
+                <w:rFonts w:cstheme="minorBidi"/>
+                <w:b w:val="0"/>
+                <w:bCs w:val="0"/>
+                <w:color w:val="auto"/>
+              </w:rPr>
+              <w:tab/>
+            </w:r>
+            <w:r>
+              <w:rPr>
+                <w:rStyle w:val="ad"/>
+                <w:lang w:val="en-US"/>
+              </w:rPr>
+              <w:t>ER</w:t>
+            </w:r>
+            <w:r>
+              <w:rPr>
+                <w:rStyle w:val="ad"/>
+              </w:rPr>
+              <w:t xml:space="preserve"> - диаграмма</w:t>
+            </w:r>
+            <w:r>
+              <w:rPr>
+                <w:webHidden/>
+              </w:rPr>
+              <w:tab/>
+            </w:r>
+            <w:r>
+              <w:rPr>
+                <w:webHidden/>
+              </w:rPr>
+              <w:fldChar w:fldCharType="begin"/>
+            </w:r>
+            <w:r>
+              <w:rPr>
+                <w:webHidden/>
+              </w:rPr>
+              <w:instrText xml:space="preserve"> PAGEREF _Toc91533729 \h </w:instrText>
+            </w:r>
+            <w:r>
+              <w:rPr>
+                <w:webHidden/>
+              </w:rPr>
+            </w:r>
+            <w:r>
+              <w:rPr>
+                <w:webHidden/>
+              </w:rPr>
+              <w:fldChar w:fldCharType="separate"/>
+            </w:r>
+            <w:r>
+              <w:rPr>
+                <w:webHidden/>
+              </w:rPr>
+              <w:t>5</w:t>
+            </w:r>
+            <w:r>
+              <w:rPr>
+                <w:webHidden/>
+              </w:rPr>
+              <w:fldChar w:fldCharType="end"/>
+            </w:r>
+          </w:hyperlink>
+        </w:p>
+        <w:p>
+          <w:pPr>
+            <w:pStyle w:val="11"/>
+            <w:tabs>
+              <w:tab w:val="left" w:pos="440"/>
+              <w:tab w:val="right" w:leader="dot" w:pos="9345"/>
+            </w:tabs>
+            <w:rPr>
+              <w:rFonts w:cstheme="minorBidi"/>
+              <w:noProof/>
+            </w:rPr>
+          </w:pPr>
+          <w:hyperlink w:anchor="_Toc91533730" w:history="1">
+            <w:r>
+              <w:rPr>
+                <w:rStyle w:val="ad"/>
+                <w:rFonts w:cstheme="majorHAnsi"/>
+                <w:noProof/>
+              </w:rPr>
+              <w:t>4.</w:t>
+            </w:r>
+            <w:r>
+              <w:rPr>
+                <w:rFonts w:cstheme="minorBidi"/>
+                <w:noProof/>
+              </w:rPr>
+              <w:tab/>
+            </w:r>
+            <w:r>
+              <w:rPr>
+                <w:rStyle w:val="ad"/>
+                <w:noProof/>
+              </w:rPr>
+              <w:t>Проектирование интерфейсов.</w:t>
+            </w:r>
+            <w:r>
+              <w:rPr>
+                <w:noProof/>
+                <w:webHidden/>
+              </w:rPr>
+              <w:tab/>
+            </w:r>
+            <w:r>
+              <w:rPr>
+                <w:noProof/>
+                <w:webHidden/>
+              </w:rPr>
+              <w:fldChar w:fldCharType="begin"/>
+            </w:r>
+            <w:r>
+              <w:rPr>
+                <w:noProof/>
+                <w:webHidden/>
+              </w:rPr>
+              <w:instrText xml:space="preserve"> PAGEREF _Toc91533730 \h </w:instrText>
+            </w:r>
+            <w:r>
+              <w:rPr>
+                <w:noProof/>
+                <w:webHidden/>
+              </w:rPr>
+            </w:r>
+            <w:r>
+              <w:rPr>
+                <w:noProof/>
+                <w:webHidden/>
+              </w:rPr>
+              <w:fldChar w:fldCharType="separate"/>
+            </w:r>
+            <w:r>
+              <w:rPr>
+                <w:noProof/>
+                <w:webHidden/>
+              </w:rPr>
+              <w:t>6</w:t>
+            </w:r>
+            <w:r>
+              <w:rPr>
+                <w:noProof/>
+                <w:webHidden/>
+              </w:rPr>
+              <w:fldChar w:fldCharType="end"/>
+            </w:r>
+          </w:hyperlink>
+        </w:p>
+        <w:p>
+          <w:pPr>
+            <w:pStyle w:val="21"/>
+            <w:rPr>
+              <w:rFonts w:cstheme="minorBidi"/>
+              <w:b w:val="0"/>
+              <w:bCs w:val="0"/>
+              <w:color w:val="auto"/>
+            </w:rPr>
+          </w:pPr>
+          <w:hyperlink w:anchor="_Toc91533731" w:history="1">
+            <w:r>
+              <w:rPr>
+                <w:rStyle w:val="ad"/>
+              </w:rPr>
+              <w:t>4.1</w:t>
+            </w:r>
+            <w:r>
+              <w:rPr>
+                <w:rFonts w:cstheme="minorBidi"/>
+                <w:b w:val="0"/>
+                <w:bCs w:val="0"/>
+                <w:color w:val="auto"/>
+              </w:rPr>
+              <w:tab/>
+            </w:r>
+            <w:r>
+              <w:rPr>
+                <w:rStyle w:val="ad"/>
+              </w:rPr>
+              <w:t>Список интерфейсов</w:t>
+            </w:r>
+            <w:r>
+              <w:rPr>
+                <w:webHidden/>
+              </w:rPr>
+              <w:tab/>
+            </w:r>
+            <w:r>
+              <w:rPr>
+                <w:webHidden/>
+              </w:rPr>
+              <w:fldChar w:fldCharType="begin"/>
+            </w:r>
+            <w:r>
+              <w:rPr>
+                <w:webHidden/>
+              </w:rPr>
+              <w:instrText xml:space="preserve"> PAGEREF _Toc91533731 \h </w:instrText>
+            </w:r>
+            <w:r>
+              <w:rPr>
+                <w:webHidden/>
+              </w:rPr>
+            </w:r>
+            <w:r>
+              <w:rPr>
+                <w:webHidden/>
+              </w:rPr>
+              <w:fldChar w:fldCharType="separate"/>
+            </w:r>
+            <w:r>
+              <w:rPr>
+                <w:webHidden/>
+              </w:rPr>
+              <w:t>6</w:t>
+            </w:r>
+            <w:r>
+              <w:rPr>
+                <w:webHidden/>
+              </w:rPr>
+              <w:fldChar w:fldCharType="end"/>
+            </w:r>
+          </w:hyperlink>
+        </w:p>
+        <w:p>
+          <w:pPr>
+            <w:pStyle w:val="21"/>
+            <w:rPr>
+              <w:rFonts w:cstheme="minorBidi"/>
+              <w:b w:val="0"/>
+              <w:bCs w:val="0"/>
+              <w:color w:val="auto"/>
+            </w:rPr>
+          </w:pPr>
+          <w:hyperlink w:anchor="_Toc91533732" w:history="1">
+            <w:r>
+              <w:rPr>
+                <w:rStyle w:val="ad"/>
+              </w:rPr>
+              <w:t>4.2</w:t>
+            </w:r>
+            <w:r>
+              <w:rPr>
+                <w:rFonts w:cstheme="minorBidi"/>
+                <w:b w:val="0"/>
+                <w:bCs w:val="0"/>
+                <w:color w:val="auto"/>
+              </w:rPr>
+              <w:tab/>
+            </w:r>
+            <w:r>
+              <w:rPr>
+                <w:rStyle w:val="ad"/>
+              </w:rPr>
+              <w:t>Эскизы интерфейсов</w:t>
+            </w:r>
+            <w:r>
+              <w:rPr>
+                <w:webHidden/>
+              </w:rPr>
+              <w:tab/>
+            </w:r>
+            <w:r>
+              <w:rPr>
+                <w:webHidden/>
+              </w:rPr>
+              <w:fldChar w:fldCharType="begin"/>
+            </w:r>
+            <w:r>
+              <w:rPr>
+                <w:webHidden/>
+              </w:rPr>
+              <w:instrText xml:space="preserve"> PAGEREF _Toc91533732 \h </w:instrText>
+            </w:r>
+            <w:r>
+              <w:rPr>
+                <w:webHidden/>
+              </w:rPr>
+            </w:r>
+            <w:r>
+              <w:rPr>
+                <w:webHidden/>
+              </w:rPr>
+              <w:fldChar w:fldCharType="separate"/>
+            </w:r>
+            <w:r>
+              <w:rPr>
+                <w:webHidden/>
+              </w:rPr>
+              <w:t>6</w:t>
+            </w:r>
+            <w:r>
+              <w:rPr>
+                <w:webHidden/>
+              </w:rPr>
+              <w:fldChar w:fldCharType="end"/>
+            </w:r>
+          </w:hyperlink>
+        </w:p>
+        <w:p>
+          <w:pPr>
+            <w:pStyle w:val="21"/>
+            <w:rPr>
+              <w:rFonts w:cstheme="minorBidi"/>
+              <w:b w:val="0"/>
+              <w:bCs w:val="0"/>
+              <w:color w:val="auto"/>
+            </w:rPr>
+          </w:pPr>
+          <w:hyperlink w:anchor="_Toc91533733" w:history="1">
+            <w:r>
+              <w:rPr>
+                <w:rStyle w:val="ad"/>
+              </w:rPr>
+              <w:t>4.3</w:t>
+            </w:r>
+            <w:r>
+              <w:rPr>
+                <w:rFonts w:cstheme="minorBidi"/>
+                <w:b w:val="0"/>
+                <w:bCs w:val="0"/>
+                <w:color w:val="auto"/>
+              </w:rPr>
+              <w:tab/>
+            </w:r>
+            <w:r>
+              <w:rPr>
+                <w:rStyle w:val="ad"/>
+              </w:rPr>
+              <w:t>Диаграмма интерфейсов</w:t>
+            </w:r>
+            <w:r>
+              <w:rPr>
+                <w:webHidden/>
+              </w:rPr>
+              <w:tab/>
+            </w:r>
+            <w:r>
+              <w:rPr>
+                <w:webHidden/>
+              </w:rPr>
+              <w:fldChar w:fldCharType="begin"/>
+            </w:r>
+            <w:r>
+              <w:rPr>
+                <w:webHidden/>
+              </w:rPr>
+              <w:instrText xml:space="preserve"> PAGEREF _Toc91533733 \h </w:instrText>
+            </w:r>
+            <w:r>
+              <w:rPr>
+                <w:webHidden/>
+              </w:rPr>
+            </w:r>
+            <w:r>
+              <w:rPr>
+                <w:webHidden/>
+              </w:rPr>
+              <w:fldChar w:fldCharType="separate"/>
+            </w:r>
+            <w:r>
+              <w:rPr>
+                <w:webHidden/>
+              </w:rPr>
+              <w:t>8</w:t>
             </w:r>
             <w:r>
               <w:rPr>
@@ -1114,7 +1594,7 @@
           <w:szCs w:val="36"/>
         </w:rPr>
       </w:pPr>
-      <w:bookmarkStart w:id="0" w:name="_Toc87410216"/>
+      <w:bookmarkStart w:id="0" w:name="_Toc91533717"/>
       <w:r>
         <w:rPr>
           <w:color w:val="000000" w:themeColor="text1"/>
@@ -1150,7 +1630,7 @@
           <w:szCs w:val="36"/>
         </w:rPr>
       </w:pPr>
-      <w:bookmarkStart w:id="1" w:name="_Toc87410217"/>
+      <w:bookmarkStart w:id="1" w:name="_Toc91533718"/>
       <w:r>
         <w:rPr>
           <w:color w:val="000000" w:themeColor="text1"/>
@@ -1174,7 +1654,7 @@
           <w:color w:val="A6A6A6" w:themeColor="background1" w:themeShade="A6"/>
         </w:rPr>
       </w:pPr>
-      <w:bookmarkStart w:id="2" w:name="_Toc87410218"/>
+      <w:bookmarkStart w:id="2" w:name="_Toc91533719"/>
       <w:r>
         <w:rPr>
           <w:rStyle w:val="a7"/>
@@ -1207,7 +1687,7 @@
           <w:color w:val="A6A6A6" w:themeColor="background1" w:themeShade="A6"/>
         </w:rPr>
       </w:pPr>
-      <w:bookmarkStart w:id="3" w:name="_Toc87410219"/>
+      <w:bookmarkStart w:id="3" w:name="_Toc91533720"/>
       <w:r>
         <w:rPr>
           <w:rStyle w:val="a7"/>
@@ -1243,7 +1723,7 @@
           <w:color w:val="A6A6A6" w:themeColor="background1" w:themeShade="A6"/>
         </w:rPr>
       </w:pPr>
-      <w:bookmarkStart w:id="4" w:name="_Toc87410220"/>
+      <w:bookmarkStart w:id="4" w:name="_Toc91533721"/>
       <w:r>
         <w:rPr>
           <w:rStyle w:val="a7"/>
@@ -1258,6 +1738,9 @@
         <w:pStyle w:val="a5"/>
         <w:spacing w:line="360" w:lineRule="auto"/>
         <w:ind w:left="709" w:right="0" w:firstLine="707"/>
+        <w:rPr>
+          <w:lang w:val="en-US"/>
+        </w:rPr>
       </w:pPr>
       <w:r>
         <w:rPr>
@@ -1286,163 +1769,19 @@
         <w:pStyle w:val="a5"/>
         <w:spacing w:line="360" w:lineRule="auto"/>
         <w:ind w:left="709" w:right="0" w:firstLine="707"/>
-      </w:pPr>
-      <w:r>
         <w:rPr>
           <w:lang w:val="en-US"/>
         </w:rPr>
-        <w:t>Brandshop</w:t>
-      </w:r>
-      <w:r>
-        <w:t>.</w:t>
-      </w:r>
+      </w:pPr>
       <w:r>
         <w:rPr>
           <w:lang w:val="en-US"/>
         </w:rPr>
-        <w:t>ru</w:t>
-      </w:r>
-      <w:r>
-        <w:t xml:space="preserve"> – </w:t>
-      </w:r>
-      <w:r>
-        <w:t>крупный интернет-магазин одежды и обуви. В карточки товара имеют дополнительный интерфейс для выбора размера одежды, а также добавление этого товара в избранное</w:t>
-      </w:r>
-      <w:r>
-        <w:t>. В данном интернет-магазине создана авторизация пользователей для просмотра избранных товаров и сохранения персональной информации.</w:t>
-      </w:r>
-    </w:p>
-    <w:p>
-      <w:pPr>
-        <w:pStyle w:val="2"/>
-        <w:numPr>
-          <w:ilvl w:val="1"/>
-          <w:numId w:val="8"/>
-        </w:numPr>
-        <w:ind w:left="1134"/>
-        <w:rPr>
-          <w:rStyle w:val="a7"/>
-          <w:color w:val="A6A6A6" w:themeColor="background1" w:themeShade="A6"/>
-        </w:rPr>
-      </w:pPr>
-      <w:bookmarkStart w:id="5" w:name="_Toc87410221"/>
-      <w:r>
-        <w:rPr>
-          <w:rStyle w:val="a7"/>
-          <w:color w:val="A6A6A6" w:themeColor="background1" w:themeShade="A6"/>
-        </w:rPr>
-        <w:t>Вывод</w:t>
-      </w:r>
-      <w:bookmarkEnd w:id="5"/>
-    </w:p>
-    <w:p>
-      <w:pPr>
-        <w:pStyle w:val="a5"/>
-        <w:spacing w:line="360" w:lineRule="auto"/>
-        <w:ind w:left="709" w:right="0" w:firstLine="707"/>
-      </w:pPr>
-      <w:r>
-        <w:t>Исходя из анализа вышеперечисленных аналогов, н</w:t>
-      </w:r>
-      <w:r>
-        <w:t>ео</w:t>
-      </w:r>
-      <w:r>
-        <w:t xml:space="preserve">бходимо создать таблицу БД с информацией о товарах, для автоматического создания карточек, а также интерфейс корзины для добавления и дальнейшей оплаты товаров. Добавление авторизации будет являться второстепенным апдейтом. </w:t>
-      </w:r>
-    </w:p>
-    <w:p/>
-    <w:p>
-      <w:pPr>
-        <w:pStyle w:val="1"/>
-        <w:numPr>
-          <w:ilvl w:val="0"/>
-          <w:numId w:val="8"/>
-        </w:numPr>
-        <w:rPr>
-          <w:color w:val="000000" w:themeColor="text1"/>
-          <w:sz w:val="36"/>
-          <w:szCs w:val="36"/>
-        </w:rPr>
-      </w:pPr>
-      <w:r>
-        <w:rPr>
-          <w:color w:val="000000" w:themeColor="text1"/>
-          <w:sz w:val="36"/>
-          <w:szCs w:val="36"/>
-        </w:rPr>
-        <w:t>Проектирование прецедентов использования.</w:t>
-      </w:r>
-    </w:p>
-    <w:p>
-      <w:pPr>
-        <w:pStyle w:val="2"/>
-        <w:numPr>
-          <w:ilvl w:val="1"/>
-          <w:numId w:val="8"/>
-        </w:numPr>
-        <w:ind w:left="1134"/>
-        <w:rPr>
-          <w:rStyle w:val="a7"/>
-          <w:color w:val="A6A6A6" w:themeColor="background1" w:themeShade="A6"/>
-        </w:rPr>
-      </w:pPr>
-      <w:r>
-        <w:rPr>
-          <w:rStyle w:val="a7"/>
-          <w:color w:val="A6A6A6" w:themeColor="background1" w:themeShade="A6"/>
-        </w:rPr>
-        <w:t>Список акторов</w:t>
-      </w:r>
-    </w:p>
-    <w:p>
-      <w:pPr>
-        <w:ind w:left="709" w:firstLine="567"/>
-      </w:pPr>
-      <w:r>
-        <w:t>Гость. Доступные действия для гостя: перейти на страницу регистрации и авторизации</w:t>
-      </w:r>
-      <w:r>
-        <w:t>, открыть описание товара, добавить товар в корзину, оформить заказ.</w:t>
-      </w:r>
-    </w:p>
-    <w:p>
-      <w:pPr>
-        <w:ind w:left="0" w:firstLine="708"/>
-      </w:pPr>
-      <w:r>
-        <w:t>Пользователь. Доступные действия для пользователя: все действия гостя, страница профиля, страница редактирования профиля, применение скидок и личных промокодов к товарам.</w:t>
-      </w:r>
-    </w:p>
-    <w:p>
-      <w:pPr>
-        <w:pStyle w:val="2"/>
-        <w:numPr>
-          <w:ilvl w:val="1"/>
-          <w:numId w:val="8"/>
-        </w:numPr>
-        <w:ind w:left="1134"/>
-        <w:rPr>
-          <w:rStyle w:val="a7"/>
-          <w:color w:val="A6A6A6" w:themeColor="background1" w:themeShade="A6"/>
-        </w:rPr>
-      </w:pPr>
-      <w:r>
-        <w:rPr>
-          <w:rStyle w:val="a7"/>
-          <w:color w:val="A6A6A6" w:themeColor="background1" w:themeShade="A6"/>
-        </w:rPr>
-        <w:lastRenderedPageBreak/>
-        <w:t>Диаграмма прецедентов использования</w:t>
-      </w:r>
-    </w:p>
-    <w:p>
-      <w:r>
         <w:drawing>
-          <wp:inline distT="0" distB="0" distL="0" distR="0" wp14:anchorId="20770FCC" wp14:editId="2E166308">
-            <wp:extent cx="3897869" cy="2395804"/>
-            <wp:effectExtent l="0" t="0" r="7620" b="5080"/>
-            <wp:docPr id="2" name="Рисунок 2"/>
+          <wp:inline distT="0" distB="0" distL="0" distR="0" wp14:anchorId="0A86AE0F" wp14:editId="6226883A">
+            <wp:extent cx="4512623" cy="2285015"/>
+            <wp:effectExtent l="0" t="0" r="2540" b="1270"/>
+            <wp:docPr id="12" name="Рисунок 12"/>
             <wp:cNvGraphicFramePr>
               <a:graphicFrameLocks xmlns:a="http://schemas.openxmlformats.org/drawingml/2006/main" noChangeAspect="1"/>
             </wp:cNvGraphicFramePr>
@@ -1462,6 +1801,259 @@
                   <pic:spPr>
                     <a:xfrm>
                       <a:off x="0" y="0"/>
+                      <a:ext cx="4555442" cy="2306697"/>
+                    </a:xfrm>
+                    <a:prstGeom prst="rect">
+                      <a:avLst/>
+                    </a:prstGeom>
+                  </pic:spPr>
+                </pic:pic>
+              </a:graphicData>
+            </a:graphic>
+          </wp:inline>
+        </w:drawing>
+      </w:r>
+    </w:p>
+    <w:p>
+      <w:pPr>
+        <w:pStyle w:val="a5"/>
+        <w:spacing w:line="360" w:lineRule="auto"/>
+        <w:ind w:left="709" w:right="0" w:firstLine="707"/>
+      </w:pPr>
+      <w:proofErr w:type="spellStart"/>
+      <w:r>
+        <w:rPr>
+          <w:lang w:val="en-US"/>
+        </w:rPr>
+        <w:t>Brandshop</w:t>
+      </w:r>
+      <w:proofErr w:type="spellEnd"/>
+      <w:r>
+        <w:t>.</w:t>
+      </w:r>
+      <w:proofErr w:type="spellStart"/>
+      <w:r>
+        <w:rPr>
+          <w:lang w:val="en-US"/>
+        </w:rPr>
+        <w:t>ru</w:t>
+      </w:r>
+      <w:proofErr w:type="spellEnd"/>
+      <w:r>
+        <w:t xml:space="preserve"> – </w:t>
+      </w:r>
+      <w:r>
+        <w:t>крупный интернет-магазин одежды и обуви. В карточки товара имеют дополнительный интерфейс для выбора размера одежды, а также добавление этого товара в избранное</w:t>
+      </w:r>
+      <w:r>
+        <w:t>. В данном интернет-магазине создана авторизация пользователей для просмотра избранных товаров и сохранения персональной информации.</w:t>
+      </w:r>
+    </w:p>
+    <w:p>
+      <w:pPr>
+        <w:pStyle w:val="a5"/>
+        <w:spacing w:line="360" w:lineRule="auto"/>
+        <w:ind w:left="709" w:right="0" w:firstLine="707"/>
+      </w:pPr>
+      <w:bookmarkStart w:id="5" w:name="_GoBack"/>
+      <w:r>
+        <w:lastRenderedPageBreak/>
+        <w:drawing>
+          <wp:inline distT="0" distB="0" distL="0" distR="0" wp14:anchorId="72F0CCBB" wp14:editId="04304544">
+            <wp:extent cx="3511236" cy="2756067"/>
+            <wp:effectExtent l="0" t="0" r="0" b="6350"/>
+            <wp:docPr id="13" name="Рисунок 13"/>
+            <wp:cNvGraphicFramePr>
+              <a:graphicFrameLocks xmlns:a="http://schemas.openxmlformats.org/drawingml/2006/main" noChangeAspect="1"/>
+            </wp:cNvGraphicFramePr>
+            <a:graphic xmlns:a="http://schemas.openxmlformats.org/drawingml/2006/main">
+              <a:graphicData uri="http://schemas.openxmlformats.org/drawingml/2006/picture">
+                <pic:pic xmlns:pic="http://schemas.openxmlformats.org/drawingml/2006/picture">
+                  <pic:nvPicPr>
+                    <pic:cNvPr id="1" name=""/>
+                    <pic:cNvPicPr/>
+                  </pic:nvPicPr>
+                  <pic:blipFill>
+                    <a:blip r:embed="rId7"/>
+                    <a:stretch>
+                      <a:fillRect/>
+                    </a:stretch>
+                  </pic:blipFill>
+                  <pic:spPr>
+                    <a:xfrm>
+                      <a:off x="0" y="0"/>
+                      <a:ext cx="3518327" cy="2761633"/>
+                    </a:xfrm>
+                    <a:prstGeom prst="rect">
+                      <a:avLst/>
+                    </a:prstGeom>
+                  </pic:spPr>
+                </pic:pic>
+              </a:graphicData>
+            </a:graphic>
+          </wp:inline>
+        </w:drawing>
+      </w:r>
+      <w:bookmarkEnd w:id="5"/>
+    </w:p>
+    <w:p>
+      <w:pPr>
+        <w:pStyle w:val="2"/>
+        <w:numPr>
+          <w:ilvl w:val="1"/>
+          <w:numId w:val="8"/>
+        </w:numPr>
+        <w:ind w:left="1134"/>
+        <w:rPr>
+          <w:rStyle w:val="a7"/>
+          <w:color w:val="A6A6A6" w:themeColor="background1" w:themeShade="A6"/>
+        </w:rPr>
+      </w:pPr>
+      <w:bookmarkStart w:id="6" w:name="_Toc91533722"/>
+      <w:r>
+        <w:rPr>
+          <w:rStyle w:val="a7"/>
+          <w:color w:val="A6A6A6" w:themeColor="background1" w:themeShade="A6"/>
+        </w:rPr>
+        <w:t>Вывод</w:t>
+      </w:r>
+      <w:bookmarkEnd w:id="6"/>
+    </w:p>
+    <w:p>
+      <w:pPr>
+        <w:pStyle w:val="a5"/>
+        <w:spacing w:line="360" w:lineRule="auto"/>
+        <w:ind w:left="709" w:right="0" w:firstLine="707"/>
+      </w:pPr>
+      <w:r>
+        <w:t>Исходя из анализа вышеперечисленных аналогов, н</w:t>
+      </w:r>
+      <w:r>
+        <w:t>ео</w:t>
+      </w:r>
+      <w:r>
+        <w:t xml:space="preserve">бходимо создать таблицу БД с информацией о товарах, для автоматического создания карточек, а также интерфейс корзины для добавления и дальнейшей оплаты товаров. Добавление авторизации будет являться второстепенным апдейтом. </w:t>
+      </w:r>
+    </w:p>
+    <w:p/>
+    <w:p>
+      <w:pPr>
+        <w:pStyle w:val="1"/>
+        <w:numPr>
+          <w:ilvl w:val="0"/>
+          <w:numId w:val="8"/>
+        </w:numPr>
+        <w:rPr>
+          <w:color w:val="000000" w:themeColor="text1"/>
+          <w:sz w:val="36"/>
+          <w:szCs w:val="36"/>
+        </w:rPr>
+      </w:pPr>
+      <w:bookmarkStart w:id="7" w:name="_Toc91533723"/>
+      <w:r>
+        <w:rPr>
+          <w:color w:val="000000" w:themeColor="text1"/>
+          <w:sz w:val="36"/>
+          <w:szCs w:val="36"/>
+        </w:rPr>
+        <w:t>Проектирование прецедентов использования.</w:t>
+      </w:r>
+      <w:bookmarkEnd w:id="7"/>
+    </w:p>
+    <w:p>
+      <w:pPr>
+        <w:pStyle w:val="2"/>
+        <w:numPr>
+          <w:ilvl w:val="1"/>
+          <w:numId w:val="8"/>
+        </w:numPr>
+        <w:ind w:left="1134"/>
+        <w:rPr>
+          <w:rStyle w:val="a7"/>
+          <w:color w:val="A6A6A6" w:themeColor="background1" w:themeShade="A6"/>
+        </w:rPr>
+      </w:pPr>
+      <w:bookmarkStart w:id="8" w:name="_Toc91533724"/>
+      <w:r>
+        <w:rPr>
+          <w:rStyle w:val="a7"/>
+          <w:color w:val="A6A6A6" w:themeColor="background1" w:themeShade="A6"/>
+        </w:rPr>
+        <w:t>Список акторов</w:t>
+      </w:r>
+      <w:bookmarkEnd w:id="8"/>
+    </w:p>
+    <w:p>
+      <w:pPr>
+        <w:ind w:left="709" w:firstLine="567"/>
+      </w:pPr>
+      <w:r>
+        <w:t>Гость. Доступные действия для гостя: перейти на страницу регистрации и авторизации</w:t>
+      </w:r>
+      <w:r>
+        <w:t>, открыть описание товара, добавить товар в корзину, оформить заказ.</w:t>
+      </w:r>
+    </w:p>
+    <w:p>
+      <w:pPr>
+        <w:ind w:left="0" w:firstLine="708"/>
+      </w:pPr>
+      <w:r>
+        <w:t>Пользователь. Доступные действия для пользователя: все действия гостя, страница профиля, страница редактирования профиля, применение скидок и личных промокодов к товарам.</w:t>
+      </w:r>
+    </w:p>
+    <w:p>
+      <w:pPr>
+        <w:pStyle w:val="2"/>
+        <w:numPr>
+          <w:ilvl w:val="1"/>
+          <w:numId w:val="8"/>
+        </w:numPr>
+        <w:ind w:left="1134"/>
+        <w:rPr>
+          <w:rStyle w:val="a7"/>
+          <w:color w:val="A6A6A6" w:themeColor="background1" w:themeShade="A6"/>
+        </w:rPr>
+      </w:pPr>
+      <w:bookmarkStart w:id="9" w:name="_Toc91533725"/>
+      <w:r>
+        <w:rPr>
+          <w:rStyle w:val="a7"/>
+          <w:color w:val="A6A6A6" w:themeColor="background1" w:themeShade="A6"/>
+        </w:rPr>
+        <w:t>Диаграмма прецедентов использования</w:t>
+      </w:r>
+      <w:bookmarkEnd w:id="9"/>
+    </w:p>
+    <w:p>
+      <w:r>
+        <w:rPr>
+          <w:noProof/>
+        </w:rPr>
+        <w:drawing>
+          <wp:inline distT="0" distB="0" distL="0" distR="0" wp14:anchorId="20770FCC" wp14:editId="2E166308">
+            <wp:extent cx="3897869" cy="2395804"/>
+            <wp:effectExtent l="0" t="0" r="7620" b="5080"/>
+            <wp:docPr id="2" name="Рисунок 2"/>
+            <wp:cNvGraphicFramePr>
+              <a:graphicFrameLocks xmlns:a="http://schemas.openxmlformats.org/drawingml/2006/main" noChangeAspect="1"/>
+            </wp:cNvGraphicFramePr>
+            <a:graphic xmlns:a="http://schemas.openxmlformats.org/drawingml/2006/main">
+              <a:graphicData uri="http://schemas.openxmlformats.org/drawingml/2006/picture">
+                <pic:pic xmlns:pic="http://schemas.openxmlformats.org/drawingml/2006/picture">
+                  <pic:nvPicPr>
+                    <pic:cNvPr id="1" name=""/>
+                    <pic:cNvPicPr/>
+                  </pic:nvPicPr>
+                  <pic:blipFill>
+                    <a:blip r:embed="rId8"/>
+                    <a:stretch>
+                      <a:fillRect/>
+                    </a:stretch>
+                  </pic:blipFill>
+                  <pic:spPr>
+                    <a:xfrm>
+                      <a:off x="0" y="0"/>
                       <a:ext cx="3927663" cy="2414116"/>
                     </a:xfrm>
                     <a:prstGeom prst="rect">
@@ -1488,6 +2080,7 @@
           <w:color w:val="A6A6A6" w:themeColor="background1" w:themeShade="A6"/>
         </w:rPr>
       </w:pPr>
+      <w:bookmarkStart w:id="10" w:name="_Toc91533726"/>
       <w:r>
         <w:rPr>
           <w:rStyle w:val="a7"/>
@@ -1495,6 +2088,7 @@
         </w:rPr>
         <w:t>Спецификация прецедентов использования</w:t>
       </w:r>
+      <w:bookmarkEnd w:id="10"/>
     </w:p>
     <w:tbl>
       <w:tblPr>
@@ -1573,6 +2167,7 @@
               <w:ind w:left="0" w:firstLine="0"/>
             </w:pPr>
             <w:r>
+              <w:lastRenderedPageBreak/>
               <w:t>Действующие лица</w:t>
             </w:r>
           </w:p>
@@ -1771,13 +2366,7 @@
               <w:ind w:left="0" w:firstLine="0"/>
             </w:pPr>
             <w:r>
-              <w:t xml:space="preserve">Этот прецедент использования позволяет гостю </w:t>
-            </w:r>
-            <w:r>
-              <w:t>авторизовать</w:t>
-            </w:r>
-            <w:r>
-              <w:t xml:space="preserve"> учетную запись</w:t>
+              <w:t>Этот прецедент использования позволяет гостю авторизовать учетную запись</w:t>
             </w:r>
           </w:p>
         </w:tc>
@@ -1833,10 +2422,7 @@
               <w:ind w:left="0" w:firstLine="0"/>
             </w:pPr>
             <w:r>
-              <w:t>Гость заполняет форму</w:t>
-            </w:r>
-            <w:r>
-              <w:t xml:space="preserve"> авторизации</w:t>
+              <w:t>Гость заполняет форму авторизации</w:t>
             </w:r>
           </w:p>
         </w:tc>
@@ -1864,10 +2450,7 @@
               <w:ind w:left="0" w:firstLine="0"/>
             </w:pPr>
             <w:r>
-              <w:t xml:space="preserve">После заполнения полей </w:t>
-            </w:r>
-            <w:r>
-              <w:t>гость переходит на обновленную главную страницу.</w:t>
+              <w:t>После заполнения полей гость переходит на обновленную главную страницу.</w:t>
             </w:r>
           </w:p>
         </w:tc>
@@ -1913,7 +2496,6 @@
               <w:ind w:left="0" w:firstLine="0"/>
             </w:pPr>
             <w:r>
-              <w:lastRenderedPageBreak/>
               <w:t>Последствия предусловия</w:t>
             </w:r>
           </w:p>
@@ -1933,9 +2515,7 @@
         </w:tc>
       </w:tr>
     </w:tbl>
-    <w:p>
-      <w:bookmarkStart w:id="6" w:name="_Toc87410222"/>
-    </w:p>
+    <w:p/>
     <w:p/>
     <w:tbl>
       <w:tblPr>
@@ -1999,10 +2579,7 @@
               <w:ind w:left="0" w:firstLine="0"/>
             </w:pPr>
             <w:r>
-              <w:t xml:space="preserve">Этот прецедент использования позволяет гостю </w:t>
-            </w:r>
-            <w:r>
-              <w:t>оформить товар</w:t>
+              <w:t>Этот прецедент использования позволяет гостю оформить товар</w:t>
             </w:r>
           </w:p>
         </w:tc>
@@ -2058,10 +2635,7 @@
               <w:ind w:left="0" w:firstLine="0"/>
             </w:pPr>
             <w:r>
-              <w:t xml:space="preserve">Гость </w:t>
-            </w:r>
-            <w:r>
-              <w:t>переходит в корзину и подтверждает выбор товаров</w:t>
+              <w:t>Гость переходит в корзину и подтверждает выбор товаров</w:t>
             </w:r>
           </w:p>
         </w:tc>
@@ -2117,10 +2691,7 @@
               <w:ind w:left="0" w:firstLine="0"/>
             </w:pPr>
             <w:r>
-              <w:t xml:space="preserve">Гость </w:t>
-            </w:r>
-            <w:r>
-              <w:t>неверно указал адрес доставки и получил оповещение об этом.</w:t>
+              <w:t>Гость неверно указал адрес доставки и получил оповещение об этом.</w:t>
             </w:r>
           </w:p>
         </w:tc>
@@ -2138,6 +2709,7 @@
               <w:ind w:left="0" w:firstLine="0"/>
             </w:pPr>
             <w:r>
+              <w:lastRenderedPageBreak/>
               <w:t>Последствия предусловия</w:t>
             </w:r>
           </w:p>
@@ -2173,6 +2745,7 @@
           <w:szCs w:val="36"/>
         </w:rPr>
       </w:pPr>
+      <w:bookmarkStart w:id="11" w:name="_Toc91533727"/>
       <w:r>
         <w:rPr>
           <w:color w:val="000000" w:themeColor="text1"/>
@@ -2189,7 +2762,7 @@
         </w:rPr>
         <w:t>.</w:t>
       </w:r>
-      <w:bookmarkEnd w:id="6"/>
+      <w:bookmarkEnd w:id="11"/>
     </w:p>
     <w:p>
       <w:pPr>
@@ -2204,7 +2777,7 @@
           <w:color w:val="A6A6A6" w:themeColor="background1" w:themeShade="A6"/>
         </w:rPr>
       </w:pPr>
-      <w:bookmarkStart w:id="7" w:name="_Toc87410223"/>
+      <w:bookmarkStart w:id="12" w:name="_Toc91533728"/>
       <w:r>
         <w:rPr>
           <w:rStyle w:val="a7"/>
@@ -2212,7 +2785,7 @@
         </w:rPr>
         <w:t>Список сущностей, свойств и связей</w:t>
       </w:r>
-      <w:bookmarkEnd w:id="7"/>
+      <w:bookmarkEnd w:id="12"/>
     </w:p>
     <w:p>
       <w:pPr>
@@ -2221,13 +2794,49 @@
         <w:ind w:left="709" w:right="0" w:firstLine="707"/>
       </w:pPr>
       <w:r>
-        <w:t>Проект содержит 3 действующие базы данных: Карточки одежды, категории одежды и авторизация пользователей. Реализована взаимосвязь между базами данных Категории и Карточки одежды. В</w:t>
+        <w:t xml:space="preserve">Проект содержит </w:t>
+      </w:r>
+      <w:r>
+        <w:t>4</w:t>
+      </w:r>
+      <w:r>
+        <w:t xml:space="preserve"> действующие </w:t>
+      </w:r>
+      <w:r>
+        <w:t>таблицы БД</w:t>
+      </w:r>
+      <w:r>
+        <w:t>: Карточки одежды</w:t>
+      </w:r>
+      <w:r>
+        <w:t>, карточки выбранной одежды</w:t>
+      </w:r>
+      <w:r>
+        <w:t xml:space="preserve">, категории одежды и авторизация пользователей. Реализована взаимосвязь между </w:t>
+      </w:r>
+      <w:r>
+        <w:t>таблицами</w:t>
+      </w:r>
+      <w:r>
+        <w:t xml:space="preserve"> Категори</w:t>
+      </w:r>
+      <w:r>
+        <w:t>и,</w:t>
+      </w:r>
+      <w:r>
+        <w:t xml:space="preserve"> Карточки одежды</w:t>
+      </w:r>
+      <w:r>
+        <w:t xml:space="preserve"> и Карточки выбранной одежды</w:t>
+      </w:r>
+      <w:r>
+        <w:t>. В</w:t>
       </w:r>
       <w:r>
         <w:t xml:space="preserve"> </w:t>
       </w:r>
       <w:r>
-        <w:t>БД</w:t>
+        <w:t>таблице</w:t>
       </w:r>
       <w:r>
         <w:t xml:space="preserve"> </w:t>
@@ -2242,25 +2851,100 @@
         <w:t>одежды</w:t>
       </w:r>
       <w:r>
+        <w:t xml:space="preserve"> и Карточки выбранной одежды </w:t>
+      </w:r>
+      <w:r>
+        <w:t>следующая</w:t>
+      </w:r>
+      <w:r>
         <w:t xml:space="preserve"> </w:t>
       </w:r>
       <w:r>
-        <w:t>следующая</w:t>
+        <w:t>структура</w:t>
+      </w:r>
+      <w:r>
+        <w:t xml:space="preserve">: </w:t>
+      </w:r>
+      <w:r>
+        <w:rPr>
+          <w:lang w:val="en-US"/>
+        </w:rPr>
+        <w:t>id</w:t>
+      </w:r>
+      <w:r>
+        <w:t xml:space="preserve">, </w:t>
+      </w:r>
+      <w:r>
+        <w:rPr>
+          <w:lang w:val="en-US"/>
+        </w:rPr>
+        <w:t>title</w:t>
+      </w:r>
+      <w:r>
+        <w:t xml:space="preserve">, </w:t>
+      </w:r>
+      <w:r>
+        <w:rPr>
+          <w:lang w:val="en-US"/>
+        </w:rPr>
+        <w:t>description</w:t>
+      </w:r>
+      <w:r>
+        <w:t xml:space="preserve">, </w:t>
+      </w:r>
+      <w:r>
+        <w:rPr>
+          <w:lang w:val="en-US"/>
+        </w:rPr>
+        <w:t>photo</w:t>
+      </w:r>
+      <w:r>
+        <w:t xml:space="preserve">_1, </w:t>
+      </w:r>
+      <w:r>
+        <w:rPr>
+          <w:lang w:val="en-US"/>
+        </w:rPr>
+        <w:t>photo</w:t>
+      </w:r>
+      <w:r>
+        <w:t xml:space="preserve">_2, </w:t>
+      </w:r>
+      <w:r>
+        <w:rPr>
+          <w:lang w:val="en-US"/>
+        </w:rPr>
+        <w:t>photo</w:t>
+      </w:r>
+      <w:r>
+        <w:t xml:space="preserve">_3, </w:t>
+      </w:r>
+      <w:r>
+        <w:rPr>
+          <w:lang w:val="en-US"/>
+        </w:rPr>
+        <w:t>price</w:t>
+      </w:r>
+      <w:r>
+        <w:t xml:space="preserve">, </w:t>
+      </w:r>
+      <w:r>
+        <w:rPr>
+          <w:lang w:val="en-US"/>
+        </w:rPr>
+        <w:t>sale</w:t>
+      </w:r>
+      <w:r>
+        <w:t>,</w:t>
       </w:r>
       <w:r>
         <w:t xml:space="preserve"> </w:t>
       </w:r>
       <w:r>
-        <w:t>структура</w:t>
-      </w:r>
-      <w:r>
-        <w:t xml:space="preserve">: </w:t>
-      </w:r>
-      <w:r>
         <w:rPr>
           <w:lang w:val="en-US"/>
         </w:rPr>
-        <w:t>id</w:t>
+        <w:t>slug</w:t>
       </w:r>
       <w:r>
         <w:t xml:space="preserve">, </w:t>
@@ -2269,88 +2953,31 @@
         <w:rPr>
           <w:lang w:val="en-US"/>
         </w:rPr>
-        <w:t>title</w:t>
-      </w:r>
-      <w:r>
-        <w:t xml:space="preserve">, </w:t>
-      </w:r>
-      <w:r>
-        <w:rPr>
-          <w:lang w:val="en-US"/>
-        </w:rPr>
-        <w:t>description</w:t>
-      </w:r>
-      <w:r>
-        <w:t xml:space="preserve">, </w:t>
-      </w:r>
-      <w:r>
-        <w:rPr>
-          <w:lang w:val="en-US"/>
-        </w:rPr>
-        <w:t>photo</w:t>
-      </w:r>
-      <w:r>
-        <w:t xml:space="preserve">_1, </w:t>
-      </w:r>
-      <w:r>
-        <w:rPr>
-          <w:lang w:val="en-US"/>
-        </w:rPr>
-        <w:t>photo</w:t>
-      </w:r>
-      <w:r>
-        <w:t xml:space="preserve">_2, </w:t>
-      </w:r>
-      <w:r>
-        <w:rPr>
-          <w:lang w:val="en-US"/>
-        </w:rPr>
-        <w:t>photo</w:t>
-      </w:r>
-      <w:r>
-        <w:t xml:space="preserve">_3, </w:t>
-      </w:r>
-      <w:r>
-        <w:rPr>
-          <w:lang w:val="en-US"/>
-        </w:rPr>
-        <w:t>price</w:t>
-      </w:r>
-      <w:r>
-        <w:t xml:space="preserve">, </w:t>
-      </w:r>
-      <w:r>
-        <w:rPr>
-          <w:lang w:val="en-US"/>
-        </w:rPr>
-        <w:t>sale</w:t>
-      </w:r>
-      <w:r>
-        <w:t>,</w:t>
+        <w:t>category</w:t>
+      </w:r>
+      <w:r>
+        <w:t xml:space="preserve"> (</w:t>
+      </w:r>
+      <w:r>
+        <w:t xml:space="preserve">ключ к </w:t>
+      </w:r>
+      <w:r>
+        <w:t>таблице</w:t>
       </w:r>
       <w:r>
         <w:t xml:space="preserve"> </w:t>
       </w:r>
       <w:r>
-        <w:rPr>
-          <w:lang w:val="en-US"/>
-        </w:rPr>
-        <w:t>slug</w:t>
-      </w:r>
-      <w:r>
-        <w:t xml:space="preserve">, </w:t>
-      </w:r>
-      <w:r>
-        <w:rPr>
-          <w:lang w:val="en-US"/>
-        </w:rPr>
-        <w:t>category</w:t>
-      </w:r>
-      <w:r>
-        <w:t xml:space="preserve"> (</w:t>
-      </w:r>
-      <w:r>
-        <w:t xml:space="preserve">ключ к БД категории). В БД категории следующая структура: </w:t>
+        <w:t>К</w:t>
+      </w:r>
+      <w:r>
+        <w:t xml:space="preserve">атегории). В </w:t>
+      </w:r>
+      <w:r>
+        <w:t>таблицу</w:t>
+      </w:r>
+      <w:r>
+        <w:t xml:space="preserve"> категории следующая структура: </w:t>
       </w:r>
       <w:r>
         <w:rPr>
@@ -2471,6 +3098,7 @@
           <w:color w:val="A6A6A6" w:themeColor="background1" w:themeShade="A6"/>
         </w:rPr>
       </w:pPr>
+      <w:bookmarkStart w:id="13" w:name="_Toc91533729"/>
       <w:r>
         <w:rPr>
           <w:rStyle w:val="a7"/>
@@ -2486,6 +3114,7 @@
         </w:rPr>
         <w:t xml:space="preserve"> - диаграмма</w:t>
       </w:r>
+      <w:bookmarkEnd w:id="13"/>
     </w:p>
     <w:p>
       <w:pPr>
@@ -2504,14 +3133,11 @@
         <w:ind w:left="567" w:right="0" w:firstLine="707"/>
       </w:pPr>
       <w:r>
-        <w:rPr>
-          <w:noProof/>
-        </w:rPr>
         <w:drawing>
-          <wp:inline distT="0" distB="0" distL="0" distR="0">
-            <wp:extent cx="2606633" cy="1958215"/>
-            <wp:effectExtent l="0" t="0" r="0" b="0"/>
-            <wp:docPr id="1" name="Рисунок 1" descr="C:\Users\User\Downloads\ER-диаграмма с цветовым кодированием (в нотации UML).png"/>
+          <wp:inline distT="0" distB="0" distL="0" distR="0" wp14:anchorId="1CA5A172" wp14:editId="19655163">
+            <wp:extent cx="3561932" cy="1757548"/>
+            <wp:effectExtent l="0" t="0" r="635" b="0"/>
+            <wp:docPr id="1" name="Рисунок 1"/>
             <wp:cNvGraphicFramePr>
               <a:graphicFrameLocks xmlns:a="http://schemas.openxmlformats.org/drawingml/2006/main" noChangeAspect="1"/>
             </wp:cNvGraphicFramePr>
@@ -2519,39 +3145,23 @@
               <a:graphicData uri="http://schemas.openxmlformats.org/drawingml/2006/picture">
                 <pic:pic xmlns:pic="http://schemas.openxmlformats.org/drawingml/2006/picture">
                   <pic:nvPicPr>
-                    <pic:cNvPr id="0" name="Picture 1" descr="C:\Users\User\Downloads\ER-диаграмма с цветовым кодированием (в нотации UML).png"/>
-                    <pic:cNvPicPr>
-                      <a:picLocks noChangeAspect="1" noChangeArrowheads="1"/>
-                    </pic:cNvPicPr>
+                    <pic:cNvPr id="1" name=""/>
+                    <pic:cNvPicPr/>
                   </pic:nvPicPr>
-                  <pic:blipFill rotWithShape="1">
-                    <a:blip r:embed="rId7" cstate="print">
-                      <a:extLst>
-                        <a:ext uri="{28A0092B-C50C-407E-A947-70E740481C1C}">
-                          <a14:useLocalDpi xmlns:a14="http://schemas.microsoft.com/office/drawing/2010/main" val="0"/>
-                        </a:ext>
-                      </a:extLst>
-                    </a:blip>
-                    <a:srcRect l="21023" t="778" r="22213" b="44043"/>
-                    <a:stretch/>
+                  <pic:blipFill>
+                    <a:blip r:embed="rId9"/>
+                    <a:stretch>
+                      <a:fillRect/>
+                    </a:stretch>
                   </pic:blipFill>
-                  <pic:spPr bwMode="auto">
+                  <pic:spPr>
                     <a:xfrm>
                       <a:off x="0" y="0"/>
-                      <a:ext cx="2696040" cy="2025381"/>
+                      <a:ext cx="3642470" cy="1797287"/>
                     </a:xfrm>
                     <a:prstGeom prst="rect">
                       <a:avLst/>
                     </a:prstGeom>
-                    <a:noFill/>
-                    <a:ln>
-                      <a:noFill/>
-                    </a:ln>
-                    <a:extLst>
-                      <a:ext uri="{53640926-AAD7-44D8-BBD7-CCE9431645EC}">
-                        <a14:shadowObscured xmlns:a14="http://schemas.microsoft.com/office/drawing/2010/main"/>
-                      </a:ext>
-                    </a:extLst>
                   </pic:spPr>
                 </pic:pic>
               </a:graphicData>
@@ -2575,15 +3185,16 @@
           <w:szCs w:val="36"/>
         </w:rPr>
       </w:pPr>
+      <w:bookmarkStart w:id="14" w:name="_Toc91533730"/>
       <w:r>
         <w:rPr>
           <w:color w:val="000000" w:themeColor="text1"/>
           <w:sz w:val="36"/>
           <w:szCs w:val="36"/>
         </w:rPr>
-        <w:lastRenderedPageBreak/>
         <w:t>Проектирование интерфейсов.</w:t>
       </w:r>
+      <w:bookmarkEnd w:id="14"/>
     </w:p>
     <w:p>
       <w:pPr>
@@ -2598,6 +3209,7 @@
           <w:color w:val="A6A6A6" w:themeColor="background1" w:themeShade="A6"/>
         </w:rPr>
       </w:pPr>
+      <w:bookmarkStart w:id="15" w:name="_Toc91533731"/>
       <w:r>
         <w:rPr>
           <w:rStyle w:val="a7"/>
@@ -2605,6 +3217,7 @@
         </w:rPr>
         <w:t>Список интерфейсов</w:t>
       </w:r>
+      <w:bookmarkEnd w:id="15"/>
     </w:p>
     <w:tbl>
       <w:tblPr>
@@ -2736,6 +3349,7 @@
           <w:color w:val="A6A6A6" w:themeColor="background1" w:themeShade="A6"/>
         </w:rPr>
       </w:pPr>
+      <w:bookmarkStart w:id="16" w:name="_Toc91533732"/>
       <w:r>
         <w:rPr>
           <w:rStyle w:val="a7"/>
@@ -2743,6 +3357,7 @@
         </w:rPr>
         <w:t>Эскизы интерфейсов</w:t>
       </w:r>
+      <w:bookmarkEnd w:id="16"/>
     </w:p>
     <w:p>
       <w:r>
@@ -2755,109 +3370,15 @@
         <w:ind w:right="0" w:firstLine="499"/>
       </w:pPr>
       <w:r>
+        <w:rPr>
+          <w:noProof/>
+        </w:rPr>
+        <w:lastRenderedPageBreak/>
         <w:drawing>
           <wp:inline distT="0" distB="0" distL="0" distR="0" wp14:anchorId="6E545F86" wp14:editId="2748231A">
             <wp:extent cx="3923841" cy="2437773"/>
             <wp:effectExtent l="0" t="0" r="635" b="635"/>
             <wp:docPr id="3" name="Рисунок 3"/>
-            <wp:cNvGraphicFramePr>
-              <a:graphicFrameLocks xmlns:a="http://schemas.openxmlformats.org/drawingml/2006/main" noChangeAspect="1"/>
-            </wp:cNvGraphicFramePr>
-            <a:graphic xmlns:a="http://schemas.openxmlformats.org/drawingml/2006/main">
-              <a:graphicData uri="http://schemas.openxmlformats.org/drawingml/2006/picture">
-                <pic:pic xmlns:pic="http://schemas.openxmlformats.org/drawingml/2006/picture">
-                  <pic:nvPicPr>
-                    <pic:cNvPr id="1" name=""/>
-                    <pic:cNvPicPr/>
-                  </pic:nvPicPr>
-                  <pic:blipFill>
-                    <a:blip r:embed="rId8"/>
-                    <a:stretch>
-                      <a:fillRect/>
-                    </a:stretch>
-                  </pic:blipFill>
-                  <pic:spPr>
-                    <a:xfrm>
-                      <a:off x="0" y="0"/>
-                      <a:ext cx="3948409" cy="2453036"/>
-                    </a:xfrm>
-                    <a:prstGeom prst="rect">
-                      <a:avLst/>
-                    </a:prstGeom>
-                  </pic:spPr>
-                </pic:pic>
-              </a:graphicData>
-            </a:graphic>
-          </wp:inline>
-        </w:drawing>
-      </w:r>
-    </w:p>
-    <w:p/>
-    <w:p>
-      <w:r>
-        <w:t>Корзина</w:t>
-      </w:r>
-    </w:p>
-    <w:p>
-      <w:pPr>
-        <w:spacing w:after="2880"/>
-        <w:ind w:right="0" w:firstLine="499"/>
-      </w:pPr>
-      <w:r>
-        <w:drawing>
-          <wp:inline distT="0" distB="0" distL="0" distR="0" wp14:anchorId="35F70137" wp14:editId="4EB8EB26">
-            <wp:extent cx="4314304" cy="2079444"/>
-            <wp:effectExtent l="0" t="0" r="0" b="0"/>
-            <wp:docPr id="6" name="Рисунок 6"/>
-            <wp:cNvGraphicFramePr>
-              <a:graphicFrameLocks xmlns:a="http://schemas.openxmlformats.org/drawingml/2006/main" noChangeAspect="1"/>
-            </wp:cNvGraphicFramePr>
-            <a:graphic xmlns:a="http://schemas.openxmlformats.org/drawingml/2006/main">
-              <a:graphicData uri="http://schemas.openxmlformats.org/drawingml/2006/picture">
-                <pic:pic xmlns:pic="http://schemas.openxmlformats.org/drawingml/2006/picture">
-                  <pic:nvPicPr>
-                    <pic:cNvPr id="1" name=""/>
-                    <pic:cNvPicPr/>
-                  </pic:nvPicPr>
-                  <pic:blipFill>
-                    <a:blip r:embed="rId9"/>
-                    <a:stretch>
-                      <a:fillRect/>
-                    </a:stretch>
-                  </pic:blipFill>
-                  <pic:spPr>
-                    <a:xfrm>
-                      <a:off x="0" y="0"/>
-                      <a:ext cx="4360709" cy="2101811"/>
-                    </a:xfrm>
-                    <a:prstGeom prst="rect">
-                      <a:avLst/>
-                    </a:prstGeom>
-                  </pic:spPr>
-                </pic:pic>
-              </a:graphicData>
-            </a:graphic>
-          </wp:inline>
-        </w:drawing>
-      </w:r>
-    </w:p>
-    <w:p>
-      <w:r>
-        <w:lastRenderedPageBreak/>
-        <w:t>Страница о компании</w:t>
-      </w:r>
-    </w:p>
-    <w:p>
-      <w:pPr>
-        <w:spacing w:after="480"/>
-        <w:ind w:right="0" w:firstLine="499"/>
-      </w:pPr>
-      <w:r>
-        <w:drawing>
-          <wp:inline distT="0" distB="0" distL="0" distR="0" wp14:anchorId="1A62A440" wp14:editId="7E6566ED">
-            <wp:extent cx="4233553" cy="2332867"/>
-            <wp:effectExtent l="0" t="0" r="0" b="0"/>
-            <wp:docPr id="7" name="Рисунок 7"/>
             <wp:cNvGraphicFramePr>
               <a:graphicFrameLocks xmlns:a="http://schemas.openxmlformats.org/drawingml/2006/main" noChangeAspect="1"/>
             </wp:cNvGraphicFramePr>
@@ -2877,7 +3398,7 @@
                   <pic:spPr>
                     <a:xfrm>
                       <a:off x="0" y="0"/>
-                      <a:ext cx="4293698" cy="2366009"/>
+                      <a:ext cx="3948409" cy="2453036"/>
                     </a:xfrm>
                     <a:prstGeom prst="rect">
                       <a:avLst/>
@@ -2890,26 +3411,26 @@
         </w:drawing>
       </w:r>
     </w:p>
-    <w:p>
-      <w:pPr>
-        <w:spacing w:after="0"/>
+    <w:p/>
+    <w:p>
+      <w:r>
+        <w:t>Корзина</w:t>
+      </w:r>
+    </w:p>
+    <w:p>
+      <w:pPr>
+        <w:spacing w:after="2880"/>
         <w:ind w:right="0" w:firstLine="499"/>
       </w:pPr>
       <w:r>
-        <w:t>Страница контактов</w:t>
-      </w:r>
-    </w:p>
-    <w:p>
-      <w:pPr>
-        <w:spacing w:after="480"/>
-        <w:ind w:right="0" w:firstLine="499"/>
-      </w:pPr>
-      <w:r>
+        <w:rPr>
+          <w:noProof/>
+        </w:rPr>
         <w:drawing>
-          <wp:inline distT="0" distB="0" distL="0" distR="0" wp14:anchorId="3745FB55" wp14:editId="3780BD7C">
-            <wp:extent cx="4370861" cy="2348726"/>
+          <wp:inline distT="0" distB="0" distL="0" distR="0" wp14:anchorId="35F70137" wp14:editId="4EB8EB26">
+            <wp:extent cx="4314304" cy="2079444"/>
             <wp:effectExtent l="0" t="0" r="0" b="0"/>
-            <wp:docPr id="10" name="Рисунок 10"/>
+            <wp:docPr id="6" name="Рисунок 6"/>
             <wp:cNvGraphicFramePr>
               <a:graphicFrameLocks xmlns:a="http://schemas.openxmlformats.org/drawingml/2006/main" noChangeAspect="1"/>
             </wp:cNvGraphicFramePr>
@@ -2929,7 +3450,7 @@
                   <pic:spPr>
                     <a:xfrm>
                       <a:off x="0" y="0"/>
-                      <a:ext cx="4422813" cy="2376643"/>
+                      <a:ext cx="4360709" cy="2101811"/>
                     </a:xfrm>
                     <a:prstGeom prst="rect">
                       <a:avLst/>
@@ -2942,19 +3463,26 @@
         </w:drawing>
       </w:r>
     </w:p>
-    <w:p/>
-    <w:p>
-      <w:r>
-        <w:t>Навигация сайта</w:t>
-      </w:r>
-    </w:p>
-    <w:p>
-      <w:r>
+    <w:p>
+      <w:r>
+        <w:t>Страница о компании</w:t>
+      </w:r>
+    </w:p>
+    <w:p>
+      <w:pPr>
+        <w:spacing w:after="480"/>
+        <w:ind w:right="0" w:firstLine="499"/>
+      </w:pPr>
+      <w:r>
+        <w:rPr>
+          <w:noProof/>
+        </w:rPr>
+        <w:lastRenderedPageBreak/>
         <w:drawing>
-          <wp:inline distT="0" distB="0" distL="0" distR="0" wp14:anchorId="24C2A7EB" wp14:editId="764792F5">
-            <wp:extent cx="4393870" cy="280031"/>
-            <wp:effectExtent l="0" t="0" r="0" b="6350"/>
-            <wp:docPr id="5" name="Рисунок 5"/>
+          <wp:inline distT="0" distB="0" distL="0" distR="0" wp14:anchorId="1A62A440" wp14:editId="7E6566ED">
+            <wp:extent cx="4233553" cy="2332867"/>
+            <wp:effectExtent l="0" t="0" r="0" b="0"/>
+            <wp:docPr id="7" name="Рисунок 7"/>
             <wp:cNvGraphicFramePr>
               <a:graphicFrameLocks xmlns:a="http://schemas.openxmlformats.org/drawingml/2006/main" noChangeAspect="1"/>
             </wp:cNvGraphicFramePr>
@@ -2972,9 +3500,9 @@
                     </a:stretch>
                   </pic:blipFill>
                   <pic:spPr>
-                    <a:xfrm rot="10800000" flipH="1" flipV="1">
+                    <a:xfrm>
                       <a:off x="0" y="0"/>
-                      <a:ext cx="6887556" cy="438959"/>
+                      <a:ext cx="4293698" cy="2366009"/>
                     </a:xfrm>
                     <a:prstGeom prst="rect">
                       <a:avLst/>
@@ -2989,15 +3517,27 @@
     </w:p>
     <w:p>
       <w:pPr>
-        <w:spacing w:after="2400"/>
+        <w:spacing w:after="0"/>
         <w:ind w:right="0" w:firstLine="499"/>
       </w:pPr>
       <w:r>
+        <w:t>Страница контактов</w:t>
+      </w:r>
+    </w:p>
+    <w:p>
+      <w:pPr>
+        <w:spacing w:after="480"/>
+        <w:ind w:right="0" w:firstLine="499"/>
+      </w:pPr>
+      <w:r>
+        <w:rPr>
+          <w:noProof/>
+        </w:rPr>
         <w:drawing>
-          <wp:inline distT="0" distB="0" distL="0" distR="0" wp14:anchorId="4D7FE23D" wp14:editId="72FF5C27">
-            <wp:extent cx="4393565" cy="992505"/>
-            <wp:effectExtent l="0" t="0" r="6985" b="0"/>
-            <wp:docPr id="4" name="Рисунок 4"/>
+          <wp:inline distT="0" distB="0" distL="0" distR="0" wp14:anchorId="3745FB55" wp14:editId="3780BD7C">
+            <wp:extent cx="4370861" cy="2348726"/>
+            <wp:effectExtent l="0" t="0" r="0" b="0"/>
+            <wp:docPr id="10" name="Рисунок 10"/>
             <wp:cNvGraphicFramePr>
               <a:graphicFrameLocks xmlns:a="http://schemas.openxmlformats.org/drawingml/2006/main" noChangeAspect="1"/>
             </wp:cNvGraphicFramePr>
@@ -3017,7 +3557,7 @@
                   <pic:spPr>
                     <a:xfrm>
                       <a:off x="0" y="0"/>
-                      <a:ext cx="4949816" cy="1118162"/>
+                      <a:ext cx="4422813" cy="2376643"/>
                     </a:xfrm>
                     <a:prstGeom prst="rect">
                       <a:avLst/>
@@ -3030,33 +3570,22 @@
         </w:drawing>
       </w:r>
     </w:p>
-    <w:p>
-      <w:pPr>
-        <w:spacing w:after="480"/>
-        <w:ind w:right="0" w:firstLine="499"/>
-      </w:pPr>
-    </w:p>
-    <w:p>
-      <w:pPr>
-        <w:spacing w:after="0"/>
-        <w:ind w:right="0" w:firstLine="499"/>
-      </w:pPr>
-      <w:r>
-        <w:lastRenderedPageBreak/>
-        <w:t>Страница авторизации</w:t>
-      </w:r>
-    </w:p>
-    <w:p>
-      <w:pPr>
-        <w:spacing w:after="480"/>
-        <w:ind w:right="0" w:firstLine="499"/>
-      </w:pPr>
-      <w:r>
+    <w:p/>
+    <w:p>
+      <w:r>
+        <w:t>Навигация сайта</w:t>
+      </w:r>
+    </w:p>
+    <w:p>
+      <w:r>
+        <w:rPr>
+          <w:noProof/>
+        </w:rPr>
         <w:drawing>
-          <wp:inline distT="0" distB="0" distL="0" distR="0" wp14:anchorId="6030D4F1" wp14:editId="1A02B79E">
-            <wp:extent cx="3879672" cy="2005984"/>
-            <wp:effectExtent l="0" t="0" r="6985" b="0"/>
-            <wp:docPr id="8" name="Рисунок 8"/>
+          <wp:inline distT="0" distB="0" distL="0" distR="0" wp14:anchorId="24C2A7EB" wp14:editId="764792F5">
+            <wp:extent cx="4393870" cy="280031"/>
+            <wp:effectExtent l="0" t="0" r="0" b="6350"/>
+            <wp:docPr id="5" name="Рисунок 5"/>
             <wp:cNvGraphicFramePr>
               <a:graphicFrameLocks xmlns:a="http://schemas.openxmlformats.org/drawingml/2006/main" noChangeAspect="1"/>
             </wp:cNvGraphicFramePr>
@@ -3074,9 +3603,9 @@
                     </a:stretch>
                   </pic:blipFill>
                   <pic:spPr>
-                    <a:xfrm>
+                    <a:xfrm rot="10800000" flipH="1" flipV="1">
                       <a:off x="0" y="0"/>
-                      <a:ext cx="3879672" cy="2005984"/>
+                      <a:ext cx="6887556" cy="438959"/>
                     </a:xfrm>
                     <a:prstGeom prst="rect">
                       <a:avLst/>
@@ -3091,24 +3620,18 @@
     </w:p>
     <w:p>
       <w:pPr>
-        <w:spacing w:after="0"/>
+        <w:spacing w:after="2400"/>
         <w:ind w:right="0" w:firstLine="499"/>
       </w:pPr>
       <w:r>
-        <w:t>Страница регистрации</w:t>
-      </w:r>
-    </w:p>
-    <w:p>
-      <w:pPr>
-        <w:spacing w:after="480"/>
-        <w:ind w:right="0" w:firstLine="499"/>
-      </w:pPr>
-      <w:r>
+        <w:rPr>
+          <w:noProof/>
+        </w:rPr>
         <w:drawing>
-          <wp:inline distT="0" distB="0" distL="0" distR="0" wp14:anchorId="16E6AE72" wp14:editId="5F2701DA">
-            <wp:extent cx="3903807" cy="2294712"/>
-            <wp:effectExtent l="0" t="0" r="1905" b="0"/>
-            <wp:docPr id="9" name="Рисунок 9"/>
+          <wp:inline distT="0" distB="0" distL="0" distR="0" wp14:anchorId="4D7FE23D" wp14:editId="72FF5C27">
+            <wp:extent cx="4393565" cy="992505"/>
+            <wp:effectExtent l="0" t="0" r="6985" b="0"/>
+            <wp:docPr id="4" name="Рисунок 4"/>
             <wp:cNvGraphicFramePr>
               <a:graphicFrameLocks xmlns:a="http://schemas.openxmlformats.org/drawingml/2006/main" noChangeAspect="1"/>
             </wp:cNvGraphicFramePr>
@@ -3128,7 +3651,7 @@
                   <pic:spPr>
                     <a:xfrm>
                       <a:off x="0" y="0"/>
-                      <a:ext cx="3903807" cy="2294712"/>
+                      <a:ext cx="4949816" cy="1118162"/>
                     </a:xfrm>
                     <a:prstGeom prst="rect">
                       <a:avLst/>
@@ -3143,38 +3666,34 @@
     </w:p>
     <w:p>
       <w:pPr>
-        <w:pStyle w:val="2"/>
-        <w:numPr>
-          <w:ilvl w:val="1"/>
-          <w:numId w:val="8"/>
-        </w:numPr>
-        <w:ind w:left="1134"/>
-        <w:rPr>
-          <w:rStyle w:val="a7"/>
-          <w:color w:val="A6A6A6" w:themeColor="background1" w:themeShade="A6"/>
-        </w:rPr>
-      </w:pPr>
-      <w:r>
-        <w:rPr>
-          <w:rStyle w:val="a7"/>
-          <w:color w:val="A6A6A6" w:themeColor="background1" w:themeShade="A6"/>
-        </w:rPr>
-        <w:t>Диаграмма интерфейсов</w:t>
-      </w:r>
-    </w:p>
-    <w:p/>
-    <w:p>
-      <w:pPr>
-        <w:pStyle w:val="a5"/>
-        <w:ind w:firstLine="0"/>
-      </w:pPr>
-      <w:bookmarkStart w:id="8" w:name="_GoBack"/>
-      <w:r>
+        <w:spacing w:after="480"/>
+        <w:ind w:right="0" w:firstLine="499"/>
+      </w:pPr>
+    </w:p>
+    <w:p>
+      <w:pPr>
+        <w:spacing w:after="0"/>
+        <w:ind w:right="0" w:firstLine="499"/>
+      </w:pPr>
+      <w:r>
+        <w:t>Страница авторизации</w:t>
+      </w:r>
+    </w:p>
+    <w:p>
+      <w:pPr>
+        <w:spacing w:after="480"/>
+        <w:ind w:right="0" w:firstLine="499"/>
+      </w:pPr>
+      <w:r>
+        <w:rPr>
+          <w:noProof/>
+        </w:rPr>
+        <w:lastRenderedPageBreak/>
         <w:drawing>
-          <wp:inline distT="0" distB="0" distL="0" distR="0" wp14:anchorId="66A71F3D" wp14:editId="0D9BEAD6">
-            <wp:extent cx="5400098" cy="2808859"/>
-            <wp:effectExtent l="0" t="0" r="0" b="0"/>
-            <wp:docPr id="11" name="Рисунок 11"/>
+          <wp:inline distT="0" distB="0" distL="0" distR="0" wp14:anchorId="6030D4F1" wp14:editId="1A02B79E">
+            <wp:extent cx="3879672" cy="2005984"/>
+            <wp:effectExtent l="0" t="0" r="6985" b="0"/>
+            <wp:docPr id="8" name="Рисунок 8"/>
             <wp:cNvGraphicFramePr>
               <a:graphicFrameLocks xmlns:a="http://schemas.openxmlformats.org/drawingml/2006/main" noChangeAspect="1"/>
             </wp:cNvGraphicFramePr>
@@ -3194,6 +3713,131 @@
                   <pic:spPr>
                     <a:xfrm>
                       <a:off x="0" y="0"/>
+                      <a:ext cx="3879672" cy="2005984"/>
+                    </a:xfrm>
+                    <a:prstGeom prst="rect">
+                      <a:avLst/>
+                    </a:prstGeom>
+                  </pic:spPr>
+                </pic:pic>
+              </a:graphicData>
+            </a:graphic>
+          </wp:inline>
+        </w:drawing>
+      </w:r>
+    </w:p>
+    <w:p>
+      <w:pPr>
+        <w:spacing w:after="0"/>
+        <w:ind w:right="0" w:firstLine="499"/>
+      </w:pPr>
+      <w:r>
+        <w:t>Страница регистрации</w:t>
+      </w:r>
+    </w:p>
+    <w:p>
+      <w:pPr>
+        <w:spacing w:after="480"/>
+        <w:ind w:right="0" w:firstLine="499"/>
+      </w:pPr>
+      <w:r>
+        <w:rPr>
+          <w:noProof/>
+        </w:rPr>
+        <w:drawing>
+          <wp:inline distT="0" distB="0" distL="0" distR="0" wp14:anchorId="16E6AE72" wp14:editId="5F2701DA">
+            <wp:extent cx="3903807" cy="2294712"/>
+            <wp:effectExtent l="0" t="0" r="1905" b="0"/>
+            <wp:docPr id="9" name="Рисунок 9"/>
+            <wp:cNvGraphicFramePr>
+              <a:graphicFrameLocks xmlns:a="http://schemas.openxmlformats.org/drawingml/2006/main" noChangeAspect="1"/>
+            </wp:cNvGraphicFramePr>
+            <a:graphic xmlns:a="http://schemas.openxmlformats.org/drawingml/2006/main">
+              <a:graphicData uri="http://schemas.openxmlformats.org/drawingml/2006/picture">
+                <pic:pic xmlns:pic="http://schemas.openxmlformats.org/drawingml/2006/picture">
+                  <pic:nvPicPr>
+                    <pic:cNvPr id="1" name=""/>
+                    <pic:cNvPicPr/>
+                  </pic:nvPicPr>
+                  <pic:blipFill>
+                    <a:blip r:embed="rId17"/>
+                    <a:stretch>
+                      <a:fillRect/>
+                    </a:stretch>
+                  </pic:blipFill>
+                  <pic:spPr>
+                    <a:xfrm>
+                      <a:off x="0" y="0"/>
+                      <a:ext cx="3903807" cy="2294712"/>
+                    </a:xfrm>
+                    <a:prstGeom prst="rect">
+                      <a:avLst/>
+                    </a:prstGeom>
+                  </pic:spPr>
+                </pic:pic>
+              </a:graphicData>
+            </a:graphic>
+          </wp:inline>
+        </w:drawing>
+      </w:r>
+    </w:p>
+    <w:p>
+      <w:pPr>
+        <w:pStyle w:val="2"/>
+        <w:numPr>
+          <w:ilvl w:val="1"/>
+          <w:numId w:val="8"/>
+        </w:numPr>
+        <w:ind w:left="1134"/>
+        <w:rPr>
+          <w:rStyle w:val="a7"/>
+          <w:color w:val="A6A6A6" w:themeColor="background1" w:themeShade="A6"/>
+        </w:rPr>
+      </w:pPr>
+      <w:bookmarkStart w:id="17" w:name="_Toc91533733"/>
+      <w:r>
+        <w:rPr>
+          <w:rStyle w:val="a7"/>
+          <w:color w:val="A6A6A6" w:themeColor="background1" w:themeShade="A6"/>
+        </w:rPr>
+        <w:t>Диаграмма интерфейсов</w:t>
+      </w:r>
+      <w:bookmarkEnd w:id="17"/>
+    </w:p>
+    <w:p/>
+    <w:p>
+      <w:pPr>
+        <w:pStyle w:val="a5"/>
+        <w:ind w:firstLine="0"/>
+      </w:pPr>
+      <w:r>
+        <w:rPr>
+          <w:noProof/>
+        </w:rPr>
+        <w:drawing>
+          <wp:inline distT="0" distB="0" distL="0" distR="0" wp14:anchorId="66A71F3D" wp14:editId="0D9BEAD6">
+            <wp:extent cx="5400098" cy="2808859"/>
+            <wp:effectExtent l="0" t="0" r="0" b="0"/>
+            <wp:docPr id="11" name="Рисунок 11"/>
+            <wp:cNvGraphicFramePr>
+              <a:graphicFrameLocks xmlns:a="http://schemas.openxmlformats.org/drawingml/2006/main" noChangeAspect="1"/>
+            </wp:cNvGraphicFramePr>
+            <a:graphic xmlns:a="http://schemas.openxmlformats.org/drawingml/2006/main">
+              <a:graphicData uri="http://schemas.openxmlformats.org/drawingml/2006/picture">
+                <pic:pic xmlns:pic="http://schemas.openxmlformats.org/drawingml/2006/picture">
+                  <pic:nvPicPr>
+                    <pic:cNvPr id="1" name=""/>
+                    <pic:cNvPicPr/>
+                  </pic:nvPicPr>
+                  <pic:blipFill>
+                    <a:blip r:embed="rId18"/>
+                    <a:stretch>
+                      <a:fillRect/>
+                    </a:stretch>
+                  </pic:blipFill>
+                  <pic:spPr>
+                    <a:xfrm>
+                      <a:off x="0" y="0"/>
                       <a:ext cx="5425266" cy="2821950"/>
                     </a:xfrm>
                     <a:prstGeom prst="rect">
@@ -3206,7 +3850,6 @@
           </wp:inline>
         </w:drawing>
       </w:r>
-      <w:bookmarkEnd w:id="8"/>
     </w:p>
     <w:sectPr>
       <w:pgSz w:w="11906" w:h="16838"/>
@@ -5274,7 +5917,7 @@
 </file>
 
 <file path=customXml/itemProps1.xml><?xml version="1.0" encoding="utf-8"?>
-<ds:datastoreItem xmlns:ds="http://schemas.openxmlformats.org/officeDocument/2006/customXml" ds:itemID="{D41E932F-A634-48EE-8880-1551A9B55D78}">
+<ds:datastoreItem xmlns:ds="http://schemas.openxmlformats.org/officeDocument/2006/customXml" ds:itemID="{D73E7755-532F-4D59-B4C1-02E050BBBFB3}">
   <ds:schemaRefs>
     <ds:schemaRef ds:uri="http://schemas.openxmlformats.org/officeDocument/2006/bibliography"/>
   </ds:schemaRefs>

</xml_diff>